<commit_message>
Documentations 5th section completed
</commit_message>
<xml_diff>
--- a/Documentation/SystemShock Dokumentācija.docx
+++ b/Documentation/SystemShock Dokumentācija.docx
@@ -1,6 +1,6 @@
 
 <file path=word/document.xml><?xml version="1.0" encoding="utf-8"?>
-<w:document xmlns:wpc="http://schemas.microsoft.com/office/word/2010/wordprocessingCanvas" xmlns:cx="http://schemas.microsoft.com/office/drawing/2014/chartex" xmlns:cx1="http://schemas.microsoft.com/office/drawing/2015/9/8/chartex" xmlns:cx2="http://schemas.microsoft.com/office/drawing/2015/10/21/chartex" xmlns:cx3="http://schemas.microsoft.com/office/drawing/2016/5/9/chartex" xmlns:cx4="http://schemas.microsoft.com/office/drawing/2016/5/10/chartex" xmlns:cx5="http://schemas.microsoft.com/office/drawing/2016/5/11/chartex" xmlns:cx6="http://schemas.microsoft.com/office/drawing/2016/5/12/chartex" xmlns:cx7="http://schemas.microsoft.com/office/drawing/2016/5/13/chartex" xmlns:cx8="http://schemas.microsoft.com/office/drawing/2016/5/14/chartex" xmlns:mc="http://schemas.openxmlformats.org/markup-compatibility/2006" xmlns:aink="http://schemas.microsoft.com/office/drawing/2016/ink" xmlns:am3d="http://schemas.microsoft.com/office/drawing/2017/model3d" xmlns:o="urn:schemas-microsoft-com:office:office" xmlns:oel="http://schemas.microsoft.com/office/2019/extlst" xmlns:r="http://schemas.openxmlformats.org/officeDocument/2006/relationships" xmlns:m="http://schemas.openxmlformats.org/officeDocument/2006/math" xmlns:v="urn:schemas-microsoft-com:vml" xmlns:wp14="http://schemas.microsoft.com/office/word/2010/wordprocessingDrawing" xmlns:wp="http://schemas.openxmlformats.org/drawingml/2006/wordprocessingDrawing" xmlns:w10="urn:schemas-microsoft-com:office:word" xmlns:w="http://schemas.openxmlformats.org/wordprocessingml/2006/main" xmlns:w14="http://schemas.microsoft.com/office/word/2010/wordml" xmlns:w15="http://schemas.microsoft.com/office/word/2012/wordml" xmlns:w16cex="http://schemas.microsoft.com/office/word/2018/wordml/cex" xmlns:w16cid="http://schemas.microsoft.com/office/word/2016/wordml/cid" xmlns:w16="http://schemas.microsoft.com/office/word/2018/wordml" xmlns:w16sdtdh="http://schemas.microsoft.com/office/word/2020/wordml/sdtdatahash" xmlns:w16se="http://schemas.microsoft.com/office/word/2015/wordml/symex" xmlns:wpg="http://schemas.microsoft.com/office/word/2010/wordprocessingGroup" xmlns:wpi="http://schemas.microsoft.com/office/word/2010/wordprocessingInk" xmlns:wne="http://schemas.microsoft.com/office/word/2006/wordml" xmlns:wps="http://schemas.microsoft.com/office/word/2010/wordprocessingShape" mc:Ignorable="w14 w15 w16se w16cid w16 w16cex w16sdtdh wp14">
+<w:document xmlns:wpc="http://schemas.microsoft.com/office/word/2010/wordprocessingCanvas" xmlns:cx="http://schemas.microsoft.com/office/drawing/2014/chartex" xmlns:cx1="http://schemas.microsoft.com/office/drawing/2015/9/8/chartex" xmlns:cx2="http://schemas.microsoft.com/office/drawing/2015/10/21/chartex" xmlns:cx3="http://schemas.microsoft.com/office/drawing/2016/5/9/chartex" xmlns:cx4="http://schemas.microsoft.com/office/drawing/2016/5/10/chartex" xmlns:cx5="http://schemas.microsoft.com/office/drawing/2016/5/11/chartex" xmlns:cx6="http://schemas.microsoft.com/office/drawing/2016/5/12/chartex" xmlns:cx7="http://schemas.microsoft.com/office/drawing/2016/5/13/chartex" xmlns:cx8="http://schemas.microsoft.com/office/drawing/2016/5/14/chartex" xmlns:mc="http://schemas.openxmlformats.org/markup-compatibility/2006" xmlns:aink="http://schemas.microsoft.com/office/drawing/2016/ink" xmlns:am3d="http://schemas.microsoft.com/office/drawing/2017/model3d" xmlns:o="urn:schemas-microsoft-com:office:office" xmlns:oel="http://schemas.microsoft.com/office/2019/extlst" xmlns:r="http://schemas.openxmlformats.org/officeDocument/2006/relationships" xmlns:m="http://schemas.openxmlformats.org/officeDocument/2006/math" xmlns:v="urn:schemas-microsoft-com:vml" xmlns:wp14="http://schemas.microsoft.com/office/word/2010/wordprocessingDrawing" xmlns:wp="http://schemas.openxmlformats.org/drawingml/2006/wordprocessingDrawing" xmlns:w10="urn:schemas-microsoft-com:office:word" xmlns:w="http://schemas.openxmlformats.org/wordprocessingml/2006/main" xmlns:w14="http://schemas.microsoft.com/office/word/2010/wordml" xmlns:w15="http://schemas.microsoft.com/office/word/2012/wordml" xmlns:w16cex="http://schemas.microsoft.com/office/word/2018/wordml/cex" xmlns:w16cid="http://schemas.microsoft.com/office/word/2016/wordml/cid" xmlns:w16="http://schemas.microsoft.com/office/word/2018/wordml" xmlns:w16du="http://schemas.microsoft.com/office/word/2023/wordml/word16du" xmlns:w16sdtdh="http://schemas.microsoft.com/office/word/2020/wordml/sdtdatahash" xmlns:w16se="http://schemas.microsoft.com/office/word/2015/wordml/symex" xmlns:wpg="http://schemas.microsoft.com/office/word/2010/wordprocessingGroup" xmlns:wpi="http://schemas.microsoft.com/office/word/2010/wordprocessingInk" xmlns:wne="http://schemas.microsoft.com/office/word/2006/wordml" xmlns:wps="http://schemas.microsoft.com/office/word/2010/wordprocessingShape" mc:Ignorable="w14 w15 w16se w16cid w16 w16cex w16sdtdh w16du wp14">
   <w:body>
     <w:p>
       <w:pPr>
@@ -96,7 +96,27 @@
           <w:sz w:val="32"/>
           <w:szCs w:val="32"/>
         </w:rPr>
-        <w:t>“SystemShock” videospēles</w:t>
+        <w:t>“</w:t>
+      </w:r>
+      <w:proofErr w:type="spellStart"/>
+      <w:r>
+        <w:rPr>
+          <w:b/>
+          <w:bCs/>
+          <w:sz w:val="32"/>
+          <w:szCs w:val="32"/>
+        </w:rPr>
+        <w:t>SystemShock</w:t>
+      </w:r>
+      <w:proofErr w:type="spellEnd"/>
+      <w:r>
+        <w:rPr>
+          <w:b/>
+          <w:bCs/>
+          <w:sz w:val="32"/>
+          <w:szCs w:val="32"/>
+        </w:rPr>
+        <w:t>” videospēles</w:t>
       </w:r>
     </w:p>
     <w:p>
@@ -134,8 +154,13 @@
       <w:bookmarkStart w:id="4" w:name="_mt2y6jrm0oq9" w:colFirst="0" w:colLast="0"/>
       <w:bookmarkEnd w:id="4"/>
       <w:r>
-        <w:t>Darba autors: Kārlis Melveris</w:t>
-      </w:r>
+        <w:t xml:space="preserve">Darba autors: Kārlis </w:t>
+      </w:r>
+      <w:proofErr w:type="spellStart"/>
+      <w:r>
+        <w:t>Melveris</w:t>
+      </w:r>
+      <w:proofErr w:type="spellEnd"/>
     </w:p>
     <w:p>
       <w:pPr>
@@ -4203,7 +4228,15 @@
     </w:p>
     <w:p>
       <w:r>
-        <w:t>Šis ievads ir domāts, lai iedotu vienkāršu aprakstu par “SystemShock”  dokumentāciju, lai gan lielākā daļa informācijas par videospēli būs aprakstīta uzdevuma formulējuma sadaļā.</w:t>
+        <w:t>Šis ievads ir domāts, lai iedotu vienkāršu aprakstu par “</w:t>
+      </w:r>
+      <w:proofErr w:type="spellStart"/>
+      <w:r>
+        <w:t>SystemShock</w:t>
+      </w:r>
+      <w:proofErr w:type="spellEnd"/>
+      <w:r>
+        <w:t>”  dokumentāciju, lai gan lielākā daļa informācijas par videospēli būs aprakstīta uzdevuma formulējuma sadaļā.</w:t>
       </w:r>
     </w:p>
     <w:p>
@@ -4269,8 +4302,21 @@
         <w:t>Lietojum gadījumu</w:t>
       </w:r>
       <w:r>
-        <w:t xml:space="preserve"> diagramma (Use Case</w:t>
-      </w:r>
+        <w:t xml:space="preserve"> diagramma (</w:t>
+      </w:r>
+      <w:proofErr w:type="spellStart"/>
+      <w:r>
+        <w:t>Use</w:t>
+      </w:r>
+      <w:proofErr w:type="spellEnd"/>
+      <w:r>
+        <w:t xml:space="preserve"> </w:t>
+      </w:r>
+      <w:proofErr w:type="spellStart"/>
+      <w:r>
+        <w:t>Case</w:t>
+      </w:r>
+      <w:proofErr w:type="spellEnd"/>
       <w:r>
         <w:t xml:space="preserve">) tiks izmantota, lai reprezentētu kā spēlētājs un modifikators </w:t>
       </w:r>
@@ -4356,7 +4402,15 @@
         <w:t>ritma</w:t>
       </w:r>
       <w:r>
-        <w:t xml:space="preserve"> videospēli cyberpunk stilā ar 3d neon </w:t>
+        <w:t xml:space="preserve"> videospēli </w:t>
+      </w:r>
+      <w:proofErr w:type="spellStart"/>
+      <w:r>
+        <w:t>cyberpunk</w:t>
+      </w:r>
+      <w:proofErr w:type="spellEnd"/>
+      <w:r>
+        <w:t xml:space="preserve"> stilā ar 3d neon </w:t>
       </w:r>
       <w:r>
         <w:t xml:space="preserve">krāsas </w:t>
@@ -4422,8 +4476,13 @@
       </w:r>
     </w:p>
     <w:p>
-      <w:r>
-        <w:t xml:space="preserve">SystemShock </w:t>
+      <w:proofErr w:type="spellStart"/>
+      <w:r>
+        <w:t>SystemShock</w:t>
+      </w:r>
+      <w:proofErr w:type="spellEnd"/>
+      <w:r>
+        <w:t xml:space="preserve"> </w:t>
       </w:r>
       <w:r>
         <w:t>programmatūras</w:t>
@@ -4446,7 +4505,15 @@
     </w:p>
     <w:p>
       <w:r>
-        <w:t xml:space="preserve">Izstrādes process sākas ar cyberpunk stilu un tēmu, kā mūzikas stilu konceptuālu izpēti un piemēru atrašanu. Tālāk seko prototipu izstrāde, lai pārbaudītu spēles galveno mehānismu un iekļautu lietotāju atsauksmes, tiks izveidota funkcionālā versija ar minimāliem vizuāliem, bet galveno spēļu ritmu. </w:t>
+        <w:t xml:space="preserve">Izstrādes process sākas ar </w:t>
+      </w:r>
+      <w:proofErr w:type="spellStart"/>
+      <w:r>
+        <w:t>cyberpunk</w:t>
+      </w:r>
+      <w:proofErr w:type="spellEnd"/>
+      <w:r>
+        <w:t xml:space="preserve"> stilu un tēmu, kā mūzikas stilu konceptuālu izpēti un piemēru atrašanu. Tālāk seko prototipu izstrāde, lai pārbaudītu spēles galveno mehānismu un iekļautu lietotāju atsauksmes, tiks izveidota funkcionālā versija ar minimāliem vizuāliem, bet galveno spēļu ritmu. </w:t>
       </w:r>
       <w:r>
         <w:t>V</w:t>
@@ -4470,16 +4537,34 @@
         <w:t xml:space="preserve"> un</w:t>
       </w:r>
       <w:r>
-        <w:t xml:space="preserve"> stilu. Mākslinieciskā attīstības vienkāršums un skaņas dizains, ārpus mūzikas, ir jāizveido, lai darbojas vienlaikus, lai izveidotu cyberpunk gaisotni. Lai gan veidojot šādu gaisotni aizņem daudz eksperimentāciju. Pēdējās fāzēs tiek uzsvērta kļūdu labošana, optimizācija un stratēģiskā izlaišana ar pastāvīgu atbalstu, izmantojot atjauninājumus un kopienas iesaisti.</w:t>
+        <w:t xml:space="preserve"> stilu. Mākslinieciskā attīstības vienkāršums un skaņas dizains, ārpus mūzikas, ir jāizveido, lai darbojas vienlaikus, lai izveidotu </w:t>
+      </w:r>
+      <w:proofErr w:type="spellStart"/>
+      <w:r>
+        <w:t>cyberpunk</w:t>
+      </w:r>
+      <w:proofErr w:type="spellEnd"/>
+      <w:r>
+        <w:t xml:space="preserve"> gaisotni. Lai gan veidojot šādu gaisotni aizņem daudz </w:t>
+      </w:r>
+      <w:proofErr w:type="spellStart"/>
+      <w:r>
+        <w:t>eksperimentāciju</w:t>
+      </w:r>
+      <w:proofErr w:type="spellEnd"/>
+      <w:r>
+        <w:t>. Pēdējās fāzēs tiek uzsvērta kļūdu labošana, optimizācija un stratēģiskā izlaišana ar pastāvīgu atbalstu, izmantojot atjauninājumus un kopienas iesaisti.</w:t>
       </w:r>
     </w:p>
     <w:p>
       <w:r>
         <w:t xml:space="preserve">Spēles </w:t>
       </w:r>
+      <w:proofErr w:type="spellStart"/>
       <w:r>
         <w:t>SystemShock</w:t>
       </w:r>
+      <w:proofErr w:type="spellEnd"/>
       <w:r>
         <w:t xml:space="preserve"> tehnoloģiskā infrastruktūra ir pielāgota pašreizējiem veiktspējas standartiem, bet arī piemērota nākotnei</w:t>
       </w:r>
@@ -4516,14 +4601,27 @@
       <w:r>
         <w:t xml:space="preserve"> </w:t>
       </w:r>
-      <w:r>
-        <w:t xml:space="preserve">modificējamība </w:t>
+      <w:proofErr w:type="spellStart"/>
+      <w:r>
+        <w:t>modificējamība</w:t>
+      </w:r>
+      <w:proofErr w:type="spellEnd"/>
+      <w:r>
+        <w:t xml:space="preserve"> </w:t>
       </w:r>
       <w:r>
         <w:t>ir</w:t>
       </w:r>
       <w:r>
-        <w:t xml:space="preserve"> grūti pievienojama pie vairākām ierīcēm, kā piemēram Apple telefoniem un konsolēm, lai gan šī dokumentācija ir izveidota</w:t>
+        <w:t xml:space="preserve"> grūti pievienojama pie vairākām ierīcēm, kā piemēram </w:t>
+      </w:r>
+      <w:proofErr w:type="spellStart"/>
+      <w:r>
+        <w:t>Apple</w:t>
+      </w:r>
+      <w:proofErr w:type="spellEnd"/>
+      <w:r>
+        <w:t xml:space="preserve"> telefoniem un konsolēm, lai gan šī dokumentācija ir izveidota</w:t>
       </w:r>
       <w:r>
         <w:t>,</w:t>
@@ -4570,8 +4668,16 @@
         <w:rPr>
           <w:lang w:val="lv-LV"/>
         </w:rPr>
-        <w:t>ā piemēram izskats, programmēšanas valoda, utt</w:t>
-      </w:r>
+        <w:t xml:space="preserve">ā piemēram izskats, programmēšanas valoda, </w:t>
+      </w:r>
+      <w:proofErr w:type="spellStart"/>
+      <w:r>
+        <w:rPr>
+          <w:lang w:val="lv-LV"/>
+        </w:rPr>
+        <w:t>utt</w:t>
+      </w:r>
+      <w:proofErr w:type="spellEnd"/>
       <w:r>
         <w:t>.</w:t>
       </w:r>
@@ -4667,7 +4773,15 @@
         <w:t>vizuāliem aspektiem apkārt</w:t>
       </w:r>
       <w:r>
-        <w:t xml:space="preserve">. Spēles gaitā, ārpus no spēlētāja redzes lauka nokrīt instrukcionālas </w:t>
+        <w:t xml:space="preserve">. Spēles gaitā, ārpus no spēlētāja redzes lauka nokrīt </w:t>
+      </w:r>
+      <w:proofErr w:type="spellStart"/>
+      <w:r>
+        <w:t>instrukcionālas</w:t>
+      </w:r>
+      <w:proofErr w:type="spellEnd"/>
+      <w:r>
+        <w:t xml:space="preserve"> </w:t>
       </w:r>
       <w:r>
         <w:t>bultiņas</w:t>
@@ -4681,8 +4795,13 @@
       <w:r>
         <w:t xml:space="preserve"> </w:t>
       </w:r>
-      <w:r>
-        <w:t xml:space="preserve">instrukcionālas </w:t>
+      <w:proofErr w:type="spellStart"/>
+      <w:r>
+        <w:t>instrukcionālas</w:t>
+      </w:r>
+      <w:proofErr w:type="spellEnd"/>
+      <w:r>
+        <w:t xml:space="preserve"> </w:t>
       </w:r>
       <w:r>
         <w:t>bultiņas</w:t>
@@ -4785,11 +4904,19 @@
           <w:u w:val="single"/>
         </w:rPr>
       </w:pPr>
+      <w:proofErr w:type="spellStart"/>
       <w:r>
         <w:rPr>
           <w:u w:val="single"/>
         </w:rPr>
-        <w:t>Ievaddati:</w:t>
+        <w:t>Ievaddati</w:t>
+      </w:r>
+      <w:proofErr w:type="spellEnd"/>
+      <w:r>
+        <w:rPr>
+          <w:u w:val="single"/>
+        </w:rPr>
+        <w:t>:</w:t>
       </w:r>
     </w:p>
     <w:p>
@@ -4905,8 +5032,13 @@
       <w:pPr>
         <w:pStyle w:val="Heading4"/>
       </w:pPr>
-      <w:r>
-        <w:t>Ievaddati:</w:t>
+      <w:proofErr w:type="spellStart"/>
+      <w:r>
+        <w:t>Ievaddati</w:t>
+      </w:r>
+      <w:proofErr w:type="spellEnd"/>
+      <w:r>
+        <w:t>:</w:t>
       </w:r>
     </w:p>
     <w:p>
@@ -4995,8 +5127,13 @@
       <w:pPr>
         <w:pStyle w:val="Heading4"/>
       </w:pPr>
-      <w:r>
-        <w:t>Ievaddati:</w:t>
+      <w:proofErr w:type="spellStart"/>
+      <w:r>
+        <w:t>Ievaddati</w:t>
+      </w:r>
+      <w:proofErr w:type="spellEnd"/>
+      <w:r>
+        <w:t>:</w:t>
       </w:r>
     </w:p>
     <w:p>
@@ -5072,15 +5209,28 @@
         <w:ind w:left="720"/>
       </w:pPr>
       <w:r>
-        <w:t>Pēc nospiešanas uz konkrēta līmeņa tiek parādīta grūtības izvēle, pop-up logā.</w:t>
+        <w:t>Pēc nospiešanas uz konkrēta līmeņa tiek parādīta grūtības izvēle, pop-</w:t>
+      </w:r>
+      <w:proofErr w:type="spellStart"/>
+      <w:r>
+        <w:t>up</w:t>
+      </w:r>
+      <w:proofErr w:type="spellEnd"/>
+      <w:r>
+        <w:t xml:space="preserve"> logā.</w:t>
       </w:r>
     </w:p>
     <w:p>
       <w:pPr>
         <w:pStyle w:val="Heading4"/>
       </w:pPr>
-      <w:r>
-        <w:t>Ievaddati:</w:t>
+      <w:proofErr w:type="spellStart"/>
+      <w:r>
+        <w:t>Ievaddati</w:t>
+      </w:r>
+      <w:proofErr w:type="spellEnd"/>
+      <w:r>
+        <w:t>:</w:t>
       </w:r>
     </w:p>
     <w:p>
@@ -5193,15 +5343,28 @@
         <w:t xml:space="preserve">grūtības </w:t>
       </w:r>
       <w:r>
-        <w:t>izvēle, popup logā.</w:t>
+        <w:t xml:space="preserve">izvēle, </w:t>
+      </w:r>
+      <w:proofErr w:type="spellStart"/>
+      <w:r>
+        <w:t>popup</w:t>
+      </w:r>
+      <w:proofErr w:type="spellEnd"/>
+      <w:r>
+        <w:t xml:space="preserve"> logā.</w:t>
       </w:r>
     </w:p>
     <w:p>
       <w:pPr>
         <w:pStyle w:val="Heading4"/>
       </w:pPr>
-      <w:r>
-        <w:t>Ievaddati:</w:t>
+      <w:proofErr w:type="spellStart"/>
+      <w:r>
+        <w:t>Ievaddati</w:t>
+      </w:r>
+      <w:proofErr w:type="spellEnd"/>
+      <w:r>
+        <w:t>:</w:t>
       </w:r>
     </w:p>
     <w:p>
@@ -5316,8 +5479,13 @@
       <w:pPr>
         <w:pStyle w:val="Heading4"/>
       </w:pPr>
-      <w:r>
-        <w:t>Ievaddati:</w:t>
+      <w:proofErr w:type="spellStart"/>
+      <w:r>
+        <w:t>Ievaddati</w:t>
+      </w:r>
+      <w:proofErr w:type="spellEnd"/>
+      <w:r>
+        <w:t>:</w:t>
       </w:r>
     </w:p>
     <w:p>
@@ -5516,8 +5684,13 @@
       <w:pPr>
         <w:pStyle w:val="Heading4"/>
       </w:pPr>
-      <w:r>
-        <w:t>Ievaddati:</w:t>
+      <w:proofErr w:type="spellStart"/>
+      <w:r>
+        <w:t>Ievaddati</w:t>
+      </w:r>
+      <w:proofErr w:type="spellEnd"/>
+      <w:r>
+        <w:t>:</w:t>
       </w:r>
     </w:p>
     <w:p>
@@ -5534,7 +5707,21 @@
         <w:rPr>
           <w:color w:val="000000"/>
         </w:rPr>
-        <w:t>Klaviatūras “esc” poga.</w:t>
+        <w:t>Klaviatūras “</w:t>
+      </w:r>
+      <w:proofErr w:type="spellStart"/>
+      <w:r>
+        <w:rPr>
+          <w:color w:val="000000"/>
+        </w:rPr>
+        <w:t>esc</w:t>
+      </w:r>
+      <w:proofErr w:type="spellEnd"/>
+      <w:r>
+        <w:rPr>
+          <w:color w:val="000000"/>
+        </w:rPr>
+        <w:t>” poga.</w:t>
       </w:r>
     </w:p>
     <w:p>
@@ -5608,8 +5795,13 @@
       <w:pPr>
         <w:pStyle w:val="Heading4"/>
       </w:pPr>
-      <w:r>
-        <w:t>Ievaddati:</w:t>
+      <w:proofErr w:type="spellStart"/>
+      <w:r>
+        <w:t>Ievaddati</w:t>
+      </w:r>
+      <w:proofErr w:type="spellEnd"/>
+      <w:r>
+        <w:t>:</w:t>
       </w:r>
     </w:p>
     <w:p>
@@ -5643,7 +5835,21 @@
         <w:rPr>
           <w:color w:val="000000"/>
         </w:rPr>
-        <w:t>Klaviatūras “esc” poga.</w:t>
+        <w:t>Klaviatūras “</w:t>
+      </w:r>
+      <w:proofErr w:type="spellStart"/>
+      <w:r>
+        <w:rPr>
+          <w:color w:val="000000"/>
+        </w:rPr>
+        <w:t>esc</w:t>
+      </w:r>
+      <w:proofErr w:type="spellEnd"/>
+      <w:r>
+        <w:rPr>
+          <w:color w:val="000000"/>
+        </w:rPr>
+        <w:t>” poga.</w:t>
       </w:r>
     </w:p>
     <w:p>
@@ -5740,8 +5946,13 @@
       <w:pPr>
         <w:pStyle w:val="Heading4"/>
       </w:pPr>
-      <w:r>
-        <w:t>Ievaddati:</w:t>
+      <w:proofErr w:type="spellStart"/>
+      <w:r>
+        <w:t>Ievaddati</w:t>
+      </w:r>
+      <w:proofErr w:type="spellEnd"/>
+      <w:r>
+        <w:t>:</w:t>
       </w:r>
     </w:p>
     <w:p>
@@ -5829,12 +6040,22 @@
         <w:ind w:left="1417"/>
       </w:pPr>
       <w:r>
-        <w:t>Izlasīt līmeņa failu datus un saglabāt viegli lasāmā formātā, priekš lēmeņa</w:t>
-      </w:r>
-    </w:p>
-    <w:p>
-      <w:r>
-        <w:t>Ievaddati:</w:t>
+        <w:t xml:space="preserve">Izlasīt līmeņa failu datus un saglabāt viegli lasāmā formātā, priekš </w:t>
+      </w:r>
+      <w:proofErr w:type="spellStart"/>
+      <w:r>
+        <w:t>lēmeņa</w:t>
+      </w:r>
+      <w:proofErr w:type="spellEnd"/>
+    </w:p>
+    <w:p>
+      <w:proofErr w:type="spellStart"/>
+      <w:r>
+        <w:t>Ievaddati</w:t>
+      </w:r>
+      <w:proofErr w:type="spellEnd"/>
+      <w:r>
+        <w:t>:</w:t>
       </w:r>
     </w:p>
     <w:p>
@@ -5846,7 +6067,15 @@
         <w:ind w:left="1417"/>
       </w:pPr>
       <w:r>
-        <w:t>Izvēlētā limeņa faila nosaukums</w:t>
+        <w:t xml:space="preserve">Izvēlētā </w:t>
+      </w:r>
+      <w:proofErr w:type="spellStart"/>
+      <w:r>
+        <w:t>limeņa</w:t>
+      </w:r>
+      <w:proofErr w:type="spellEnd"/>
+      <w:r>
+        <w:t xml:space="preserve"> faila nosaukums</w:t>
       </w:r>
     </w:p>
     <w:p>
@@ -5874,8 +6103,13 @@
         </w:numPr>
       </w:pPr>
       <w:r>
-        <w:t>Līmeņa failiem ir jābūt noteiktā direktoriā</w:t>
-      </w:r>
+        <w:t xml:space="preserve">Līmeņa failiem ir jābūt noteiktā </w:t>
+      </w:r>
+      <w:proofErr w:type="spellStart"/>
+      <w:r>
+        <w:t>direktoriā</w:t>
+      </w:r>
+      <w:proofErr w:type="spellEnd"/>
     </w:p>
     <w:p>
       <w:pPr>
@@ -5885,7 +6119,15 @@
         </w:numPr>
       </w:pPr>
       <w:r>
-        <w:t>Izsauc tikai vienu reizi pēs spēles sākšanas</w:t>
+        <w:t xml:space="preserve">Izsauc tikai vienu reizi </w:t>
+      </w:r>
+      <w:proofErr w:type="spellStart"/>
+      <w:r>
+        <w:t>pēs</w:t>
+      </w:r>
+      <w:proofErr w:type="spellEnd"/>
+      <w:r>
+        <w:t xml:space="preserve"> spēles sākšanas</w:t>
       </w:r>
     </w:p>
     <w:p>
@@ -5952,8 +6194,13 @@
       </w:r>
     </w:p>
     <w:p>
-      <w:r>
-        <w:t>Ievaddati:</w:t>
+      <w:proofErr w:type="spellStart"/>
+      <w:r>
+        <w:t>Ievaddati</w:t>
+      </w:r>
+      <w:proofErr w:type="spellEnd"/>
+      <w:r>
+        <w:t>:</w:t>
       </w:r>
     </w:p>
     <w:p>
@@ -5964,8 +6211,13 @@
         </w:numPr>
       </w:pPr>
       <w:r>
-        <w:t>līmeņa faila directorija</w:t>
-      </w:r>
+        <w:t xml:space="preserve">līmeņa faila </w:t>
+      </w:r>
+      <w:proofErr w:type="spellStart"/>
+      <w:r>
+        <w:t>directorija</w:t>
+      </w:r>
+      <w:proofErr w:type="spellEnd"/>
     </w:p>
     <w:p>
       <w:r>
@@ -6007,7 +6259,23 @@
         </w:numPr>
       </w:pPr>
       <w:r>
-        <w:t>Ja ir specifizēts parāda PNG failu un maina līmeņa apmales krāsu specifizētam līmenim.</w:t>
+        <w:t xml:space="preserve">Ja ir </w:t>
+      </w:r>
+      <w:proofErr w:type="spellStart"/>
+      <w:r>
+        <w:t>specifizēts</w:t>
+      </w:r>
+      <w:proofErr w:type="spellEnd"/>
+      <w:r>
+        <w:t xml:space="preserve"> parāda PNG failu un maina līmeņa apmales krāsu </w:t>
+      </w:r>
+      <w:proofErr w:type="spellStart"/>
+      <w:r>
+        <w:t>specifizētam</w:t>
+      </w:r>
+      <w:proofErr w:type="spellEnd"/>
+      <w:r>
+        <w:t xml:space="preserve"> līmenim.</w:t>
       </w:r>
     </w:p>
     <w:p>
@@ -6040,15 +6308,28 @@
       <w:r>
         <w:lastRenderedPageBreak/>
         <w:tab/>
-        <w:t>Parādīt lietotājam kā programma procesē datus, lai lietotājs zina ka spēle  nav apstājusies.</w:t>
+        <w:t xml:space="preserve">Parādīt lietotājam kā programma </w:t>
+      </w:r>
+      <w:proofErr w:type="spellStart"/>
+      <w:r>
+        <w:t>procesē</w:t>
+      </w:r>
+      <w:proofErr w:type="spellEnd"/>
+      <w:r>
+        <w:t xml:space="preserve"> datus, lai lietotājs zina ka spēle  nav apstājusies.</w:t>
       </w:r>
     </w:p>
     <w:p>
       <w:pPr>
         <w:pStyle w:val="Heading4"/>
       </w:pPr>
-      <w:r>
-        <w:t>Ievaddati:</w:t>
+      <w:proofErr w:type="spellStart"/>
+      <w:r>
+        <w:t>Ievaddati</w:t>
+      </w:r>
+      <w:proofErr w:type="spellEnd"/>
+      <w:r>
+        <w:t>:</w:t>
       </w:r>
     </w:p>
     <w:p>
@@ -6137,15 +6418,28 @@
     <w:p>
       <w:r>
         <w:tab/>
-        <w:t>Kad lietotājs nospiež kādu no četrām kustības pogām (w, a, d, vai space) spēlei ir jāreaģē, vai tas bija pareizā laikā, vai nē.</w:t>
+        <w:t xml:space="preserve">Kad lietotājs nospiež kādu no četrām kustības pogām (w, a, d, vai </w:t>
+      </w:r>
+      <w:proofErr w:type="spellStart"/>
+      <w:r>
+        <w:t>space</w:t>
+      </w:r>
+      <w:proofErr w:type="spellEnd"/>
+      <w:r>
+        <w:t>) spēlei ir jāreaģē, vai tas bija pareizā laikā, vai nē.</w:t>
       </w:r>
     </w:p>
     <w:p>
       <w:pPr>
         <w:pStyle w:val="Heading4"/>
       </w:pPr>
-      <w:r>
-        <w:t>Ievaddati:</w:t>
+      <w:proofErr w:type="spellStart"/>
+      <w:r>
+        <w:t>Ievaddati</w:t>
+      </w:r>
+      <w:proofErr w:type="spellEnd"/>
+      <w:r>
+        <w:t>:</w:t>
       </w:r>
     </w:p>
     <w:p>
@@ -6208,8 +6502,21 @@
           <w:numId w:val="53"/>
         </w:numPr>
       </w:pPr>
-      <w:r>
-        <w:t>Tiaki tiek procesēta, ja lietotājs ir jebkurā līmenī</w:t>
+      <w:proofErr w:type="spellStart"/>
+      <w:r>
+        <w:t>Tiaki</w:t>
+      </w:r>
+      <w:proofErr w:type="spellEnd"/>
+      <w:r>
+        <w:t xml:space="preserve"> tiek </w:t>
+      </w:r>
+      <w:proofErr w:type="spellStart"/>
+      <w:r>
+        <w:t>procesēta</w:t>
+      </w:r>
+      <w:proofErr w:type="spellEnd"/>
+      <w:r>
+        <w:t>, ja lietotājs ir jebkurā līmenī</w:t>
       </w:r>
     </w:p>
     <w:p>
@@ -6231,7 +6538,15 @@
         </w:numPr>
       </w:pPr>
       <w:r>
-        <w:t xml:space="preserve">Netiek procesēta pēc līmeņa pabeigšanas </w:t>
+        <w:t xml:space="preserve">Netiek </w:t>
+      </w:r>
+      <w:proofErr w:type="spellStart"/>
+      <w:r>
+        <w:t>procesēta</w:t>
+      </w:r>
+      <w:proofErr w:type="spellEnd"/>
+      <w:r>
+        <w:t xml:space="preserve"> pēc līmeņa pabeigšanas </w:t>
       </w:r>
     </w:p>
     <w:p>
@@ -6373,8 +6688,54 @@
                 <w:sz w:val="20"/>
                 <w:szCs w:val="20"/>
               </w:rPr>
-              <w:t>Īsā kliška būlta gadijumā</w:t>
-            </w:r>
+              <w:t xml:space="preserve">Īsā </w:t>
+            </w:r>
+            <w:proofErr w:type="spellStart"/>
+            <w:r>
+              <w:rPr>
+                <w:rFonts w:eastAsia="Arial"/>
+                <w:sz w:val="20"/>
+                <w:szCs w:val="20"/>
+              </w:rPr>
+              <w:t>kliška</w:t>
+            </w:r>
+            <w:proofErr w:type="spellEnd"/>
+            <w:r>
+              <w:rPr>
+                <w:rFonts w:eastAsia="Arial"/>
+                <w:sz w:val="20"/>
+                <w:szCs w:val="20"/>
+              </w:rPr>
+              <w:t xml:space="preserve"> </w:t>
+            </w:r>
+            <w:proofErr w:type="spellStart"/>
+            <w:r>
+              <w:rPr>
+                <w:rFonts w:eastAsia="Arial"/>
+                <w:sz w:val="20"/>
+                <w:szCs w:val="20"/>
+              </w:rPr>
+              <w:t>būlta</w:t>
+            </w:r>
+            <w:proofErr w:type="spellEnd"/>
+            <w:r>
+              <w:rPr>
+                <w:rFonts w:eastAsia="Arial"/>
+                <w:sz w:val="20"/>
+                <w:szCs w:val="20"/>
+              </w:rPr>
+              <w:t xml:space="preserve"> </w:t>
+            </w:r>
+            <w:proofErr w:type="spellStart"/>
+            <w:r>
+              <w:rPr>
+                <w:rFonts w:eastAsia="Arial"/>
+                <w:sz w:val="20"/>
+                <w:szCs w:val="20"/>
+              </w:rPr>
+              <w:t>gadijumā</w:t>
+            </w:r>
+            <w:proofErr w:type="spellEnd"/>
           </w:p>
         </w:tc>
         <w:tc>
@@ -6408,8 +6769,36 @@
                 <w:sz w:val="20"/>
                 <w:szCs w:val="20"/>
               </w:rPr>
-              <w:t>garu spiedienu ūltas gadijumā</w:t>
-            </w:r>
+              <w:t xml:space="preserve">garu spiedienu </w:t>
+            </w:r>
+            <w:proofErr w:type="spellStart"/>
+            <w:r>
+              <w:rPr>
+                <w:rFonts w:eastAsia="Arial"/>
+                <w:sz w:val="20"/>
+                <w:szCs w:val="20"/>
+              </w:rPr>
+              <w:t>ūltas</w:t>
+            </w:r>
+            <w:proofErr w:type="spellEnd"/>
+            <w:r>
+              <w:rPr>
+                <w:rFonts w:eastAsia="Arial"/>
+                <w:sz w:val="20"/>
+                <w:szCs w:val="20"/>
+              </w:rPr>
+              <w:t xml:space="preserve"> </w:t>
+            </w:r>
+            <w:proofErr w:type="spellStart"/>
+            <w:r>
+              <w:rPr>
+                <w:rFonts w:eastAsia="Arial"/>
+                <w:sz w:val="20"/>
+                <w:szCs w:val="20"/>
+              </w:rPr>
+              <w:t>gadijumā</w:t>
+            </w:r>
+            <w:proofErr w:type="spellEnd"/>
           </w:p>
         </w:tc>
         <w:tc>
@@ -6443,7 +6832,25 @@
                 <w:sz w:val="20"/>
                 <w:szCs w:val="20"/>
               </w:rPr>
-              <w:t>Neviena būlta laukā</w:t>
+              <w:t xml:space="preserve">Neviena </w:t>
+            </w:r>
+            <w:proofErr w:type="spellStart"/>
+            <w:r>
+              <w:rPr>
+                <w:rFonts w:eastAsia="Arial"/>
+                <w:sz w:val="20"/>
+                <w:szCs w:val="20"/>
+              </w:rPr>
+              <w:t>būlta</w:t>
+            </w:r>
+            <w:proofErr w:type="spellEnd"/>
+            <w:r>
+              <w:rPr>
+                <w:rFonts w:eastAsia="Arial"/>
+                <w:sz w:val="20"/>
+                <w:szCs w:val="20"/>
+              </w:rPr>
+              <w:t xml:space="preserve"> laukā</w:t>
             </w:r>
           </w:p>
         </w:tc>
@@ -6511,13 +6918,23 @@
                 <w:szCs w:val="20"/>
               </w:rPr>
             </w:pPr>
+            <w:proofErr w:type="spellStart"/>
             <w:r>
               <w:rPr>
                 <w:rFonts w:eastAsia="Arial"/>
                 <w:sz w:val="20"/>
                 <w:szCs w:val="20"/>
               </w:rPr>
-              <w:t>Bonus punktus un dzīvību iedod</w:t>
+              <w:t>Bonus</w:t>
+            </w:r>
+            <w:proofErr w:type="spellEnd"/>
+            <w:r>
+              <w:rPr>
+                <w:rFonts w:eastAsia="Arial"/>
+                <w:sz w:val="20"/>
+                <w:szCs w:val="20"/>
+              </w:rPr>
+              <w:t xml:space="preserve"> punktus un dzīvību iedod</w:t>
             </w:r>
           </w:p>
         </w:tc>
@@ -7052,8 +7469,18 @@
                 <w:sz w:val="20"/>
                 <w:szCs w:val="20"/>
               </w:rPr>
-              <w:t>Nepareizā poga tika nosipesta</w:t>
-            </w:r>
+              <w:t xml:space="preserve">Nepareizā poga tika </w:t>
+            </w:r>
+            <w:proofErr w:type="spellStart"/>
+            <w:r>
+              <w:rPr>
+                <w:rFonts w:eastAsia="Arial"/>
+                <w:sz w:val="20"/>
+                <w:szCs w:val="20"/>
+              </w:rPr>
+              <w:t>nosipesta</w:t>
+            </w:r>
+            <w:proofErr w:type="spellEnd"/>
           </w:p>
         </w:tc>
         <w:tc>
@@ -7222,13 +7649,23 @@
                 <w:szCs w:val="20"/>
               </w:rPr>
             </w:pPr>
+            <w:proofErr w:type="spellStart"/>
             <w:r>
               <w:rPr>
                 <w:rFonts w:eastAsia="Arial"/>
                 <w:sz w:val="20"/>
                 <w:szCs w:val="20"/>
               </w:rPr>
-              <w:t>Bonus punktus un dzīvību iedod</w:t>
+              <w:t>Bonus</w:t>
+            </w:r>
+            <w:proofErr w:type="spellEnd"/>
+            <w:r>
+              <w:rPr>
+                <w:rFonts w:eastAsia="Arial"/>
+                <w:sz w:val="20"/>
+                <w:szCs w:val="20"/>
+              </w:rPr>
+              <w:t xml:space="preserve"> punktus un dzīvību iedod</w:t>
             </w:r>
           </w:p>
         </w:tc>
@@ -7256,13 +7693,23 @@
                 <w:szCs w:val="20"/>
               </w:rPr>
             </w:pPr>
+            <w:proofErr w:type="spellStart"/>
             <w:r>
               <w:rPr>
                 <w:rFonts w:eastAsia="Arial"/>
                 <w:sz w:val="20"/>
                 <w:szCs w:val="20"/>
               </w:rPr>
-              <w:t>Bonus punktus un dzīvību iedod</w:t>
+              <w:t>Bonus</w:t>
+            </w:r>
+            <w:proofErr w:type="spellEnd"/>
+            <w:r>
+              <w:rPr>
+                <w:rFonts w:eastAsia="Arial"/>
+                <w:sz w:val="20"/>
+                <w:szCs w:val="20"/>
+              </w:rPr>
+              <w:t xml:space="preserve"> punktus un dzīvību iedod</w:t>
             </w:r>
           </w:p>
         </w:tc>
@@ -7364,13 +7811,23 @@
                 <w:szCs w:val="20"/>
               </w:rPr>
             </w:pPr>
+            <w:proofErr w:type="spellStart"/>
             <w:r>
               <w:rPr>
                 <w:rFonts w:eastAsia="Arial"/>
                 <w:sz w:val="20"/>
                 <w:szCs w:val="20"/>
               </w:rPr>
-              <w:t>Bonus punktus un dzīvību iedod</w:t>
+              <w:t>Bonus</w:t>
+            </w:r>
+            <w:proofErr w:type="spellEnd"/>
+            <w:r>
+              <w:rPr>
+                <w:rFonts w:eastAsia="Arial"/>
+                <w:sz w:val="20"/>
+                <w:szCs w:val="20"/>
+              </w:rPr>
+              <w:t xml:space="preserve"> punktus un dzīvību iedod</w:t>
             </w:r>
           </w:p>
         </w:tc>
@@ -7627,8 +8084,13 @@
       <w:pPr>
         <w:pStyle w:val="Heading4"/>
       </w:pPr>
-      <w:r>
-        <w:t>Ievaddati:</w:t>
+      <w:proofErr w:type="spellStart"/>
+      <w:r>
+        <w:t>Ievaddati</w:t>
+      </w:r>
+      <w:proofErr w:type="spellEnd"/>
+      <w:r>
+        <w:t>:</w:t>
       </w:r>
     </w:p>
     <w:p>
@@ -7663,8 +8125,13 @@
           <w:numId w:val="55"/>
         </w:numPr>
       </w:pPr>
-      <w:r>
-        <w:t>Šobrīdējais laiks līmenī</w:t>
+      <w:proofErr w:type="spellStart"/>
+      <w:r>
+        <w:t>Šobrīdējais</w:t>
+      </w:r>
+      <w:proofErr w:type="spellEnd"/>
+      <w:r>
+        <w:t xml:space="preserve"> laiks līmenī</w:t>
       </w:r>
     </w:p>
     <w:p>
@@ -7682,8 +8149,13 @@
           <w:numId w:val="56"/>
         </w:numPr>
       </w:pPr>
-      <w:r>
-        <w:t>Būltas vienmēr ir ritmiski kopā ar mūziku</w:t>
+      <w:proofErr w:type="spellStart"/>
+      <w:r>
+        <w:t>Būltas</w:t>
+      </w:r>
+      <w:proofErr w:type="spellEnd"/>
+      <w:r>
+        <w:t xml:space="preserve"> vienmēr ir ritmiski kopā ar mūziku</w:t>
       </w:r>
     </w:p>
     <w:p>
@@ -7708,7 +8180,15 @@
         <w:t>bultiņu</w:t>
       </w:r>
       <w:r>
-        <w:t xml:space="preserve"> spēles aukšā, tieši kādu pozīciju, tipa un kad līmeņa fails nosaka.</w:t>
+        <w:t xml:space="preserve"> spēles </w:t>
+      </w:r>
+      <w:proofErr w:type="spellStart"/>
+      <w:r>
+        <w:t>aukšā</w:t>
+      </w:r>
+      <w:proofErr w:type="spellEnd"/>
+      <w:r>
+        <w:t>, tieši kādu pozīciju, tipa un kad līmeņa fails nosaka.</w:t>
       </w:r>
     </w:p>
     <w:p>
@@ -7719,9 +8199,22 @@
       <w:bookmarkStart w:id="43" w:name="_Toc162075742"/>
       <w:bookmarkEnd w:id="42"/>
       <w:r>
-        <w:t>2.2.15. Īsā kliška būltiņa</w:t>
+        <w:t xml:space="preserve">2.2.15. Īsā </w:t>
+      </w:r>
+      <w:proofErr w:type="spellStart"/>
+      <w:r>
+        <w:t>kliška</w:t>
+      </w:r>
+      <w:proofErr w:type="spellEnd"/>
+      <w:r>
+        <w:t xml:space="preserve"> </w:t>
+      </w:r>
+      <w:proofErr w:type="spellStart"/>
+      <w:r>
+        <w:t>būltiņa</w:t>
       </w:r>
       <w:bookmarkEnd w:id="43"/>
+      <w:proofErr w:type="spellEnd"/>
       <w:r>
         <w:t xml:space="preserve">  </w:t>
       </w:r>
@@ -7740,15 +8233,44 @@
       </w:pPr>
       <w:r>
         <w:tab/>
-        <w:t>Ja “Spēles noteikto būltu ielādēšana” ielādē īsa kliška būltiņu, šis nosaka visu kas notiks ar to.</w:t>
+        <w:t xml:space="preserve">Ja “Spēles noteikto </w:t>
+      </w:r>
+      <w:proofErr w:type="spellStart"/>
+      <w:r>
+        <w:t>būltu</w:t>
+      </w:r>
+      <w:proofErr w:type="spellEnd"/>
+      <w:r>
+        <w:t xml:space="preserve"> ielādēšana” ielādē īsa </w:t>
+      </w:r>
+      <w:proofErr w:type="spellStart"/>
+      <w:r>
+        <w:t>kliška</w:t>
+      </w:r>
+      <w:proofErr w:type="spellEnd"/>
+      <w:r>
+        <w:t xml:space="preserve"> </w:t>
+      </w:r>
+      <w:proofErr w:type="spellStart"/>
+      <w:r>
+        <w:t>būltiņu</w:t>
+      </w:r>
+      <w:proofErr w:type="spellEnd"/>
+      <w:r>
+        <w:t>, šis nosaka visu kas notiks ar to.</w:t>
       </w:r>
     </w:p>
     <w:p>
       <w:pPr>
         <w:pStyle w:val="Heading4"/>
       </w:pPr>
-      <w:r>
-        <w:t>Ievaddati:</w:t>
+      <w:proofErr w:type="spellStart"/>
+      <w:r>
+        <w:t>Ievaddati</w:t>
+      </w:r>
+      <w:proofErr w:type="spellEnd"/>
+      <w:r>
+        <w:t>:</w:t>
       </w:r>
     </w:p>
     <w:p>
@@ -7758,8 +8280,13 @@
           <w:numId w:val="58"/>
         </w:numPr>
       </w:pPr>
-      <w:r>
-        <w:t>Būltas ātrums</w:t>
+      <w:proofErr w:type="spellStart"/>
+      <w:r>
+        <w:t>Būltas</w:t>
+      </w:r>
+      <w:proofErr w:type="spellEnd"/>
+      <w:r>
+        <w:t xml:space="preserve"> ātrums</w:t>
       </w:r>
     </w:p>
     <w:p>
@@ -7788,8 +8315,13 @@
           <w:numId w:val="59"/>
         </w:numPr>
       </w:pPr>
-      <w:r>
-        <w:t>Būltas tiek izdzēstas ja tās ir ārpus lietotāja skatam.</w:t>
+      <w:proofErr w:type="spellStart"/>
+      <w:r>
+        <w:t>Būltas</w:t>
+      </w:r>
+      <w:proofErr w:type="spellEnd"/>
+      <w:r>
+        <w:t xml:space="preserve"> tiek izdzēstas ja tās ir ārpus lietotāja skatam.</w:t>
       </w:r>
     </w:p>
     <w:p>
@@ -7808,7 +8340,23 @@
         </w:numPr>
       </w:pPr>
       <w:r>
-        <w:t>Pēc ielādēšanās, būltas spraits kustās uz leju noteiktā ātrum</w:t>
+        <w:t xml:space="preserve">Pēc ielādēšanās, </w:t>
+      </w:r>
+      <w:proofErr w:type="spellStart"/>
+      <w:r>
+        <w:t>būltas</w:t>
+      </w:r>
+      <w:proofErr w:type="spellEnd"/>
+      <w:r>
+        <w:t xml:space="preserve"> </w:t>
+      </w:r>
+      <w:proofErr w:type="spellStart"/>
+      <w:r>
+        <w:t>spraits</w:t>
+      </w:r>
+      <w:proofErr w:type="spellEnd"/>
+      <w:r>
+        <w:t xml:space="preserve"> kustās uz leju noteiktā ātrum</w:t>
       </w:r>
     </w:p>
     <w:p>
@@ -7820,7 +8368,15 @@
       </w:pPr>
       <w:r>
         <w:lastRenderedPageBreak/>
-        <w:t>Ja būltas sasniedz atzīmēto vietu tās dati tiek pārsūtīti uz “Spēles laikā nospiesta kāda no pozīcijas pogām” funkciju</w:t>
+        <w:t xml:space="preserve">Ja </w:t>
+      </w:r>
+      <w:proofErr w:type="spellStart"/>
+      <w:r>
+        <w:t>būltas</w:t>
+      </w:r>
+      <w:proofErr w:type="spellEnd"/>
+      <w:r>
+        <w:t xml:space="preserve"> sasniedz atzīmēto vietu tās dati tiek pārsūtīti uz “Spēles laikā nospiesta kāda no pozīcijas pogām” funkciju</w:t>
       </w:r>
     </w:p>
     <w:p>
@@ -7831,9 +8387,14 @@
       <w:bookmarkStart w:id="45" w:name="_Toc162075743"/>
       <w:bookmarkEnd w:id="44"/>
       <w:r>
-        <w:t>2.2.16. garu spiedienu būltiņa</w:t>
+        <w:t xml:space="preserve">2.2.16. garu spiedienu </w:t>
+      </w:r>
+      <w:proofErr w:type="spellStart"/>
+      <w:r>
+        <w:t>būltiņa</w:t>
       </w:r>
       <w:bookmarkEnd w:id="45"/>
+      <w:proofErr w:type="spellEnd"/>
       <w:r>
         <w:t xml:space="preserve">  </w:t>
       </w:r>
@@ -7852,15 +8413,36 @@
       </w:pPr>
       <w:r>
         <w:tab/>
-        <w:t>Ja “Spēles noteikto būltu ielādēšana” ielādē garu spiediena būltiņu, šis nosaka visu kas notiks ar to.</w:t>
+        <w:t xml:space="preserve">Ja “Spēles noteikto </w:t>
+      </w:r>
+      <w:proofErr w:type="spellStart"/>
+      <w:r>
+        <w:t>būltu</w:t>
+      </w:r>
+      <w:proofErr w:type="spellEnd"/>
+      <w:r>
+        <w:t xml:space="preserve"> ielādēšana” ielādē garu spiediena </w:t>
+      </w:r>
+      <w:proofErr w:type="spellStart"/>
+      <w:r>
+        <w:t>būltiņu</w:t>
+      </w:r>
+      <w:proofErr w:type="spellEnd"/>
+      <w:r>
+        <w:t>, šis nosaka visu kas notiks ar to.</w:t>
       </w:r>
     </w:p>
     <w:p>
       <w:pPr>
         <w:pStyle w:val="Heading4"/>
       </w:pPr>
-      <w:r>
-        <w:t>Ievaddati:</w:t>
+      <w:proofErr w:type="spellStart"/>
+      <w:r>
+        <w:t>Ievaddati</w:t>
+      </w:r>
+      <w:proofErr w:type="spellEnd"/>
+      <w:r>
+        <w:t>:</w:t>
       </w:r>
     </w:p>
     <w:p>
@@ -7870,8 +8452,13 @@
           <w:numId w:val="61"/>
         </w:numPr>
       </w:pPr>
-      <w:r>
-        <w:t>Būltas ātrums</w:t>
+      <w:proofErr w:type="spellStart"/>
+      <w:r>
+        <w:t>Būltas</w:t>
+      </w:r>
+      <w:proofErr w:type="spellEnd"/>
+      <w:r>
+        <w:t xml:space="preserve"> ātrums</w:t>
       </w:r>
     </w:p>
     <w:p>
@@ -7881,8 +8468,13 @@
           <w:numId w:val="61"/>
         </w:numPr>
       </w:pPr>
-      <w:r>
-        <w:t>Būltas garums</w:t>
+      <w:proofErr w:type="spellStart"/>
+      <w:r>
+        <w:t>Būltas</w:t>
+      </w:r>
+      <w:proofErr w:type="spellEnd"/>
+      <w:r>
+        <w:t xml:space="preserve"> garums</w:t>
       </w:r>
     </w:p>
     <w:p>
@@ -7911,8 +8503,13 @@
           <w:numId w:val="62"/>
         </w:numPr>
       </w:pPr>
-      <w:r>
-        <w:t>Būltas tiek izdzēstas ja tās ir ārpus lietotāja skatam.</w:t>
+      <w:proofErr w:type="spellStart"/>
+      <w:r>
+        <w:t>Būltas</w:t>
+      </w:r>
+      <w:proofErr w:type="spellEnd"/>
+      <w:r>
+        <w:t xml:space="preserve"> tiek izdzēstas ja tās ir ārpus lietotāja skatam.</w:t>
       </w:r>
     </w:p>
     <w:p>
@@ -7931,7 +8528,23 @@
         </w:numPr>
       </w:pPr>
       <w:r>
-        <w:t>Pēc ielādēšanās, būltas spraits kustās uz leju noteiktā ātrumā</w:t>
+        <w:t xml:space="preserve">Pēc ielādēšanās, </w:t>
+      </w:r>
+      <w:proofErr w:type="spellStart"/>
+      <w:r>
+        <w:t>būltas</w:t>
+      </w:r>
+      <w:proofErr w:type="spellEnd"/>
+      <w:r>
+        <w:t xml:space="preserve"> </w:t>
+      </w:r>
+      <w:proofErr w:type="spellStart"/>
+      <w:r>
+        <w:t>spraits</w:t>
+      </w:r>
+      <w:proofErr w:type="spellEnd"/>
+      <w:r>
+        <w:t xml:space="preserve"> kustās uz leju noteiktā ātrumā</w:t>
       </w:r>
     </w:p>
     <w:p>
@@ -7941,8 +8554,13 @@
           <w:numId w:val="63"/>
         </w:numPr>
       </w:pPr>
-      <w:r>
-        <w:t>Būlatai ir jābūt noteiktā garumā.</w:t>
+      <w:proofErr w:type="spellStart"/>
+      <w:r>
+        <w:t>Būlatai</w:t>
+      </w:r>
+      <w:proofErr w:type="spellEnd"/>
+      <w:r>
+        <w:t xml:space="preserve"> ir jābūt noteiktā garumā.</w:t>
       </w:r>
     </w:p>
     <w:p>
@@ -7953,8 +8571,21 @@
         </w:numPr>
       </w:pPr>
       <w:r>
-        <w:t>Ja būltas sasniedz atzīmēto vietu tās dati tiek pārsūtīti uz “Spēles laikā nospiesta kāda no pozīcijas pogām” funkcij</w:t>
-      </w:r>
+        <w:t xml:space="preserve">Ja </w:t>
+      </w:r>
+      <w:proofErr w:type="spellStart"/>
+      <w:r>
+        <w:t>būltas</w:t>
+      </w:r>
+      <w:proofErr w:type="spellEnd"/>
+      <w:r>
+        <w:t xml:space="preserve"> sasniedz atzīmēto vietu tās dati tiek pārsūtīti uz “Spēles laikā nospiesta kāda no pozīcijas pogām” </w:t>
+      </w:r>
+      <w:proofErr w:type="spellStart"/>
+      <w:r>
+        <w:t>funkcij</w:t>
+      </w:r>
+      <w:proofErr w:type="spellEnd"/>
     </w:p>
     <w:p>
       <w:pPr>
@@ -7996,7 +8627,15 @@
     </w:p>
     <w:p>
       <w:r>
-        <w:t xml:space="preserve">Spēlei ir jāstrādā ar jebkuru datoru ar Gtx 1050 grafikas kartes un i7-6800K CPU ekvivalentiem. Lai gan ar ir jābūt grafisku </w:t>
+        <w:t xml:space="preserve">Spēlei ir jāstrādā ar jebkuru datoru ar </w:t>
+      </w:r>
+      <w:proofErr w:type="spellStart"/>
+      <w:r>
+        <w:t>Gtx</w:t>
+      </w:r>
+      <w:proofErr w:type="spellEnd"/>
+      <w:r>
+        <w:t xml:space="preserve"> 1050 grafikas kartes un i7-6800K CPU ekvivalentiem. Lai gan ar ir jābūt grafisku </w:t>
       </w:r>
       <w:r>
         <w:rPr>
@@ -8052,7 +8691,15 @@
     </w:p>
     <w:p>
       <w:r>
-        <w:t xml:space="preserve">Visai spēlei ir jābūt krāsainai, lai uzturētu “Cyberpunk” vai “neon” mākslas stilu. Kā arī visām pogām un </w:t>
+        <w:t>Visai spēlei ir jābūt krāsainai, lai uzturētu “</w:t>
+      </w:r>
+      <w:proofErr w:type="spellStart"/>
+      <w:r>
+        <w:t>Cyberpunk</w:t>
+      </w:r>
+      <w:proofErr w:type="spellEnd"/>
+      <w:r>
+        <w:t xml:space="preserve">” vai “neon” mākslas stilu. Kā arī visām pogām un </w:t>
       </w:r>
       <w:r>
         <w:rPr>
@@ -8124,7 +8771,15 @@
         </w:rPr>
       </w:pPr>
       <w:r>
-        <w:t>Jābūt relatīvi vienkārši izveidot jaunu līmeni un pievienot to spēlē, pat bez Unity projekta pieejas. Kā arī vizuālie elementi, katrā līmenī ir jābūt viegli modificējamiem. Kā piemēru priekš katras dziesmas, tiek mainīts ceļu un bultiņas tekstūr</w:t>
+        <w:t xml:space="preserve">Jābūt relatīvi vienkārši izveidot jaunu līmeni un pievienot to spēlē, pat bez </w:t>
+      </w:r>
+      <w:proofErr w:type="spellStart"/>
+      <w:r>
+        <w:t>Unity</w:t>
+      </w:r>
+      <w:proofErr w:type="spellEnd"/>
+      <w:r>
+        <w:t xml:space="preserve"> projekta pieejas. Kā arī vizuālie elementi, katrā līmenī ir jābūt viegli modificējamiem. Kā piemēru priekš katras dziesmas, tiek mainīts ceļu un bultiņas tekstūr</w:t>
       </w:r>
       <w:r>
         <w:t>u.</w:t>
@@ -8152,7 +8807,15 @@
         <w:t xml:space="preserve">Veidojot ritmu spēli kura ir modificējama, veidos divu veidu lietotājus. Vienkāršus lietotājus, kuri instalēts trešās parijas veidotus līmeņus, dizaina elementus un mūziku. Kā arī </w:t>
       </w:r>
       <w:r>
-        <w:t>modifikatori, kuri veidos trešās partijas līmeņus, dizaina elementus un mūziku, kurus varēs publicēt un pievienot pie Cybershock.</w:t>
+        <w:t xml:space="preserve">modifikatori, kuri veidos trešās partijas līmeņus, dizaina elementus un mūziku, kurus varēs publicēt un pievienot pie </w:t>
+      </w:r>
+      <w:proofErr w:type="spellStart"/>
+      <w:r>
+        <w:t>Cybershock</w:t>
+      </w:r>
+      <w:proofErr w:type="spellEnd"/>
+      <w:r>
+        <w:t>.</w:t>
       </w:r>
     </w:p>
     <w:p>
@@ -8315,8 +8978,13 @@
           <w:u w:val="single"/>
         </w:rPr>
       </w:pPr>
-      <w:r>
-        <w:t xml:space="preserve">Unity </w:t>
+      <w:proofErr w:type="spellStart"/>
+      <w:r>
+        <w:t>Unity</w:t>
+      </w:r>
+      <w:proofErr w:type="spellEnd"/>
+      <w:r>
+        <w:t xml:space="preserve"> </w:t>
       </w:r>
       <w:r>
         <w:t>2019.4.f3.1</w:t>
@@ -8327,7 +8995,23 @@
         <w:ind w:left="709" w:firstLine="0"/>
       </w:pPr>
       <w:r>
-        <w:t xml:space="preserve">Galvenā sadaļa tiek taisīta Unity spēles dzini, kurš tiks izmantots, lai izveidotu spēles funkcionalitāti, failu glabāšanu, renderēšanu un citu programmatūru integrāciju. Lai atbalstītu iepriekšējo pieredzi tiks izmantota Unity versiju 2019.4.f3.1 ar kuru ir iepriekšējā pieredze. Var būt problēmas ar šo versiju, viss īpaši ar partikulu un efektu sadaļu. Tādēļ pāriešana uz citu versiju var notikt. </w:t>
+        <w:t xml:space="preserve">Galvenā sadaļa tiek taisīta </w:t>
+      </w:r>
+      <w:proofErr w:type="spellStart"/>
+      <w:r>
+        <w:t>Unity</w:t>
+      </w:r>
+      <w:proofErr w:type="spellEnd"/>
+      <w:r>
+        <w:t xml:space="preserve"> spēles dzini, kurš tiks izmantots, lai izveidotu spēles funkcionalitāti, failu glabāšanu, renderēšanu un citu programmatūru integrāciju. Lai atbalstītu iepriekšējo pieredzi tiks izmantota </w:t>
+      </w:r>
+      <w:proofErr w:type="spellStart"/>
+      <w:r>
+        <w:t>Unity</w:t>
+      </w:r>
+      <w:proofErr w:type="spellEnd"/>
+      <w:r>
+        <w:t xml:space="preserve"> versiju 2019.4.f3.1 ar kuru ir iepriekšējā pieredze. Var būt problēmas ar šo versiju, viss īpaši ar partikulu un efektu sadaļu. Tādēļ pāriešana uz citu versiju var notikt. </w:t>
       </w:r>
     </w:p>
     <w:p>
@@ -8338,8 +9022,13 @@
           <w:numId w:val="64"/>
         </w:numPr>
       </w:pPr>
-      <w:r>
-        <w:t xml:space="preserve">Studio </w:t>
+      <w:proofErr w:type="spellStart"/>
+      <w:r>
+        <w:t>Studio</w:t>
+      </w:r>
+      <w:proofErr w:type="spellEnd"/>
+      <w:r>
+        <w:t xml:space="preserve"> </w:t>
       </w:r>
       <w:r>
         <w:t>C</w:t>
@@ -8356,13 +9045,37 @@
         <w:ind w:left="709" w:firstLine="0"/>
       </w:pPr>
       <w:r>
-        <w:t>Lai izmainītu Unity programmatūru ir jāizmanto C# programmēšanas valodu, lai to valodu rediģētu es izmantošu rekomendēto IDE.</w:t>
-      </w:r>
-      <w:r>
-        <w:t xml:space="preserve"> Pie Studio Code Editor</w:t>
-      </w:r>
-      <w:r>
-        <w:t xml:space="preserve"> ir ispēja pievienot </w:t>
+        <w:t xml:space="preserve">Lai izmainītu </w:t>
+      </w:r>
+      <w:proofErr w:type="spellStart"/>
+      <w:r>
+        <w:t>Unity</w:t>
+      </w:r>
+      <w:proofErr w:type="spellEnd"/>
+      <w:r>
+        <w:t xml:space="preserve"> programmatūru ir jāizmanto C# programmēšanas valodu, lai to valodu rediģētu es izmantošu rekomendēto IDE.</w:t>
+      </w:r>
+      <w:r>
+        <w:t xml:space="preserve"> Pie </w:t>
+      </w:r>
+      <w:proofErr w:type="spellStart"/>
+      <w:r>
+        <w:t>Studio</w:t>
+      </w:r>
+      <w:proofErr w:type="spellEnd"/>
+      <w:r>
+        <w:t xml:space="preserve"> Code Editor</w:t>
+      </w:r>
+      <w:r>
+        <w:t xml:space="preserve"> ir </w:t>
+      </w:r>
+      <w:proofErr w:type="spellStart"/>
+      <w:r>
+        <w:t>ispēja</w:t>
+      </w:r>
+      <w:proofErr w:type="spellEnd"/>
+      <w:r>
+        <w:t xml:space="preserve"> pievienot </w:t>
       </w:r>
     </w:p>
     <w:p>
@@ -8383,16 +9096,34 @@
           <w:numId w:val="64"/>
         </w:numPr>
       </w:pPr>
+      <w:proofErr w:type="spellStart"/>
       <w:r>
         <w:t>Photoshop</w:t>
       </w:r>
+      <w:proofErr w:type="spellEnd"/>
     </w:p>
     <w:p>
       <w:pPr>
         <w:ind w:left="709" w:firstLine="0"/>
       </w:pPr>
       <w:r>
-        <w:t xml:space="preserve">Lai veidotu lielāko daļu 2D dizainus tiks izmantota jaunākā versija ar Photoshop. Photoshop ir noderīgs dēļ krāsas regulācijas iestatījumiem kas atļauj izveidot detalizētus </w:t>
+        <w:t xml:space="preserve">Lai veidotu lielāko daļu 2D dizainus tiks izmantota jaunākā versija ar </w:t>
+      </w:r>
+      <w:proofErr w:type="spellStart"/>
+      <w:r>
+        <w:t>Photoshop</w:t>
+      </w:r>
+      <w:proofErr w:type="spellEnd"/>
+      <w:r>
+        <w:t xml:space="preserve">. </w:t>
+      </w:r>
+      <w:proofErr w:type="spellStart"/>
+      <w:r>
+        <w:t>Photoshop</w:t>
+      </w:r>
+      <w:proofErr w:type="spellEnd"/>
+      <w:r>
+        <w:t xml:space="preserve"> ir noderīgs dēļ krāsas regulācijas iestatījumiem kas atļauj izveidot detalizētus </w:t>
       </w:r>
       <w:r>
         <w:t>emisijas un svara kartes.</w:t>
@@ -8409,16 +9140,23 @@
           <w:numId w:val="64"/>
         </w:numPr>
       </w:pPr>
+      <w:proofErr w:type="spellStart"/>
       <w:r>
         <w:t>Blender</w:t>
       </w:r>
+      <w:proofErr w:type="spellEnd"/>
     </w:p>
     <w:p>
       <w:pPr>
         <w:ind w:left="709" w:firstLine="0"/>
       </w:pPr>
-      <w:r>
-        <w:t xml:space="preserve">Blender </w:t>
+      <w:proofErr w:type="spellStart"/>
+      <w:r>
+        <w:t>Blender</w:t>
+      </w:r>
+      <w:proofErr w:type="spellEnd"/>
+      <w:r>
+        <w:t xml:space="preserve"> </w:t>
       </w:r>
       <w:r>
         <w:t>programma tiks izmantota lai veidotu</w:t>
@@ -8467,17 +9205,24 @@
           <w:numId w:val="64"/>
         </w:numPr>
       </w:pPr>
+      <w:proofErr w:type="spellStart"/>
       <w:r>
         <w:t>Json</w:t>
       </w:r>
+      <w:proofErr w:type="spellEnd"/>
     </w:p>
     <w:p>
       <w:pPr>
         <w:pStyle w:val="ListParagraph"/>
         <w:ind w:firstLine="0"/>
       </w:pPr>
-      <w:r>
-        <w:t>Json faila formāts ir ļoti viegli modificējams un pieejams caur lielāka daļa valodām tas izveido daudz vieglā</w:t>
+      <w:proofErr w:type="spellStart"/>
+      <w:r>
+        <w:t>Json</w:t>
+      </w:r>
+      <w:proofErr w:type="spellEnd"/>
+      <w:r>
+        <w:t xml:space="preserve"> faila formāts ir ļoti viegli modificējams un pieejams caur lielāka daļa valodām tas izveido daudz vieglā</w:t>
       </w:r>
       <w:r>
         <w:t>ku datu modifikāciju un veidošanu. Kā arī tas atļauj pievienot jaunus pievienojumus un modifikācijas nemainot kopējo datu struktūru.</w:t>
@@ -8552,8 +9297,13 @@
           <w:u w:val="single"/>
         </w:rPr>
       </w:pPr>
-      <w:r>
-        <w:t xml:space="preserve">Unity </w:t>
+      <w:proofErr w:type="spellStart"/>
+      <w:r>
+        <w:t>Unity</w:t>
+      </w:r>
+      <w:proofErr w:type="spellEnd"/>
+      <w:r>
+        <w:t xml:space="preserve"> </w:t>
       </w:r>
       <w:r>
         <w:t>2022.3.6f1</w:t>
@@ -8593,9 +9343,19 @@
           <w:numId w:val="64"/>
         </w:numPr>
       </w:pPr>
-      <w:r>
-        <w:t>Unreal Engine</w:t>
-      </w:r>
+      <w:proofErr w:type="spellStart"/>
+      <w:r>
+        <w:t>Unreal</w:t>
+      </w:r>
+      <w:proofErr w:type="spellEnd"/>
+      <w:r>
+        <w:t xml:space="preserve"> </w:t>
+      </w:r>
+      <w:proofErr w:type="spellStart"/>
+      <w:r>
+        <w:t>Engine</w:t>
+      </w:r>
+      <w:proofErr w:type="spellEnd"/>
     </w:p>
     <w:p>
       <w:pPr>
@@ -8603,10 +9363,26 @@
         <w:ind w:firstLine="0"/>
       </w:pPr>
       <w:r>
-        <w:t>Šis ir cits dzinis kas ir populāri lietots. Tam ir vairāki uzlabojumi kas nav unity, kā piemēram labāka ēnotāja kontrole, apgaismojuma sistēma un ģenerāli labāk optimizēta. Lai gan es regulāri to neizmantoju</w:t>
-      </w:r>
-      <w:r>
-        <w:t xml:space="preserve"> un nav daudz pieredze. Unreal ir arī vienkāršojusi vairākas sadaļas kas nozīmē būs mazāk jāraksta skripti.</w:t>
+        <w:t xml:space="preserve">Šis ir cits dzinis kas ir populāri lietots. Tam ir vairāki uzlabojumi kas nav </w:t>
+      </w:r>
+      <w:proofErr w:type="spellStart"/>
+      <w:r>
+        <w:t>unity</w:t>
+      </w:r>
+      <w:proofErr w:type="spellEnd"/>
+      <w:r>
+        <w:t>, kā piemēram labāka ēnotāja kontrole, apgaismojuma sistēma un ģenerāli labāk optimizēta. Lai gan es regulāri to neizmantoju</w:t>
+      </w:r>
+      <w:r>
+        <w:t xml:space="preserve"> un nav daudz pieredze. </w:t>
+      </w:r>
+      <w:proofErr w:type="spellStart"/>
+      <w:r>
+        <w:t>Unreal</w:t>
+      </w:r>
+      <w:proofErr w:type="spellEnd"/>
+      <w:r>
+        <w:t xml:space="preserve"> ir arī vienkāršojusi vairākas sadaļas kas nozīmē būs mazāk jāraksta skripti.</w:t>
       </w:r>
     </w:p>
     <w:p>
@@ -8617,16 +9393,63 @@
           <w:numId w:val="64"/>
         </w:numPr>
       </w:pPr>
-      <w:r>
-        <w:t>Visual studio</w:t>
-      </w:r>
+      <w:proofErr w:type="spellStart"/>
+      <w:r>
+        <w:t>Visual</w:t>
+      </w:r>
+      <w:proofErr w:type="spellEnd"/>
+      <w:r>
+        <w:t xml:space="preserve"> </w:t>
+      </w:r>
+      <w:proofErr w:type="spellStart"/>
+      <w:r>
+        <w:t>studio</w:t>
+      </w:r>
+      <w:proofErr w:type="spellEnd"/>
     </w:p>
     <w:p>
       <w:pPr>
         <w:ind w:left="709" w:firstLine="0"/>
       </w:pPr>
-      <w:r>
-        <w:t>Visual studio ir parasti rekomendēta priekš Unity C# galvenokārt dēļ visām trešās partijas bibliotēkām un modifikācijām kuras ir domātas  C# un konkrētu Unity. Pat ja lielākā daļa Unity programmētāji izmanto šo IDE tai ir problēmas ar optimizāciju, un parasti</w:t>
+      <w:proofErr w:type="spellStart"/>
+      <w:r>
+        <w:t>Visual</w:t>
+      </w:r>
+      <w:proofErr w:type="spellEnd"/>
+      <w:r>
+        <w:t xml:space="preserve"> </w:t>
+      </w:r>
+      <w:proofErr w:type="spellStart"/>
+      <w:r>
+        <w:t>studio</w:t>
+      </w:r>
+      <w:proofErr w:type="spellEnd"/>
+      <w:r>
+        <w:t xml:space="preserve"> ir parasti rekomendēta priekš </w:t>
+      </w:r>
+      <w:proofErr w:type="spellStart"/>
+      <w:r>
+        <w:t>Unity</w:t>
+      </w:r>
+      <w:proofErr w:type="spellEnd"/>
+      <w:r>
+        <w:t xml:space="preserve"> C# galvenokārt dēļ visām trešās partijas bibliotēkām un modifikācijām kuras ir domātas  C# un konkrētu </w:t>
+      </w:r>
+      <w:proofErr w:type="spellStart"/>
+      <w:r>
+        <w:t>Unity</w:t>
+      </w:r>
+      <w:proofErr w:type="spellEnd"/>
+      <w:r>
+        <w:t xml:space="preserve">. Pat ja lielākā daļa </w:t>
+      </w:r>
+      <w:proofErr w:type="spellStart"/>
+      <w:r>
+        <w:t>Unity</w:t>
+      </w:r>
+      <w:proofErr w:type="spellEnd"/>
+      <w:r>
+        <w:t xml:space="preserve"> programmētāji izmanto šo IDE tai ir problēmas ar optimizāciju, un parasti</w:t>
       </w:r>
       <w:r>
         <w:t xml:space="preserve"> aizņem pārāk daudz RAM kas var ļoti ietekmēt testēšanu.</w:t>
@@ -8656,9 +9479,11 @@
           <w:numId w:val="64"/>
         </w:numPr>
       </w:pPr>
+      <w:proofErr w:type="spellStart"/>
       <w:r>
         <w:t>Inkscape</w:t>
       </w:r>
+      <w:proofErr w:type="spellEnd"/>
     </w:p>
     <w:p>
       <w:pPr>
@@ -8666,7 +9491,15 @@
         <w:ind w:firstLine="0"/>
       </w:pPr>
       <w:r>
-        <w:t>Šī programma ir domāta, lai veidotu vektora grafikus kuri ir daudz labāki priekš videospēles grafikiem, lai gan Inkscape ir krāsas imitācijas kas izveido problēmas ar modifikāciju,</w:t>
+        <w:t xml:space="preserve">Šī programma ir domāta, lai veidotu vektora grafikus kuri ir daudz labāki priekš videospēles grafikiem, lai gan </w:t>
+      </w:r>
+      <w:proofErr w:type="spellStart"/>
+      <w:r>
+        <w:t>Inkscape</w:t>
+      </w:r>
+      <w:proofErr w:type="spellEnd"/>
+      <w:r>
+        <w:t xml:space="preserve"> ir krāsas imitācijas kas izveido problēmas ar modifikāciju,</w:t>
       </w:r>
       <w:r>
         <w:t xml:space="preserve"> svara kartes veidošanu un emisijas kartes veidošanu.</w:t>
@@ -8762,7 +9595,15 @@
         </w:numPr>
       </w:pPr>
       <w:r>
-        <w:t>Paštaisīta json kartes veidošanas aplikācija</w:t>
+        <w:t xml:space="preserve">Paštaisīta </w:t>
+      </w:r>
+      <w:proofErr w:type="spellStart"/>
+      <w:r>
+        <w:t>json</w:t>
+      </w:r>
+      <w:proofErr w:type="spellEnd"/>
+      <w:r>
+        <w:t xml:space="preserve"> kartes veidošanas aplikācija</w:t>
       </w:r>
     </w:p>
     <w:p>
@@ -8788,7 +9629,15 @@
         <w:t xml:space="preserve"> ātrāk ir iespēja veidot alternatīvu programmu kas </w:t>
       </w:r>
       <w:r>
-        <w:t xml:space="preserve">izmantojot JSON formātu atļaus spēlēt korespondējošo mūziku un demonstrācijas skatu no videospēles skatupunkta. Šādi veidota programmatūra ir specifiska un tikai izmantojama ar cybershock JSON </w:t>
+        <w:t xml:space="preserve">izmantojot JSON formātu atļaus spēlēt korespondējošo mūziku un demonstrācijas skatu no videospēles skatupunkta. Šādi veidota programmatūra ir specifiska un tikai izmantojama ar </w:t>
+      </w:r>
+      <w:proofErr w:type="spellStart"/>
+      <w:r>
+        <w:t>cybershock</w:t>
+      </w:r>
+      <w:proofErr w:type="spellEnd"/>
+      <w:r>
+        <w:t xml:space="preserve"> JSON </w:t>
       </w:r>
       <w:r>
         <w:t xml:space="preserve">kārtojuma </w:t>
@@ -9079,7 +9928,15 @@
         <w:t>.</w:t>
       </w:r>
       <w:r>
-        <w:t xml:space="preserve"> State diagramma</w:t>
+        <w:t xml:space="preserve"> </w:t>
+      </w:r>
+      <w:proofErr w:type="spellStart"/>
+      <w:r>
+        <w:t>State</w:t>
+      </w:r>
+      <w:proofErr w:type="spellEnd"/>
+      <w:r>
+        <w:t xml:space="preserve"> diagramma</w:t>
       </w:r>
       <w:r>
         <w:t xml:space="preserve"> </w:t>
@@ -9155,7 +10012,15 @@
         </w:drawing>
       </w:r>
       <w:r>
-        <w:t>Šī diagramma reprezentē tikai navigācijas un loģistikas funkcijas. Šī diagramma nav veidota, lai demonstrētu internālas un datu pārraides funkcijas.</w:t>
+        <w:t xml:space="preserve">Šī diagramma reprezentē tikai navigācijas un loģistikas funkcijas. Šī diagramma nav veidota, lai demonstrētu </w:t>
+      </w:r>
+      <w:proofErr w:type="spellStart"/>
+      <w:r>
+        <w:t>internālas</w:t>
+      </w:r>
+      <w:proofErr w:type="spellEnd"/>
+      <w:r>
+        <w:t xml:space="preserve"> un datu pārraides funkcijas.</w:t>
       </w:r>
     </w:p>
     <w:p>
@@ -9196,6 +10061,7 @@
         </w:rPr>
         <w:t xml:space="preserve">attēls </w:t>
       </w:r>
+      <w:proofErr w:type="spellStart"/>
       <w:r>
         <w:rPr>
           <w:rStyle w:val="SubtleEmphasis"/>
@@ -9203,7 +10069,17 @@
           <w:i w:val="0"/>
           <w:iCs w:val="0"/>
         </w:rPr>
-        <w:t>State diagramma</w:t>
+        <w:t>State</w:t>
+      </w:r>
+      <w:proofErr w:type="spellEnd"/>
+      <w:r>
+        <w:rPr>
+          <w:rStyle w:val="SubtleEmphasis"/>
+          <w:b/>
+          <w:i w:val="0"/>
+          <w:iCs w:val="0"/>
+        </w:rPr>
+        <w:t xml:space="preserve"> diagramma</w:t>
       </w:r>
     </w:p>
     <w:p>
@@ -9325,7 +10201,27 @@
           <w:i w:val="0"/>
           <w:iCs w:val="0"/>
         </w:rPr>
-        <w:t>attēls State diagramma</w:t>
+        <w:t xml:space="preserve">attēls </w:t>
+      </w:r>
+      <w:proofErr w:type="spellStart"/>
+      <w:r>
+        <w:rPr>
+          <w:rStyle w:val="SubtleEmphasis"/>
+          <w:b/>
+          <w:i w:val="0"/>
+          <w:iCs w:val="0"/>
+        </w:rPr>
+        <w:t>State</w:t>
+      </w:r>
+      <w:proofErr w:type="spellEnd"/>
+      <w:r>
+        <w:rPr>
+          <w:rStyle w:val="SubtleEmphasis"/>
+          <w:b/>
+          <w:i w:val="0"/>
+          <w:iCs w:val="0"/>
+        </w:rPr>
+        <w:t xml:space="preserve"> diagramma</w:t>
       </w:r>
     </w:p>
     <w:p>
@@ -9577,6 +10473,9 @@
       <w:r>
         <w:t>Šī nodaļa ir domāta, lai izskaidrotu lietotāju navigāciju un kā spēlēt spēli.</w:t>
       </w:r>
+      <w:r>
+        <w:t xml:space="preserve"> Pogu atrašanās vieta paliks vienāda, bet ir iespējams ka grafiski dizaina elementi var mainīties, vai dēļ jaunas versijas, vai pēc modifikatorā izvēles.</w:t>
+      </w:r>
     </w:p>
     <w:p>
       <w:pPr>
@@ -9595,10 +10494,10 @@
           <w:noProof/>
         </w:rPr>
         <w:drawing>
-          <wp:inline distT="0" distB="0" distL="0" distR="0" wp14:anchorId="2440A787" wp14:editId="1FC62E9B">
-            <wp:extent cx="5734050" cy="4305300"/>
-            <wp:effectExtent l="0" t="0" r="0" b="0"/>
-            <wp:docPr id="1202173428" name="Picture 1"/>
+          <wp:inline distT="0" distB="0" distL="0" distR="0" wp14:anchorId="3DBA1B2E" wp14:editId="075BEBC4">
+            <wp:extent cx="5732780" cy="4301490"/>
+            <wp:effectExtent l="0" t="0" r="1270" b="3810"/>
+            <wp:docPr id="2137340843" name="Picture 1"/>
             <wp:cNvGraphicFramePr>
               <a:graphicFrameLocks xmlns:a="http://schemas.openxmlformats.org/drawingml/2006/main" noChangeAspect="1"/>
             </wp:cNvGraphicFramePr>
@@ -9627,7 +10526,7 @@
                   <pic:spPr bwMode="auto">
                     <a:xfrm>
                       <a:off x="0" y="0"/>
-                      <a:ext cx="5734050" cy="4305300"/>
+                      <a:ext cx="5732780" cy="4301490"/>
                     </a:xfrm>
                     <a:prstGeom prst="rect">
                       <a:avLst/>
@@ -9710,8 +10609,13 @@
         </w:numPr>
         <w:ind w:left="284" w:hanging="284"/>
       </w:pPr>
-      <w:r>
-        <w:t>Play pārvietos tevi uz 5.3 nodaļu kurā varēs izvēlēties kuru līmeni vēlies spēlēt.</w:t>
+      <w:proofErr w:type="spellStart"/>
+      <w:r>
+        <w:t>Play</w:t>
+      </w:r>
+      <w:proofErr w:type="spellEnd"/>
+      <w:r>
+        <w:t xml:space="preserve"> pārvietos tevi uz 5.3 nodaļu kurā varēs izvēlēties kuru līmeni vēlies spēlēt.</w:t>
       </w:r>
     </w:p>
     <w:p>
@@ -9723,8 +10627,13 @@
         </w:numPr>
         <w:ind w:left="284" w:hanging="284"/>
       </w:pPr>
-      <w:r>
-        <w:t>Settings pārvietos tevi uz 5.2 nodaļu kurā varēs mainīt iestatījumus.</w:t>
+      <w:proofErr w:type="spellStart"/>
+      <w:r>
+        <w:t>Settings</w:t>
+      </w:r>
+      <w:proofErr w:type="spellEnd"/>
+      <w:r>
+        <w:t xml:space="preserve"> pārvietos tevi uz 5.2 nodaļu kurā varēs mainīt iestatījumus.</w:t>
       </w:r>
     </w:p>
     <w:p>
@@ -9736,8 +10645,13 @@
         </w:numPr>
         <w:ind w:left="284" w:hanging="284"/>
       </w:pPr>
-      <w:r>
-        <w:t>Quit aizver aplikāciju.</w:t>
+      <w:proofErr w:type="spellStart"/>
+      <w:r>
+        <w:t>Quit</w:t>
+      </w:r>
+      <w:proofErr w:type="spellEnd"/>
+      <w:r>
+        <w:t xml:space="preserve"> aizver aplikāciju.</w:t>
       </w:r>
     </w:p>
     <w:p>
@@ -9749,23 +10663,23 @@
         </w:numPr>
       </w:pPr>
       <w:r>
-        <w:lastRenderedPageBreak/>
-        <w:t>Iestatījumi</w:t>
-      </w:r>
-    </w:p>
-    <w:p>
-      <w:pPr>
-        <w:ind w:firstLine="0"/>
-      </w:pPr>
-      <w:r>
         <w:rPr>
           <w:noProof/>
         </w:rPr>
+        <w:lastRenderedPageBreak/>
         <w:drawing>
-          <wp:inline distT="0" distB="0" distL="0" distR="0" wp14:anchorId="0D64C317" wp14:editId="520056C9">
-            <wp:extent cx="5727700" cy="4286250"/>
-            <wp:effectExtent l="0" t="0" r="6350" b="0"/>
-            <wp:docPr id="1499464807" name="Picture 2"/>
+          <wp:anchor distT="0" distB="0" distL="114300" distR="114300" simplePos="0" relativeHeight="251666432" behindDoc="0" locked="0" layoutInCell="1" allowOverlap="1" wp14:anchorId="26554587" wp14:editId="16DEA3EC">
+            <wp:simplePos x="0" y="0"/>
+            <wp:positionH relativeFrom="column">
+              <wp:posOffset>0</wp:posOffset>
+            </wp:positionH>
+            <wp:positionV relativeFrom="paragraph">
+              <wp:posOffset>655922</wp:posOffset>
+            </wp:positionV>
+            <wp:extent cx="5725160" cy="4285615"/>
+            <wp:effectExtent l="0" t="0" r="8890" b="635"/>
+            <wp:wrapTopAndBottom/>
+            <wp:docPr id="2037474495" name="Picture 3"/>
             <wp:cNvGraphicFramePr>
               <a:graphicFrameLocks xmlns:a="http://schemas.openxmlformats.org/drawingml/2006/main" noChangeAspect="1"/>
             </wp:cNvGraphicFramePr>
@@ -9773,7 +10687,7 @@
               <a:graphicData uri="http://schemas.openxmlformats.org/drawingml/2006/picture">
                 <pic:pic xmlns:pic="http://schemas.openxmlformats.org/drawingml/2006/picture">
                   <pic:nvPicPr>
-                    <pic:cNvPr id="0" name="Picture 2"/>
+                    <pic:cNvPr id="0" name="Picture 3"/>
                     <pic:cNvPicPr>
                       <a:picLocks noChangeAspect="1" noChangeArrowheads="1"/>
                     </pic:cNvPicPr>
@@ -9794,7 +10708,7 @@
                   <pic:spPr bwMode="auto">
                     <a:xfrm>
                       <a:off x="0" y="0"/>
-                      <a:ext cx="5727700" cy="4286250"/>
+                      <a:ext cx="5725160" cy="4285615"/>
                     </a:xfrm>
                     <a:prstGeom prst="rect">
                       <a:avLst/>
@@ -9807,9 +10721,17 @@
                 </pic:pic>
               </a:graphicData>
             </a:graphic>
-          </wp:inline>
+          </wp:anchor>
         </w:drawing>
       </w:r>
+      <w:r>
+        <w:t>Iestatījumi</w:t>
+      </w:r>
+    </w:p>
+    <w:p>
+      <w:pPr>
+        <w:ind w:firstLine="0"/>
+      </w:pPr>
     </w:p>
     <w:p>
       <w:pPr>
@@ -9877,8 +10799,13 @@
         </w:numPr>
         <w:ind w:left="284"/>
       </w:pPr>
-      <w:r>
-        <w:t xml:space="preserve">Resolution izmaina izšķirtspēju kurā spēle tiks vadīta, pa kreisi ir mazāka un pa labi palielina izšķirtspēju. </w:t>
+      <w:proofErr w:type="spellStart"/>
+      <w:r>
+        <w:t>Resolution</w:t>
+      </w:r>
+      <w:proofErr w:type="spellEnd"/>
+      <w:r>
+        <w:t xml:space="preserve"> izmaina izšķirtspēju kurā spēle tiks vadīta, pa kreisi ir mazāka un pa labi palielina izšķirtspēju. </w:t>
       </w:r>
     </w:p>
     <w:p>
@@ -9890,11 +10817,64 @@
         </w:numPr>
         <w:ind w:left="284"/>
       </w:pPr>
-      <w:r>
-        <w:t>Screen mode maina kā spēle tiks vadīta caur windows, pa kreisi ir “Windowd” kas nozīmē ka izskatīsies tā kā jebkura cita aplikācija, ja ir “Borderless window” tad tas aizņems visu ekrānu, bet varēs iziet ārā no programmas un izmantot citu ekrānu neai</w:t>
-      </w:r>
-      <w:r>
-        <w:t xml:space="preserve">zverot programmu. “Full screen” aizņems visu ekrānu un ja nospiedīs uz jebkuru citu aplikāciju </w:t>
+      <w:proofErr w:type="spellStart"/>
+      <w:r>
+        <w:t>Screen</w:t>
+      </w:r>
+      <w:proofErr w:type="spellEnd"/>
+      <w:r>
+        <w:t xml:space="preserve"> mode maina kā spēle tiks vadīta caur </w:t>
+      </w:r>
+      <w:proofErr w:type="spellStart"/>
+      <w:r>
+        <w:t>windows</w:t>
+      </w:r>
+      <w:proofErr w:type="spellEnd"/>
+      <w:r>
+        <w:t>, pa kreisi ir “</w:t>
+      </w:r>
+      <w:proofErr w:type="spellStart"/>
+      <w:r>
+        <w:t>Windowd</w:t>
+      </w:r>
+      <w:proofErr w:type="spellEnd"/>
+      <w:r>
+        <w:t>” kas nozīmē ka izskatīsies tā kā jebkura cita aplikācija, ja ir “</w:t>
+      </w:r>
+      <w:proofErr w:type="spellStart"/>
+      <w:r>
+        <w:t>Borderless</w:t>
+      </w:r>
+      <w:proofErr w:type="spellEnd"/>
+      <w:r>
+        <w:t xml:space="preserve"> </w:t>
+      </w:r>
+      <w:proofErr w:type="spellStart"/>
+      <w:r>
+        <w:t>window</w:t>
+      </w:r>
+      <w:proofErr w:type="spellEnd"/>
+      <w:r>
+        <w:t>” tad tas aizņems visu ekrānu, bet varēs iziet ārā no programmas un izmantot citu ekrānu neai</w:t>
+      </w:r>
+      <w:r>
+        <w:t>zverot programmu. “</w:t>
+      </w:r>
+      <w:proofErr w:type="spellStart"/>
+      <w:r>
+        <w:t>Full</w:t>
+      </w:r>
+      <w:proofErr w:type="spellEnd"/>
+      <w:r>
+        <w:t xml:space="preserve"> </w:t>
+      </w:r>
+      <w:proofErr w:type="spellStart"/>
+      <w:r>
+        <w:t>screen</w:t>
+      </w:r>
+      <w:proofErr w:type="spellEnd"/>
+      <w:r>
+        <w:t xml:space="preserve">” aizņems visu ekrānu un ja nospiedīs uz jebkuru citu aplikāciju </w:t>
       </w:r>
       <w:r>
         <w:t>programma</w:t>
@@ -9912,14 +10892,22 @@
         </w:numPr>
         <w:ind w:left="284"/>
       </w:pPr>
-      <w:r>
-        <w:t>Quality iestatījumi maina cik detalizēti izskatīsies spēle. Ko</w:t>
+      <w:proofErr w:type="spellStart"/>
+      <w:r>
+        <w:t>Quality</w:t>
+      </w:r>
+      <w:proofErr w:type="spellEnd"/>
+      <w:r>
+        <w:t xml:space="preserve"> iestatījumi maina cik detalizēti izskatīsies spēle. Ko</w:t>
       </w:r>
       <w:r>
         <w:t>n</w:t>
       </w:r>
       <w:r>
-        <w:t>krētas iespējas ir izskaidrotas tabulā.</w:t>
+        <w:t>krētas iespējas ir izskaidrotas tabulā</w:t>
+      </w:r>
+      <w:r>
+        <w:t>, kur kreisā puse norāda zemākas kvalitātes iestatījumus kas ir pieejami un pa labi rāda visas augstākas kvalitātes iestatījumus.</w:t>
       </w:r>
     </w:p>
     <w:p>
@@ -9993,60 +10981,10 @@
       <w:tblGrid>
         <w:gridCol w:w="1747"/>
         <w:gridCol w:w="1747"/>
-        <w:gridCol w:w="873"/>
-        <w:gridCol w:w="874"/>
+        <w:gridCol w:w="1747"/>
         <w:gridCol w:w="1747"/>
         <w:gridCol w:w="1747"/>
       </w:tblGrid>
-      <w:tr>
-        <w:tc>
-          <w:tcPr>
-            <w:tcW w:w="4367" w:type="dxa"/>
-            <w:gridSpan w:val="3"/>
-          </w:tcPr>
-          <w:p>
-            <w:pPr>
-              <w:pStyle w:val="ListParagraph"/>
-              <w:ind w:left="0" w:firstLine="0"/>
-              <w:rPr>
-                <w:sz w:val="22"/>
-                <w:szCs w:val="22"/>
-              </w:rPr>
-            </w:pPr>
-            <w:r>
-              <w:rPr>
-                <w:sz w:val="22"/>
-                <w:szCs w:val="22"/>
-              </w:rPr>
-              <w:t>Pa kreisi</w:t>
-            </w:r>
-          </w:p>
-        </w:tc>
-        <w:tc>
-          <w:tcPr>
-            <w:tcW w:w="4368" w:type="dxa"/>
-            <w:gridSpan w:val="3"/>
-          </w:tcPr>
-          <w:p>
-            <w:pPr>
-              <w:pStyle w:val="ListParagraph"/>
-              <w:ind w:left="0" w:firstLine="0"/>
-              <w:jc w:val="right"/>
-              <w:rPr>
-                <w:sz w:val="22"/>
-                <w:szCs w:val="22"/>
-              </w:rPr>
-            </w:pPr>
-            <w:r>
-              <w:rPr>
-                <w:sz w:val="22"/>
-                <w:szCs w:val="22"/>
-              </w:rPr>
-              <w:t>Pa labi</w:t>
-            </w:r>
-          </w:p>
-        </w:tc>
-      </w:tr>
       <w:tr>
         <w:tc>
           <w:tcPr>
@@ -10066,7 +11004,39 @@
                 <w:sz w:val="22"/>
                 <w:szCs w:val="22"/>
               </w:rPr>
-              <w:t>Very low</w:t>
+              <w:t>“</w:t>
+            </w:r>
+            <w:proofErr w:type="spellStart"/>
+            <w:r>
+              <w:rPr>
+                <w:sz w:val="22"/>
+                <w:szCs w:val="22"/>
+              </w:rPr>
+              <w:t>Very</w:t>
+            </w:r>
+            <w:proofErr w:type="spellEnd"/>
+            <w:r>
+              <w:rPr>
+                <w:sz w:val="22"/>
+                <w:szCs w:val="22"/>
+              </w:rPr>
+              <w:t xml:space="preserve"> </w:t>
+            </w:r>
+            <w:proofErr w:type="spellStart"/>
+            <w:r>
+              <w:rPr>
+                <w:sz w:val="22"/>
+                <w:szCs w:val="22"/>
+              </w:rPr>
+              <w:t>low</w:t>
+            </w:r>
+            <w:proofErr w:type="spellEnd"/>
+            <w:r>
+              <w:rPr>
+                <w:sz w:val="22"/>
+                <w:szCs w:val="22"/>
+              </w:rPr>
+              <w:t>”</w:t>
             </w:r>
           </w:p>
         </w:tc>
@@ -10088,30 +11058,30 @@
                 <w:sz w:val="22"/>
                 <w:szCs w:val="22"/>
               </w:rPr>
-              <w:t>low</w:t>
-            </w:r>
-          </w:p>
-        </w:tc>
-        <w:tc>
-          <w:tcPr>
-            <w:tcW w:w="1747" w:type="dxa"/>
-            <w:gridSpan w:val="2"/>
-          </w:tcPr>
-          <w:p>
-            <w:pPr>
-              <w:pStyle w:val="ListParagraph"/>
-              <w:ind w:left="0" w:firstLine="0"/>
+              <w:t>“</w:t>
+            </w:r>
+            <w:proofErr w:type="spellStart"/>
+            <w:r>
               <w:rPr>
                 <w:sz w:val="22"/>
                 <w:szCs w:val="22"/>
               </w:rPr>
-            </w:pPr>
+              <w:t>L</w:t>
+            </w:r>
             <w:r>
               <w:rPr>
                 <w:sz w:val="22"/>
                 <w:szCs w:val="22"/>
               </w:rPr>
-              <w:t>medium</w:t>
+              <w:t>ow</w:t>
+            </w:r>
+            <w:proofErr w:type="spellEnd"/>
+            <w:r>
+              <w:rPr>
+                <w:sz w:val="22"/>
+                <w:szCs w:val="22"/>
+              </w:rPr>
+              <w:t>”</w:t>
             </w:r>
           </w:p>
         </w:tc>
@@ -10133,7 +11103,30 @@
                 <w:sz w:val="22"/>
                 <w:szCs w:val="22"/>
               </w:rPr>
-              <w:t>high</w:t>
+              <w:t>“</w:t>
+            </w:r>
+            <w:proofErr w:type="spellStart"/>
+            <w:r>
+              <w:rPr>
+                <w:sz w:val="22"/>
+                <w:szCs w:val="22"/>
+              </w:rPr>
+              <w:t>M</w:t>
+            </w:r>
+            <w:r>
+              <w:rPr>
+                <w:sz w:val="22"/>
+                <w:szCs w:val="22"/>
+              </w:rPr>
+              <w:t>edium</w:t>
+            </w:r>
+            <w:proofErr w:type="spellEnd"/>
+            <w:r>
+              <w:rPr>
+                <w:sz w:val="22"/>
+                <w:szCs w:val="22"/>
+              </w:rPr>
+              <w:t>”</w:t>
             </w:r>
           </w:p>
         </w:tc>
@@ -10155,7 +11148,84 @@
                 <w:sz w:val="22"/>
                 <w:szCs w:val="22"/>
               </w:rPr>
-              <w:t>Very high</w:t>
+              <w:t>“</w:t>
+            </w:r>
+            <w:proofErr w:type="spellStart"/>
+            <w:r>
+              <w:rPr>
+                <w:sz w:val="22"/>
+                <w:szCs w:val="22"/>
+              </w:rPr>
+              <w:t>H</w:t>
+            </w:r>
+            <w:r>
+              <w:rPr>
+                <w:sz w:val="22"/>
+                <w:szCs w:val="22"/>
+              </w:rPr>
+              <w:t>igh</w:t>
+            </w:r>
+            <w:proofErr w:type="spellEnd"/>
+            <w:r>
+              <w:rPr>
+                <w:sz w:val="22"/>
+                <w:szCs w:val="22"/>
+              </w:rPr>
+              <w:t>”</w:t>
+            </w:r>
+          </w:p>
+        </w:tc>
+        <w:tc>
+          <w:tcPr>
+            <w:tcW w:w="1747" w:type="dxa"/>
+          </w:tcPr>
+          <w:p>
+            <w:pPr>
+              <w:pStyle w:val="ListParagraph"/>
+              <w:ind w:left="0" w:firstLine="0"/>
+              <w:rPr>
+                <w:sz w:val="22"/>
+                <w:szCs w:val="22"/>
+              </w:rPr>
+            </w:pPr>
+            <w:r>
+              <w:rPr>
+                <w:sz w:val="22"/>
+                <w:szCs w:val="22"/>
+              </w:rPr>
+              <w:t>“</w:t>
+            </w:r>
+            <w:proofErr w:type="spellStart"/>
+            <w:r>
+              <w:rPr>
+                <w:sz w:val="22"/>
+                <w:szCs w:val="22"/>
+              </w:rPr>
+              <w:t>Very</w:t>
+            </w:r>
+            <w:proofErr w:type="spellEnd"/>
+            <w:r>
+              <w:rPr>
+                <w:sz w:val="22"/>
+                <w:szCs w:val="22"/>
+              </w:rPr>
+              <w:t xml:space="preserve"> </w:t>
+            </w:r>
+            <w:proofErr w:type="spellStart"/>
+            <w:r>
+              <w:rPr>
+                <w:sz w:val="22"/>
+                <w:szCs w:val="22"/>
+              </w:rPr>
+              <w:t>high</w:t>
+            </w:r>
+            <w:proofErr w:type="spellEnd"/>
+            <w:r>
+              <w:rPr>
+                <w:sz w:val="22"/>
+                <w:szCs w:val="22"/>
+              </w:rPr>
+              <w:t>”</w:t>
             </w:r>
           </w:p>
         </w:tc>
@@ -10224,101 +11294,81 @@
                 <w:sz w:val="22"/>
                 <w:szCs w:val="22"/>
               </w:rPr>
-              <w:t xml:space="preserve"> nekā “very low”</w:t>
-            </w:r>
+              <w:t xml:space="preserve"> nekā “</w:t>
+            </w:r>
+            <w:proofErr w:type="spellStart"/>
             <w:r>
               <w:rPr>
                 <w:sz w:val="22"/>
                 <w:szCs w:val="22"/>
               </w:rPr>
-              <w:t>.</w:t>
+              <w:t>V</w:t>
             </w:r>
             <w:r>
               <w:rPr>
                 <w:sz w:val="22"/>
                 <w:szCs w:val="22"/>
               </w:rPr>
-              <w:t xml:space="preserve"> I</w:t>
-            </w:r>
+              <w:t>ery</w:t>
+            </w:r>
+            <w:proofErr w:type="spellEnd"/>
             <w:r>
               <w:rPr>
                 <w:sz w:val="22"/>
                 <w:szCs w:val="22"/>
               </w:rPr>
-              <w:t xml:space="preserve">zšķirtspēja </w:t>
-            </w:r>
+              <w:t xml:space="preserve"> </w:t>
+            </w:r>
+            <w:proofErr w:type="spellStart"/>
             <w:r>
               <w:rPr>
                 <w:sz w:val="22"/>
                 <w:szCs w:val="22"/>
               </w:rPr>
-              <w:t>ir mazliet samazināta. Daži gaismas efekti ir redzami</w:t>
-            </w:r>
-          </w:p>
-        </w:tc>
-        <w:tc>
-          <w:tcPr>
-            <w:tcW w:w="1747" w:type="dxa"/>
-            <w:gridSpan w:val="2"/>
-          </w:tcPr>
-          <w:p>
-            <w:pPr>
-              <w:pStyle w:val="ListParagraph"/>
-              <w:ind w:left="0" w:firstLine="0"/>
-              <w:jc w:val="left"/>
+              <w:t>low</w:t>
+            </w:r>
+            <w:proofErr w:type="spellEnd"/>
+            <w:r>
               <w:rPr>
                 <w:sz w:val="22"/>
                 <w:szCs w:val="22"/>
               </w:rPr>
-            </w:pPr>
+              <w:t>”</w:t>
+            </w:r>
             <w:r>
               <w:rPr>
                 <w:sz w:val="22"/>
                 <w:szCs w:val="22"/>
               </w:rPr>
-              <w:t xml:space="preserve">Daļiņas nav limitētas un foto </w:t>
+              <w:t>.</w:t>
             </w:r>
             <w:r>
               <w:rPr>
                 <w:sz w:val="22"/>
                 <w:szCs w:val="22"/>
               </w:rPr>
-              <w:t xml:space="preserve">izšķirtspēja </w:t>
+              <w:t xml:space="preserve"> </w:t>
             </w:r>
             <w:r>
               <w:rPr>
                 <w:sz w:val="22"/>
                 <w:szCs w:val="22"/>
               </w:rPr>
-              <w:t>i</w:t>
+              <w:t>Tekstūrām i</w:t>
             </w:r>
             <w:r>
               <w:rPr>
                 <w:sz w:val="22"/>
                 <w:szCs w:val="22"/>
               </w:rPr>
-              <w:t>r</w:t>
+              <w:t xml:space="preserve">zšķirtspēja </w:t>
             </w:r>
             <w:r>
               <w:rPr>
                 <w:sz w:val="22"/>
                 <w:szCs w:val="22"/>
               </w:rPr>
-              <w:t xml:space="preserve"> </w:t>
-            </w:r>
-            <w:r>
-              <w:rPr>
-                <w:sz w:val="22"/>
-                <w:szCs w:val="22"/>
-              </w:rPr>
-              <w:t>orģinālā lielumā</w:t>
-            </w:r>
-            <w:r>
-              <w:rPr>
-                <w:sz w:val="22"/>
-                <w:szCs w:val="22"/>
-              </w:rPr>
-              <w:t>. Gaismas efekti ir mazliet limitēti un vienkārši aprēķināti</w:t>
+              <w:t>ir mazliet samazināta. Daži gaismas efekti ir redzami</w:t>
             </w:r>
           </w:p>
         </w:tc>
@@ -10341,32 +11391,49 @@
                 <w:sz w:val="22"/>
                 <w:szCs w:val="22"/>
               </w:rPr>
-              <w:t xml:space="preserve">Daļiņu efekti ir ieslēgti, </w:t>
+              <w:t xml:space="preserve">Daļiņas nav limitētas un foto </w:t>
             </w:r>
             <w:r>
               <w:rPr>
                 <w:sz w:val="22"/>
                 <w:szCs w:val="22"/>
               </w:rPr>
-              <w:t>apgaismojumi ir optimāli veidoti.</w:t>
-            </w:r>
-          </w:p>
-          <w:p>
-            <w:pPr>
-              <w:pStyle w:val="ListParagraph"/>
-              <w:ind w:left="0" w:firstLine="0"/>
-              <w:jc w:val="left"/>
+              <w:t xml:space="preserve">izšķirtspēja </w:t>
+            </w:r>
+            <w:r>
               <w:rPr>
                 <w:sz w:val="22"/>
                 <w:szCs w:val="22"/>
               </w:rPr>
-            </w:pPr>
+              <w:t>i</w:t>
+            </w:r>
             <w:r>
               <w:rPr>
                 <w:sz w:val="22"/>
                 <w:szCs w:val="22"/>
               </w:rPr>
-              <w:t>Apgaismojuma efekti ir vairāk un atspoguļojas pret citiem objektiem</w:t>
+              <w:t>r</w:t>
+            </w:r>
+            <w:r>
+              <w:rPr>
+                <w:sz w:val="22"/>
+                <w:szCs w:val="22"/>
+              </w:rPr>
+              <w:t xml:space="preserve"> </w:t>
+            </w:r>
+            <w:r>
+              <w:rPr>
+                <w:sz w:val="22"/>
+                <w:szCs w:val="22"/>
+              </w:rPr>
+              <w:t>orģinālā lielumā</w:t>
+            </w:r>
+            <w:r>
+              <w:rPr>
+                <w:sz w:val="22"/>
+                <w:szCs w:val="22"/>
+              </w:rPr>
+              <w:t>. Gaismas efekti ir mazliet limitēti un vienkārši aprēķināti</w:t>
             </w:r>
           </w:p>
         </w:tc>
@@ -10389,6 +11456,54 @@
                 <w:sz w:val="22"/>
                 <w:szCs w:val="22"/>
               </w:rPr>
+              <w:t xml:space="preserve">Daļiņu efekti ir ieslēgti, </w:t>
+            </w:r>
+            <w:r>
+              <w:rPr>
+                <w:sz w:val="22"/>
+                <w:szCs w:val="22"/>
+              </w:rPr>
+              <w:t>apgaismojumi ir optimāli veidoti.</w:t>
+            </w:r>
+          </w:p>
+          <w:p>
+            <w:pPr>
+              <w:pStyle w:val="ListParagraph"/>
+              <w:ind w:left="0" w:firstLine="0"/>
+              <w:jc w:val="left"/>
+              <w:rPr>
+                <w:sz w:val="22"/>
+                <w:szCs w:val="22"/>
+              </w:rPr>
+            </w:pPr>
+            <w:r>
+              <w:rPr>
+                <w:sz w:val="22"/>
+                <w:szCs w:val="22"/>
+              </w:rPr>
+              <w:t>Apgaismojuma efekti ir vairāk un atspoguļojas pret citiem objektiem</w:t>
+            </w:r>
+          </w:p>
+        </w:tc>
+        <w:tc>
+          <w:tcPr>
+            <w:tcW w:w="1747" w:type="dxa"/>
+          </w:tcPr>
+          <w:p>
+            <w:pPr>
+              <w:pStyle w:val="ListParagraph"/>
+              <w:ind w:left="0" w:firstLine="0"/>
+              <w:jc w:val="left"/>
+              <w:rPr>
+                <w:sz w:val="22"/>
+                <w:szCs w:val="22"/>
+              </w:rPr>
+            </w:pPr>
+            <w:r>
+              <w:rPr>
+                <w:sz w:val="22"/>
+                <w:szCs w:val="22"/>
+              </w:rPr>
               <w:t>Ir pieliktas vel daļiņas, efekti un foto izšķirtspēja tiek palielināta.</w:t>
             </w:r>
           </w:p>
@@ -10404,11 +11519,21 @@
         </w:numPr>
         <w:ind w:left="284"/>
       </w:pPr>
-      <w:r>
-        <w:t xml:space="preserve">Volume vada kopējo aplikācijas skaļumu, kā piemēru ja mūzikas skaļums ir 50% un </w:t>
-      </w:r>
-      <w:r>
-        <w:t>volume ir arī 50% tad kopējais mūzikas skaļums būs 25%.</w:t>
+      <w:proofErr w:type="spellStart"/>
+      <w:r>
+        <w:t>Volume</w:t>
+      </w:r>
+      <w:proofErr w:type="spellEnd"/>
+      <w:r>
+        <w:t xml:space="preserve"> vada kopējo aplikācijas skaļumu, kā piemēru ja mūzikas skaļums ir 50% un </w:t>
+      </w:r>
+      <w:proofErr w:type="spellStart"/>
+      <w:r>
+        <w:t>volume</w:t>
+      </w:r>
+      <w:proofErr w:type="spellEnd"/>
+      <w:r>
+        <w:t xml:space="preserve"> ir arī 50% tad kopējais mūzikas skaļums būs 25%.</w:t>
       </w:r>
     </w:p>
     <w:p>
@@ -10433,8 +11558,13 @@
         </w:numPr>
         <w:ind w:left="284"/>
       </w:pPr>
-      <w:r>
-        <w:t>Music maina mūzikas skaļumu, tas ir gan spēles laikā, gan ceļvedī.</w:t>
+      <w:proofErr w:type="spellStart"/>
+      <w:r>
+        <w:t>Music</w:t>
+      </w:r>
+      <w:proofErr w:type="spellEnd"/>
+      <w:r>
+        <w:t xml:space="preserve"> maina mūzikas skaļumu, tas ir gan spēles laikā, gan ceļvedī.</w:t>
       </w:r>
     </w:p>
     <w:p>
@@ -10446,8 +11576,13 @@
         </w:numPr>
         <w:ind w:left="284"/>
       </w:pPr>
-      <w:r>
-        <w:t xml:space="preserve">Back pārvieto tevi atpakaļ uz 5.1 nodaļu. </w:t>
+      <w:proofErr w:type="spellStart"/>
+      <w:r>
+        <w:t>Back</w:t>
+      </w:r>
+      <w:proofErr w:type="spellEnd"/>
+      <w:r>
+        <w:t xml:space="preserve"> pārvieto tevi atpakaļ uz 5.1 nodaļu. </w:t>
       </w:r>
     </w:p>
     <w:p>
@@ -10459,8 +11594,19 @@
         </w:numPr>
         <w:ind w:left="284"/>
       </w:pPr>
-      <w:r>
-        <w:t>Apply saglabā iestatītos iestatīumus.</w:t>
+      <w:proofErr w:type="spellStart"/>
+      <w:r>
+        <w:t>Apply</w:t>
+      </w:r>
+      <w:proofErr w:type="spellEnd"/>
+      <w:r>
+        <w:t xml:space="preserve"> saglabā iestatītos </w:t>
+      </w:r>
+      <w:r>
+        <w:t>iestatījumus</w:t>
+      </w:r>
+      <w:r>
+        <w:t>.</w:t>
       </w:r>
     </w:p>
     <w:p>
@@ -10473,18 +11619,18 @@
         </w:rPr>
         <w:lastRenderedPageBreak/>
         <w:drawing>
-          <wp:anchor distT="0" distB="0" distL="114300" distR="114300" simplePos="0" relativeHeight="251665408" behindDoc="0" locked="0" layoutInCell="1" allowOverlap="1" wp14:anchorId="0BD07A6A" wp14:editId="6493995B">
+          <wp:anchor distT="0" distB="0" distL="114300" distR="114300" simplePos="0" relativeHeight="251667456" behindDoc="0" locked="0" layoutInCell="1" allowOverlap="1" wp14:anchorId="1FA6C448" wp14:editId="102EECD4">
             <wp:simplePos x="0" y="0"/>
-            <wp:positionH relativeFrom="margin">
-              <wp:align>right</wp:align>
+            <wp:positionH relativeFrom="column">
+              <wp:posOffset>0</wp:posOffset>
             </wp:positionH>
             <wp:positionV relativeFrom="paragraph">
-              <wp:posOffset>292100</wp:posOffset>
+              <wp:posOffset>312420</wp:posOffset>
             </wp:positionV>
-            <wp:extent cx="5734050" cy="4324350"/>
-            <wp:effectExtent l="0" t="0" r="0" b="0"/>
+            <wp:extent cx="5727065" cy="4331335"/>
+            <wp:effectExtent l="0" t="0" r="6985" b="0"/>
             <wp:wrapTopAndBottom/>
-            <wp:docPr id="2034624602" name="Picture 3"/>
+            <wp:docPr id="2061416426" name="Picture 5"/>
             <wp:cNvGraphicFramePr>
               <a:graphicFrameLocks xmlns:a="http://schemas.openxmlformats.org/drawingml/2006/main" noChangeAspect="1"/>
             </wp:cNvGraphicFramePr>
@@ -10492,7 +11638,7 @@
               <a:graphicData uri="http://schemas.openxmlformats.org/drawingml/2006/picture">
                 <pic:pic xmlns:pic="http://schemas.openxmlformats.org/drawingml/2006/picture">
                   <pic:nvPicPr>
-                    <pic:cNvPr id="0" name="Picture 3"/>
+                    <pic:cNvPr id="0" name="Picture 5"/>
                     <pic:cNvPicPr>
                       <a:picLocks noChangeAspect="1" noChangeArrowheads="1"/>
                     </pic:cNvPicPr>
@@ -10513,7 +11659,7 @@
                   <pic:spPr bwMode="auto">
                     <a:xfrm>
                       <a:off x="0" y="0"/>
-                      <a:ext cx="5734050" cy="4324350"/>
+                      <a:ext cx="5727065" cy="4331335"/>
                     </a:xfrm>
                     <a:prstGeom prst="rect">
                       <a:avLst/>
@@ -10660,7 +11806,15 @@
         <w:ind w:left="284"/>
       </w:pPr>
       <w:r>
-        <w:t xml:space="preserve">Zem tā ir grūtības iestatījumu saraksts. Katrai mūzikai var būt citi nosaukumi, krāsas un grūtības iestatījumu skaits. Kad kāda grūtības izvēle ir nospiesta tā tiek atzīmēta un “play” poga ir pieejamā. </w:t>
+        <w:t>Zem tā ir grūtības iestatījumu saraksts. Katrai mūzikai var būt citi nosaukumi, krāsas un grūtības iestatījumu skaits. Kad kāda grūtības izvēle ir nospiesta tā tiek atzīmēta un “</w:t>
+      </w:r>
+      <w:proofErr w:type="spellStart"/>
+      <w:r>
+        <w:t>play</w:t>
+      </w:r>
+      <w:proofErr w:type="spellEnd"/>
+      <w:r>
+        <w:t xml:space="preserve">” poga ir pieejamā. </w:t>
       </w:r>
     </w:p>
     <w:p>
@@ -10672,8 +11826,13 @@
         </w:numPr>
         <w:ind w:left="284"/>
       </w:pPr>
-      <w:r>
-        <w:t>Back poga ignorēs kas tika nospiests un pāries uz sākumlapu.</w:t>
+      <w:proofErr w:type="spellStart"/>
+      <w:r>
+        <w:t>Back</w:t>
+      </w:r>
+      <w:proofErr w:type="spellEnd"/>
+      <w:r>
+        <w:t xml:space="preserve"> poga ignorēs kas tika nospiests un pāries uz sākumlapu.</w:t>
       </w:r>
     </w:p>
     <w:p>
@@ -10685,8 +11844,13 @@
         </w:numPr>
         <w:ind w:left="284"/>
       </w:pPr>
-      <w:r>
-        <w:t>Play poga ir tikai pieejama, ja ir izvēlēta grūtības izvēle. Šī poga pārvietos tevi uz pašu spēli ar iestatīto mūziku un grūtību.</w:t>
+      <w:proofErr w:type="spellStart"/>
+      <w:r>
+        <w:t>Play</w:t>
+      </w:r>
+      <w:proofErr w:type="spellEnd"/>
+      <w:r>
+        <w:t xml:space="preserve"> poga ir tikai pieejama, ja ir izvēlēta grūtības izvēle. Šī poga pārvietos tevi uz pašu spēli ar iestatīto mūziku un grūtību.</w:t>
       </w:r>
     </w:p>
     <w:p>
@@ -10801,6 +11965,10 @@
         <w:t>9. Lietoto terminu un saīsinājumu skaidrojumi</w:t>
       </w:r>
       <w:bookmarkEnd w:id="79"/>
+      <w:r>
+        <w:br/>
+        <w:t>(meklēju pareizu formatējuma piemēru)</w:t>
+      </w:r>
       <w:r>
         <w:br w:type="page"/>
       </w:r>
@@ -10829,7 +11997,7 @@
 </file>
 
 <file path=word/endnotes.xml><?xml version="1.0" encoding="utf-8"?>
-<w:endnotes xmlns:wpc="http://schemas.microsoft.com/office/word/2010/wordprocessingCanvas" xmlns:cx="http://schemas.microsoft.com/office/drawing/2014/chartex" xmlns:cx1="http://schemas.microsoft.com/office/drawing/2015/9/8/chartex" xmlns:cx2="http://schemas.microsoft.com/office/drawing/2015/10/21/chartex" xmlns:cx3="http://schemas.microsoft.com/office/drawing/2016/5/9/chartex" xmlns:cx4="http://schemas.microsoft.com/office/drawing/2016/5/10/chartex" xmlns:cx5="http://schemas.microsoft.com/office/drawing/2016/5/11/chartex" xmlns:cx6="http://schemas.microsoft.com/office/drawing/2016/5/12/chartex" xmlns:cx7="http://schemas.microsoft.com/office/drawing/2016/5/13/chartex" xmlns:cx8="http://schemas.microsoft.com/office/drawing/2016/5/14/chartex" xmlns:mc="http://schemas.openxmlformats.org/markup-compatibility/2006" xmlns:aink="http://schemas.microsoft.com/office/drawing/2016/ink" xmlns:am3d="http://schemas.microsoft.com/office/drawing/2017/model3d" xmlns:o="urn:schemas-microsoft-com:office:office" xmlns:oel="http://schemas.microsoft.com/office/2019/extlst" xmlns:r="http://schemas.openxmlformats.org/officeDocument/2006/relationships" xmlns:m="http://schemas.openxmlformats.org/officeDocument/2006/math" xmlns:v="urn:schemas-microsoft-com:vml" xmlns:wp14="http://schemas.microsoft.com/office/word/2010/wordprocessingDrawing" xmlns:wp="http://schemas.openxmlformats.org/drawingml/2006/wordprocessingDrawing" xmlns:w10="urn:schemas-microsoft-com:office:word" xmlns:w="http://schemas.openxmlformats.org/wordprocessingml/2006/main" xmlns:w14="http://schemas.microsoft.com/office/word/2010/wordml" xmlns:w15="http://schemas.microsoft.com/office/word/2012/wordml" xmlns:w16cex="http://schemas.microsoft.com/office/word/2018/wordml/cex" xmlns:w16cid="http://schemas.microsoft.com/office/word/2016/wordml/cid" xmlns:w16="http://schemas.microsoft.com/office/word/2018/wordml" xmlns:w16sdtdh="http://schemas.microsoft.com/office/word/2020/wordml/sdtdatahash" xmlns:w16se="http://schemas.microsoft.com/office/word/2015/wordml/symex" xmlns:wpg="http://schemas.microsoft.com/office/word/2010/wordprocessingGroup" xmlns:wpi="http://schemas.microsoft.com/office/word/2010/wordprocessingInk" xmlns:wne="http://schemas.microsoft.com/office/word/2006/wordml" xmlns:wps="http://schemas.microsoft.com/office/word/2010/wordprocessingShape" mc:Ignorable="w14 w15 w16se w16cid w16 w16cex w16sdtdh wp14">
+<w:endnotes xmlns:wpc="http://schemas.microsoft.com/office/word/2010/wordprocessingCanvas" xmlns:cx="http://schemas.microsoft.com/office/drawing/2014/chartex" xmlns:cx1="http://schemas.microsoft.com/office/drawing/2015/9/8/chartex" xmlns:cx2="http://schemas.microsoft.com/office/drawing/2015/10/21/chartex" xmlns:cx3="http://schemas.microsoft.com/office/drawing/2016/5/9/chartex" xmlns:cx4="http://schemas.microsoft.com/office/drawing/2016/5/10/chartex" xmlns:cx5="http://schemas.microsoft.com/office/drawing/2016/5/11/chartex" xmlns:cx6="http://schemas.microsoft.com/office/drawing/2016/5/12/chartex" xmlns:cx7="http://schemas.microsoft.com/office/drawing/2016/5/13/chartex" xmlns:cx8="http://schemas.microsoft.com/office/drawing/2016/5/14/chartex" xmlns:mc="http://schemas.openxmlformats.org/markup-compatibility/2006" xmlns:aink="http://schemas.microsoft.com/office/drawing/2016/ink" xmlns:am3d="http://schemas.microsoft.com/office/drawing/2017/model3d" xmlns:o="urn:schemas-microsoft-com:office:office" xmlns:oel="http://schemas.microsoft.com/office/2019/extlst" xmlns:r="http://schemas.openxmlformats.org/officeDocument/2006/relationships" xmlns:m="http://schemas.openxmlformats.org/officeDocument/2006/math" xmlns:v="urn:schemas-microsoft-com:vml" xmlns:wp14="http://schemas.microsoft.com/office/word/2010/wordprocessingDrawing" xmlns:wp="http://schemas.openxmlformats.org/drawingml/2006/wordprocessingDrawing" xmlns:w10="urn:schemas-microsoft-com:office:word" xmlns:w="http://schemas.openxmlformats.org/wordprocessingml/2006/main" xmlns:w14="http://schemas.microsoft.com/office/word/2010/wordml" xmlns:w15="http://schemas.microsoft.com/office/word/2012/wordml" xmlns:w16cex="http://schemas.microsoft.com/office/word/2018/wordml/cex" xmlns:w16cid="http://schemas.microsoft.com/office/word/2016/wordml/cid" xmlns:w16="http://schemas.microsoft.com/office/word/2018/wordml" xmlns:w16du="http://schemas.microsoft.com/office/word/2023/wordml/word16du" xmlns:w16sdtdh="http://schemas.microsoft.com/office/word/2020/wordml/sdtdatahash" xmlns:w16se="http://schemas.microsoft.com/office/word/2015/wordml/symex" xmlns:wpg="http://schemas.microsoft.com/office/word/2010/wordprocessingGroup" xmlns:wpi="http://schemas.microsoft.com/office/word/2010/wordprocessingInk" xmlns:wne="http://schemas.microsoft.com/office/word/2006/wordml" xmlns:wps="http://schemas.microsoft.com/office/word/2010/wordprocessingShape" mc:Ignorable="w14 w15 w16se w16cid w16 w16cex w16sdtdh w16du wp14">
   <w:endnote w:type="separator" w:id="-1">
     <w:p>
       <w:r>
@@ -10850,7 +12018,7 @@
 </file>
 
 <file path=word/footer1.xml><?xml version="1.0" encoding="utf-8"?>
-<w:ftr xmlns:wpc="http://schemas.microsoft.com/office/word/2010/wordprocessingCanvas" xmlns:cx="http://schemas.microsoft.com/office/drawing/2014/chartex" xmlns:cx1="http://schemas.microsoft.com/office/drawing/2015/9/8/chartex" xmlns:cx2="http://schemas.microsoft.com/office/drawing/2015/10/21/chartex" xmlns:cx3="http://schemas.microsoft.com/office/drawing/2016/5/9/chartex" xmlns:cx4="http://schemas.microsoft.com/office/drawing/2016/5/10/chartex" xmlns:cx5="http://schemas.microsoft.com/office/drawing/2016/5/11/chartex" xmlns:cx6="http://schemas.microsoft.com/office/drawing/2016/5/12/chartex" xmlns:cx7="http://schemas.microsoft.com/office/drawing/2016/5/13/chartex" xmlns:cx8="http://schemas.microsoft.com/office/drawing/2016/5/14/chartex" xmlns:mc="http://schemas.openxmlformats.org/markup-compatibility/2006" xmlns:aink="http://schemas.microsoft.com/office/drawing/2016/ink" xmlns:am3d="http://schemas.microsoft.com/office/drawing/2017/model3d" xmlns:o="urn:schemas-microsoft-com:office:office" xmlns:oel="http://schemas.microsoft.com/office/2019/extlst" xmlns:r="http://schemas.openxmlformats.org/officeDocument/2006/relationships" xmlns:m="http://schemas.openxmlformats.org/officeDocument/2006/math" xmlns:v="urn:schemas-microsoft-com:vml" xmlns:wp14="http://schemas.microsoft.com/office/word/2010/wordprocessingDrawing" xmlns:wp="http://schemas.openxmlformats.org/drawingml/2006/wordprocessingDrawing" xmlns:w10="urn:schemas-microsoft-com:office:word" xmlns:w="http://schemas.openxmlformats.org/wordprocessingml/2006/main" xmlns:w14="http://schemas.microsoft.com/office/word/2010/wordml" xmlns:w15="http://schemas.microsoft.com/office/word/2012/wordml" xmlns:w16cex="http://schemas.microsoft.com/office/word/2018/wordml/cex" xmlns:w16cid="http://schemas.microsoft.com/office/word/2016/wordml/cid" xmlns:w16="http://schemas.microsoft.com/office/word/2018/wordml" xmlns:w16sdtdh="http://schemas.microsoft.com/office/word/2020/wordml/sdtdatahash" xmlns:w16se="http://schemas.microsoft.com/office/word/2015/wordml/symex" xmlns:wpg="http://schemas.microsoft.com/office/word/2010/wordprocessingGroup" xmlns:wpi="http://schemas.microsoft.com/office/word/2010/wordprocessingInk" xmlns:wne="http://schemas.microsoft.com/office/word/2006/wordml" xmlns:wps="http://schemas.microsoft.com/office/word/2010/wordprocessingShape" mc:Ignorable="w14 w15 w16se w16cid w16 w16cex w16sdtdh wp14">
+<w:ftr xmlns:wpc="http://schemas.microsoft.com/office/word/2010/wordprocessingCanvas" xmlns:cx="http://schemas.microsoft.com/office/drawing/2014/chartex" xmlns:cx1="http://schemas.microsoft.com/office/drawing/2015/9/8/chartex" xmlns:cx2="http://schemas.microsoft.com/office/drawing/2015/10/21/chartex" xmlns:cx3="http://schemas.microsoft.com/office/drawing/2016/5/9/chartex" xmlns:cx4="http://schemas.microsoft.com/office/drawing/2016/5/10/chartex" xmlns:cx5="http://schemas.microsoft.com/office/drawing/2016/5/11/chartex" xmlns:cx6="http://schemas.microsoft.com/office/drawing/2016/5/12/chartex" xmlns:cx7="http://schemas.microsoft.com/office/drawing/2016/5/13/chartex" xmlns:cx8="http://schemas.microsoft.com/office/drawing/2016/5/14/chartex" xmlns:mc="http://schemas.openxmlformats.org/markup-compatibility/2006" xmlns:aink="http://schemas.microsoft.com/office/drawing/2016/ink" xmlns:am3d="http://schemas.microsoft.com/office/drawing/2017/model3d" xmlns:o="urn:schemas-microsoft-com:office:office" xmlns:oel="http://schemas.microsoft.com/office/2019/extlst" xmlns:r="http://schemas.openxmlformats.org/officeDocument/2006/relationships" xmlns:m="http://schemas.openxmlformats.org/officeDocument/2006/math" xmlns:v="urn:schemas-microsoft-com:vml" xmlns:wp14="http://schemas.microsoft.com/office/word/2010/wordprocessingDrawing" xmlns:wp="http://schemas.openxmlformats.org/drawingml/2006/wordprocessingDrawing" xmlns:w10="urn:schemas-microsoft-com:office:word" xmlns:w="http://schemas.openxmlformats.org/wordprocessingml/2006/main" xmlns:w14="http://schemas.microsoft.com/office/word/2010/wordml" xmlns:w15="http://schemas.microsoft.com/office/word/2012/wordml" xmlns:w16cex="http://schemas.microsoft.com/office/word/2018/wordml/cex" xmlns:w16cid="http://schemas.microsoft.com/office/word/2016/wordml/cid" xmlns:w16="http://schemas.microsoft.com/office/word/2018/wordml" xmlns:w16du="http://schemas.microsoft.com/office/word/2023/wordml/word16du" xmlns:w16sdtdh="http://schemas.microsoft.com/office/word/2020/wordml/sdtdatahash" xmlns:w16se="http://schemas.microsoft.com/office/word/2015/wordml/symex" xmlns:wpg="http://schemas.microsoft.com/office/word/2010/wordprocessingGroup" xmlns:wpi="http://schemas.microsoft.com/office/word/2010/wordprocessingInk" xmlns:wne="http://schemas.microsoft.com/office/word/2006/wordml" xmlns:wps="http://schemas.microsoft.com/office/word/2010/wordprocessingShape" mc:Ignorable="w14 w15 w16se w16cid w16 w16cex w16sdtdh w16du wp14">
   <w:p>
     <w:pPr>
       <w:pStyle w:val="Footer"/>
@@ -10868,7 +12036,7 @@
 </file>
 
 <file path=word/footer2.xml><?xml version="1.0" encoding="utf-8"?>
-<w:ftr xmlns:wpc="http://schemas.microsoft.com/office/word/2010/wordprocessingCanvas" xmlns:cx="http://schemas.microsoft.com/office/drawing/2014/chartex" xmlns:cx1="http://schemas.microsoft.com/office/drawing/2015/9/8/chartex" xmlns:cx2="http://schemas.microsoft.com/office/drawing/2015/10/21/chartex" xmlns:cx3="http://schemas.microsoft.com/office/drawing/2016/5/9/chartex" xmlns:cx4="http://schemas.microsoft.com/office/drawing/2016/5/10/chartex" xmlns:cx5="http://schemas.microsoft.com/office/drawing/2016/5/11/chartex" xmlns:cx6="http://schemas.microsoft.com/office/drawing/2016/5/12/chartex" xmlns:cx7="http://schemas.microsoft.com/office/drawing/2016/5/13/chartex" xmlns:cx8="http://schemas.microsoft.com/office/drawing/2016/5/14/chartex" xmlns:mc="http://schemas.openxmlformats.org/markup-compatibility/2006" xmlns:aink="http://schemas.microsoft.com/office/drawing/2016/ink" xmlns:am3d="http://schemas.microsoft.com/office/drawing/2017/model3d" xmlns:o="urn:schemas-microsoft-com:office:office" xmlns:oel="http://schemas.microsoft.com/office/2019/extlst" xmlns:r="http://schemas.openxmlformats.org/officeDocument/2006/relationships" xmlns:m="http://schemas.openxmlformats.org/officeDocument/2006/math" xmlns:v="urn:schemas-microsoft-com:vml" xmlns:wp14="http://schemas.microsoft.com/office/word/2010/wordprocessingDrawing" xmlns:wp="http://schemas.openxmlformats.org/drawingml/2006/wordprocessingDrawing" xmlns:w10="urn:schemas-microsoft-com:office:word" xmlns:w="http://schemas.openxmlformats.org/wordprocessingml/2006/main" xmlns:w14="http://schemas.microsoft.com/office/word/2010/wordml" xmlns:w15="http://schemas.microsoft.com/office/word/2012/wordml" xmlns:w16cex="http://schemas.microsoft.com/office/word/2018/wordml/cex" xmlns:w16cid="http://schemas.microsoft.com/office/word/2016/wordml/cid" xmlns:w16="http://schemas.microsoft.com/office/word/2018/wordml" xmlns:w16sdtdh="http://schemas.microsoft.com/office/word/2020/wordml/sdtdatahash" xmlns:w16se="http://schemas.microsoft.com/office/word/2015/wordml/symex" xmlns:wpg="http://schemas.microsoft.com/office/word/2010/wordprocessingGroup" xmlns:wpi="http://schemas.microsoft.com/office/word/2010/wordprocessingInk" xmlns:wne="http://schemas.microsoft.com/office/word/2006/wordml" xmlns:wps="http://schemas.microsoft.com/office/word/2010/wordprocessingShape" mc:Ignorable="w14 w15 w16se w16cid w16 w16cex w16sdtdh wp14">
+<w:ftr xmlns:wpc="http://schemas.microsoft.com/office/word/2010/wordprocessingCanvas" xmlns:cx="http://schemas.microsoft.com/office/drawing/2014/chartex" xmlns:cx1="http://schemas.microsoft.com/office/drawing/2015/9/8/chartex" xmlns:cx2="http://schemas.microsoft.com/office/drawing/2015/10/21/chartex" xmlns:cx3="http://schemas.microsoft.com/office/drawing/2016/5/9/chartex" xmlns:cx4="http://schemas.microsoft.com/office/drawing/2016/5/10/chartex" xmlns:cx5="http://schemas.microsoft.com/office/drawing/2016/5/11/chartex" xmlns:cx6="http://schemas.microsoft.com/office/drawing/2016/5/12/chartex" xmlns:cx7="http://schemas.microsoft.com/office/drawing/2016/5/13/chartex" xmlns:cx8="http://schemas.microsoft.com/office/drawing/2016/5/14/chartex" xmlns:mc="http://schemas.openxmlformats.org/markup-compatibility/2006" xmlns:aink="http://schemas.microsoft.com/office/drawing/2016/ink" xmlns:am3d="http://schemas.microsoft.com/office/drawing/2017/model3d" xmlns:o="urn:schemas-microsoft-com:office:office" xmlns:oel="http://schemas.microsoft.com/office/2019/extlst" xmlns:r="http://schemas.openxmlformats.org/officeDocument/2006/relationships" xmlns:m="http://schemas.openxmlformats.org/officeDocument/2006/math" xmlns:v="urn:schemas-microsoft-com:vml" xmlns:wp14="http://schemas.microsoft.com/office/word/2010/wordprocessingDrawing" xmlns:wp="http://schemas.openxmlformats.org/drawingml/2006/wordprocessingDrawing" xmlns:w10="urn:schemas-microsoft-com:office:word" xmlns:w="http://schemas.openxmlformats.org/wordprocessingml/2006/main" xmlns:w14="http://schemas.microsoft.com/office/word/2010/wordml" xmlns:w15="http://schemas.microsoft.com/office/word/2012/wordml" xmlns:w16cex="http://schemas.microsoft.com/office/word/2018/wordml/cex" xmlns:w16cid="http://schemas.microsoft.com/office/word/2016/wordml/cid" xmlns:w16="http://schemas.microsoft.com/office/word/2018/wordml" xmlns:w16du="http://schemas.microsoft.com/office/word/2023/wordml/word16du" xmlns:w16sdtdh="http://schemas.microsoft.com/office/word/2020/wordml/sdtdatahash" xmlns:w16se="http://schemas.microsoft.com/office/word/2015/wordml/symex" xmlns:wpg="http://schemas.microsoft.com/office/word/2010/wordprocessingGroup" xmlns:wpi="http://schemas.microsoft.com/office/word/2010/wordprocessingInk" xmlns:wne="http://schemas.microsoft.com/office/word/2006/wordml" xmlns:wps="http://schemas.microsoft.com/office/word/2010/wordprocessingShape" mc:Ignorable="w14 w15 w16se w16cid w16 w16cex w16sdtdh w16du wp14">
   <w:p>
     <w:pPr>
       <w:ind w:firstLine="0"/>
@@ -10878,7 +12046,7 @@
 </file>
 
 <file path=word/footer3.xml><?xml version="1.0" encoding="utf-8"?>
-<w:ftr xmlns:wpc="http://schemas.microsoft.com/office/word/2010/wordprocessingCanvas" xmlns:cx="http://schemas.microsoft.com/office/drawing/2014/chartex" xmlns:cx1="http://schemas.microsoft.com/office/drawing/2015/9/8/chartex" xmlns:cx2="http://schemas.microsoft.com/office/drawing/2015/10/21/chartex" xmlns:cx3="http://schemas.microsoft.com/office/drawing/2016/5/9/chartex" xmlns:cx4="http://schemas.microsoft.com/office/drawing/2016/5/10/chartex" xmlns:cx5="http://schemas.microsoft.com/office/drawing/2016/5/11/chartex" xmlns:cx6="http://schemas.microsoft.com/office/drawing/2016/5/12/chartex" xmlns:cx7="http://schemas.microsoft.com/office/drawing/2016/5/13/chartex" xmlns:cx8="http://schemas.microsoft.com/office/drawing/2016/5/14/chartex" xmlns:mc="http://schemas.openxmlformats.org/markup-compatibility/2006" xmlns:aink="http://schemas.microsoft.com/office/drawing/2016/ink" xmlns:am3d="http://schemas.microsoft.com/office/drawing/2017/model3d" xmlns:o="urn:schemas-microsoft-com:office:office" xmlns:oel="http://schemas.microsoft.com/office/2019/extlst" xmlns:r="http://schemas.openxmlformats.org/officeDocument/2006/relationships" xmlns:m="http://schemas.openxmlformats.org/officeDocument/2006/math" xmlns:v="urn:schemas-microsoft-com:vml" xmlns:wp14="http://schemas.microsoft.com/office/word/2010/wordprocessingDrawing" xmlns:wp="http://schemas.openxmlformats.org/drawingml/2006/wordprocessingDrawing" xmlns:w10="urn:schemas-microsoft-com:office:word" xmlns:w="http://schemas.openxmlformats.org/wordprocessingml/2006/main" xmlns:w14="http://schemas.microsoft.com/office/word/2010/wordml" xmlns:w15="http://schemas.microsoft.com/office/word/2012/wordml" xmlns:w16cex="http://schemas.microsoft.com/office/word/2018/wordml/cex" xmlns:w16cid="http://schemas.microsoft.com/office/word/2016/wordml/cid" xmlns:w16="http://schemas.microsoft.com/office/word/2018/wordml" xmlns:w16sdtdh="http://schemas.microsoft.com/office/word/2020/wordml/sdtdatahash" xmlns:w16se="http://schemas.microsoft.com/office/word/2015/wordml/symex" xmlns:wpg="http://schemas.microsoft.com/office/word/2010/wordprocessingGroup" xmlns:wpi="http://schemas.microsoft.com/office/word/2010/wordprocessingInk" xmlns:wne="http://schemas.microsoft.com/office/word/2006/wordml" xmlns:wps="http://schemas.microsoft.com/office/word/2010/wordprocessingShape" mc:Ignorable="w14 w15 w16se w16cid w16 w16cex w16sdtdh wp14">
+<w:ftr xmlns:wpc="http://schemas.microsoft.com/office/word/2010/wordprocessingCanvas" xmlns:cx="http://schemas.microsoft.com/office/drawing/2014/chartex" xmlns:cx1="http://schemas.microsoft.com/office/drawing/2015/9/8/chartex" xmlns:cx2="http://schemas.microsoft.com/office/drawing/2015/10/21/chartex" xmlns:cx3="http://schemas.microsoft.com/office/drawing/2016/5/9/chartex" xmlns:cx4="http://schemas.microsoft.com/office/drawing/2016/5/10/chartex" xmlns:cx5="http://schemas.microsoft.com/office/drawing/2016/5/11/chartex" xmlns:cx6="http://schemas.microsoft.com/office/drawing/2016/5/12/chartex" xmlns:cx7="http://schemas.microsoft.com/office/drawing/2016/5/13/chartex" xmlns:cx8="http://schemas.microsoft.com/office/drawing/2016/5/14/chartex" xmlns:mc="http://schemas.openxmlformats.org/markup-compatibility/2006" xmlns:aink="http://schemas.microsoft.com/office/drawing/2016/ink" xmlns:am3d="http://schemas.microsoft.com/office/drawing/2017/model3d" xmlns:o="urn:schemas-microsoft-com:office:office" xmlns:oel="http://schemas.microsoft.com/office/2019/extlst" xmlns:r="http://schemas.openxmlformats.org/officeDocument/2006/relationships" xmlns:m="http://schemas.openxmlformats.org/officeDocument/2006/math" xmlns:v="urn:schemas-microsoft-com:vml" xmlns:wp14="http://schemas.microsoft.com/office/word/2010/wordprocessingDrawing" xmlns:wp="http://schemas.openxmlformats.org/drawingml/2006/wordprocessingDrawing" xmlns:w10="urn:schemas-microsoft-com:office:word" xmlns:w="http://schemas.openxmlformats.org/wordprocessingml/2006/main" xmlns:w14="http://schemas.microsoft.com/office/word/2010/wordml" xmlns:w15="http://schemas.microsoft.com/office/word/2012/wordml" xmlns:w16cex="http://schemas.microsoft.com/office/word/2018/wordml/cex" xmlns:w16cid="http://schemas.microsoft.com/office/word/2016/wordml/cid" xmlns:w16="http://schemas.microsoft.com/office/word/2018/wordml" xmlns:w16du="http://schemas.microsoft.com/office/word/2023/wordml/word16du" xmlns:w16sdtdh="http://schemas.microsoft.com/office/word/2020/wordml/sdtdatahash" xmlns:w16se="http://schemas.microsoft.com/office/word/2015/wordml/symex" xmlns:wpg="http://schemas.microsoft.com/office/word/2010/wordprocessingGroup" xmlns:wpi="http://schemas.microsoft.com/office/word/2010/wordprocessingInk" xmlns:wne="http://schemas.microsoft.com/office/word/2006/wordml" xmlns:wps="http://schemas.microsoft.com/office/word/2010/wordprocessingShape" mc:Ignorable="w14 w15 w16se w16cid w16 w16cex w16sdtdh w16du wp14">
   <w:sdt>
     <w:sdtPr>
       <w:id w:val="737127885"/>
@@ -10934,7 +12102,7 @@
 </file>
 
 <file path=word/footer4.xml><?xml version="1.0" encoding="utf-8"?>
-<w:ftr xmlns:wpc="http://schemas.microsoft.com/office/word/2010/wordprocessingCanvas" xmlns:cx="http://schemas.microsoft.com/office/drawing/2014/chartex" xmlns:cx1="http://schemas.microsoft.com/office/drawing/2015/9/8/chartex" xmlns:cx2="http://schemas.microsoft.com/office/drawing/2015/10/21/chartex" xmlns:cx3="http://schemas.microsoft.com/office/drawing/2016/5/9/chartex" xmlns:cx4="http://schemas.microsoft.com/office/drawing/2016/5/10/chartex" xmlns:cx5="http://schemas.microsoft.com/office/drawing/2016/5/11/chartex" xmlns:cx6="http://schemas.microsoft.com/office/drawing/2016/5/12/chartex" xmlns:cx7="http://schemas.microsoft.com/office/drawing/2016/5/13/chartex" xmlns:cx8="http://schemas.microsoft.com/office/drawing/2016/5/14/chartex" xmlns:mc="http://schemas.openxmlformats.org/markup-compatibility/2006" xmlns:aink="http://schemas.microsoft.com/office/drawing/2016/ink" xmlns:am3d="http://schemas.microsoft.com/office/drawing/2017/model3d" xmlns:o="urn:schemas-microsoft-com:office:office" xmlns:oel="http://schemas.microsoft.com/office/2019/extlst" xmlns:r="http://schemas.openxmlformats.org/officeDocument/2006/relationships" xmlns:m="http://schemas.openxmlformats.org/officeDocument/2006/math" xmlns:v="urn:schemas-microsoft-com:vml" xmlns:wp14="http://schemas.microsoft.com/office/word/2010/wordprocessingDrawing" xmlns:wp="http://schemas.openxmlformats.org/drawingml/2006/wordprocessingDrawing" xmlns:w10="urn:schemas-microsoft-com:office:word" xmlns:w="http://schemas.openxmlformats.org/wordprocessingml/2006/main" xmlns:w14="http://schemas.microsoft.com/office/word/2010/wordml" xmlns:w15="http://schemas.microsoft.com/office/word/2012/wordml" xmlns:w16cex="http://schemas.microsoft.com/office/word/2018/wordml/cex" xmlns:w16cid="http://schemas.microsoft.com/office/word/2016/wordml/cid" xmlns:w16="http://schemas.microsoft.com/office/word/2018/wordml" xmlns:w16sdtdh="http://schemas.microsoft.com/office/word/2020/wordml/sdtdatahash" xmlns:w16se="http://schemas.microsoft.com/office/word/2015/wordml/symex" xmlns:wpg="http://schemas.microsoft.com/office/word/2010/wordprocessingGroup" xmlns:wpi="http://schemas.microsoft.com/office/word/2010/wordprocessingInk" xmlns:wne="http://schemas.microsoft.com/office/word/2006/wordml" xmlns:wps="http://schemas.microsoft.com/office/word/2010/wordprocessingShape" mc:Ignorable="w14 w15 w16se w16cid w16 w16cex w16sdtdh wp14">
+<w:ftr xmlns:wpc="http://schemas.microsoft.com/office/word/2010/wordprocessingCanvas" xmlns:cx="http://schemas.microsoft.com/office/drawing/2014/chartex" xmlns:cx1="http://schemas.microsoft.com/office/drawing/2015/9/8/chartex" xmlns:cx2="http://schemas.microsoft.com/office/drawing/2015/10/21/chartex" xmlns:cx3="http://schemas.microsoft.com/office/drawing/2016/5/9/chartex" xmlns:cx4="http://schemas.microsoft.com/office/drawing/2016/5/10/chartex" xmlns:cx5="http://schemas.microsoft.com/office/drawing/2016/5/11/chartex" xmlns:cx6="http://schemas.microsoft.com/office/drawing/2016/5/12/chartex" xmlns:cx7="http://schemas.microsoft.com/office/drawing/2016/5/13/chartex" xmlns:cx8="http://schemas.microsoft.com/office/drawing/2016/5/14/chartex" xmlns:mc="http://schemas.openxmlformats.org/markup-compatibility/2006" xmlns:aink="http://schemas.microsoft.com/office/drawing/2016/ink" xmlns:am3d="http://schemas.microsoft.com/office/drawing/2017/model3d" xmlns:o="urn:schemas-microsoft-com:office:office" xmlns:oel="http://schemas.microsoft.com/office/2019/extlst" xmlns:r="http://schemas.openxmlformats.org/officeDocument/2006/relationships" xmlns:m="http://schemas.openxmlformats.org/officeDocument/2006/math" xmlns:v="urn:schemas-microsoft-com:vml" xmlns:wp14="http://schemas.microsoft.com/office/word/2010/wordprocessingDrawing" xmlns:wp="http://schemas.openxmlformats.org/drawingml/2006/wordprocessingDrawing" xmlns:w10="urn:schemas-microsoft-com:office:word" xmlns:w="http://schemas.openxmlformats.org/wordprocessingml/2006/main" xmlns:w14="http://schemas.microsoft.com/office/word/2010/wordml" xmlns:w15="http://schemas.microsoft.com/office/word/2012/wordml" xmlns:w16cex="http://schemas.microsoft.com/office/word/2018/wordml/cex" xmlns:w16cid="http://schemas.microsoft.com/office/word/2016/wordml/cid" xmlns:w16="http://schemas.microsoft.com/office/word/2018/wordml" xmlns:w16du="http://schemas.microsoft.com/office/word/2023/wordml/word16du" xmlns:w16sdtdh="http://schemas.microsoft.com/office/word/2020/wordml/sdtdatahash" xmlns:w16se="http://schemas.microsoft.com/office/word/2015/wordml/symex" xmlns:wpg="http://schemas.microsoft.com/office/word/2010/wordprocessingGroup" xmlns:wpi="http://schemas.microsoft.com/office/word/2010/wordprocessingInk" xmlns:wne="http://schemas.microsoft.com/office/word/2006/wordml" xmlns:wps="http://schemas.microsoft.com/office/word/2010/wordprocessingShape" mc:Ignorable="w14 w15 w16se w16cid w16 w16cex w16sdtdh w16du wp14">
   <w:p>
     <w:pPr>
       <w:ind w:firstLine="0"/>
@@ -10944,7 +12112,7 @@
 </file>
 
 <file path=word/footnotes.xml><?xml version="1.0" encoding="utf-8"?>
-<w:footnotes xmlns:wpc="http://schemas.microsoft.com/office/word/2010/wordprocessingCanvas" xmlns:cx="http://schemas.microsoft.com/office/drawing/2014/chartex" xmlns:cx1="http://schemas.microsoft.com/office/drawing/2015/9/8/chartex" xmlns:cx2="http://schemas.microsoft.com/office/drawing/2015/10/21/chartex" xmlns:cx3="http://schemas.microsoft.com/office/drawing/2016/5/9/chartex" xmlns:cx4="http://schemas.microsoft.com/office/drawing/2016/5/10/chartex" xmlns:cx5="http://schemas.microsoft.com/office/drawing/2016/5/11/chartex" xmlns:cx6="http://schemas.microsoft.com/office/drawing/2016/5/12/chartex" xmlns:cx7="http://schemas.microsoft.com/office/drawing/2016/5/13/chartex" xmlns:cx8="http://schemas.microsoft.com/office/drawing/2016/5/14/chartex" xmlns:mc="http://schemas.openxmlformats.org/markup-compatibility/2006" xmlns:aink="http://schemas.microsoft.com/office/drawing/2016/ink" xmlns:am3d="http://schemas.microsoft.com/office/drawing/2017/model3d" xmlns:o="urn:schemas-microsoft-com:office:office" xmlns:oel="http://schemas.microsoft.com/office/2019/extlst" xmlns:r="http://schemas.openxmlformats.org/officeDocument/2006/relationships" xmlns:m="http://schemas.openxmlformats.org/officeDocument/2006/math" xmlns:v="urn:schemas-microsoft-com:vml" xmlns:wp14="http://schemas.microsoft.com/office/word/2010/wordprocessingDrawing" xmlns:wp="http://schemas.openxmlformats.org/drawingml/2006/wordprocessingDrawing" xmlns:w10="urn:schemas-microsoft-com:office:word" xmlns:w="http://schemas.openxmlformats.org/wordprocessingml/2006/main" xmlns:w14="http://schemas.microsoft.com/office/word/2010/wordml" xmlns:w15="http://schemas.microsoft.com/office/word/2012/wordml" xmlns:w16cex="http://schemas.microsoft.com/office/word/2018/wordml/cex" xmlns:w16cid="http://schemas.microsoft.com/office/word/2016/wordml/cid" xmlns:w16="http://schemas.microsoft.com/office/word/2018/wordml" xmlns:w16sdtdh="http://schemas.microsoft.com/office/word/2020/wordml/sdtdatahash" xmlns:w16se="http://schemas.microsoft.com/office/word/2015/wordml/symex" xmlns:wpg="http://schemas.microsoft.com/office/word/2010/wordprocessingGroup" xmlns:wpi="http://schemas.microsoft.com/office/word/2010/wordprocessingInk" xmlns:wne="http://schemas.microsoft.com/office/word/2006/wordml" xmlns:wps="http://schemas.microsoft.com/office/word/2010/wordprocessingShape" mc:Ignorable="w14 w15 w16se w16cid w16 w16cex w16sdtdh wp14">
+<w:footnotes xmlns:wpc="http://schemas.microsoft.com/office/word/2010/wordprocessingCanvas" xmlns:cx="http://schemas.microsoft.com/office/drawing/2014/chartex" xmlns:cx1="http://schemas.microsoft.com/office/drawing/2015/9/8/chartex" xmlns:cx2="http://schemas.microsoft.com/office/drawing/2015/10/21/chartex" xmlns:cx3="http://schemas.microsoft.com/office/drawing/2016/5/9/chartex" xmlns:cx4="http://schemas.microsoft.com/office/drawing/2016/5/10/chartex" xmlns:cx5="http://schemas.microsoft.com/office/drawing/2016/5/11/chartex" xmlns:cx6="http://schemas.microsoft.com/office/drawing/2016/5/12/chartex" xmlns:cx7="http://schemas.microsoft.com/office/drawing/2016/5/13/chartex" xmlns:cx8="http://schemas.microsoft.com/office/drawing/2016/5/14/chartex" xmlns:mc="http://schemas.openxmlformats.org/markup-compatibility/2006" xmlns:aink="http://schemas.microsoft.com/office/drawing/2016/ink" xmlns:am3d="http://schemas.microsoft.com/office/drawing/2017/model3d" xmlns:o="urn:schemas-microsoft-com:office:office" xmlns:oel="http://schemas.microsoft.com/office/2019/extlst" xmlns:r="http://schemas.openxmlformats.org/officeDocument/2006/relationships" xmlns:m="http://schemas.openxmlformats.org/officeDocument/2006/math" xmlns:v="urn:schemas-microsoft-com:vml" xmlns:wp14="http://schemas.microsoft.com/office/word/2010/wordprocessingDrawing" xmlns:wp="http://schemas.openxmlformats.org/drawingml/2006/wordprocessingDrawing" xmlns:w10="urn:schemas-microsoft-com:office:word" xmlns:w="http://schemas.openxmlformats.org/wordprocessingml/2006/main" xmlns:w14="http://schemas.microsoft.com/office/word/2010/wordml" xmlns:w15="http://schemas.microsoft.com/office/word/2012/wordml" xmlns:w16cex="http://schemas.microsoft.com/office/word/2018/wordml/cex" xmlns:w16cid="http://schemas.microsoft.com/office/word/2016/wordml/cid" xmlns:w16="http://schemas.microsoft.com/office/word/2018/wordml" xmlns:w16du="http://schemas.microsoft.com/office/word/2023/wordml/word16du" xmlns:w16sdtdh="http://schemas.microsoft.com/office/word/2020/wordml/sdtdatahash" xmlns:w16se="http://schemas.microsoft.com/office/word/2015/wordml/symex" xmlns:wpg="http://schemas.microsoft.com/office/word/2010/wordprocessingGroup" xmlns:wpi="http://schemas.microsoft.com/office/word/2010/wordprocessingInk" xmlns:wne="http://schemas.microsoft.com/office/word/2006/wordml" xmlns:wps="http://schemas.microsoft.com/office/word/2010/wordprocessingShape" mc:Ignorable="w14 w15 w16se w16cid w16 w16cex w16sdtdh w16du wp14">
   <w:footnote w:type="separator" w:id="-1">
     <w:p>
       <w:r>
@@ -10965,7 +12133,7 @@
 </file>
 
 <file path=word/numbering.xml><?xml version="1.0" encoding="utf-8"?>
-<w:numbering xmlns:wpc="http://schemas.microsoft.com/office/word/2010/wordprocessingCanvas" xmlns:cx="http://schemas.microsoft.com/office/drawing/2014/chartex" xmlns:cx1="http://schemas.microsoft.com/office/drawing/2015/9/8/chartex" xmlns:cx2="http://schemas.microsoft.com/office/drawing/2015/10/21/chartex" xmlns:cx3="http://schemas.microsoft.com/office/drawing/2016/5/9/chartex" xmlns:cx4="http://schemas.microsoft.com/office/drawing/2016/5/10/chartex" xmlns:cx5="http://schemas.microsoft.com/office/drawing/2016/5/11/chartex" xmlns:cx6="http://schemas.microsoft.com/office/drawing/2016/5/12/chartex" xmlns:cx7="http://schemas.microsoft.com/office/drawing/2016/5/13/chartex" xmlns:cx8="http://schemas.microsoft.com/office/drawing/2016/5/14/chartex" xmlns:mc="http://schemas.openxmlformats.org/markup-compatibility/2006" xmlns:aink="http://schemas.microsoft.com/office/drawing/2016/ink" xmlns:am3d="http://schemas.microsoft.com/office/drawing/2017/model3d" xmlns:o="urn:schemas-microsoft-com:office:office" xmlns:oel="http://schemas.microsoft.com/office/2019/extlst" xmlns:r="http://schemas.openxmlformats.org/officeDocument/2006/relationships" xmlns:m="http://schemas.openxmlformats.org/officeDocument/2006/math" xmlns:v="urn:schemas-microsoft-com:vml" xmlns:wp14="http://schemas.microsoft.com/office/word/2010/wordprocessingDrawing" xmlns:wp="http://schemas.openxmlformats.org/drawingml/2006/wordprocessingDrawing" xmlns:w10="urn:schemas-microsoft-com:office:word" xmlns:w="http://schemas.openxmlformats.org/wordprocessingml/2006/main" xmlns:w14="http://schemas.microsoft.com/office/word/2010/wordml" xmlns:w15="http://schemas.microsoft.com/office/word/2012/wordml" xmlns:w16cex="http://schemas.microsoft.com/office/word/2018/wordml/cex" xmlns:w16cid="http://schemas.microsoft.com/office/word/2016/wordml/cid" xmlns:w16="http://schemas.microsoft.com/office/word/2018/wordml" xmlns:w16sdtdh="http://schemas.microsoft.com/office/word/2020/wordml/sdtdatahash" xmlns:w16se="http://schemas.microsoft.com/office/word/2015/wordml/symex" xmlns:wpg="http://schemas.microsoft.com/office/word/2010/wordprocessingGroup" xmlns:wpi="http://schemas.microsoft.com/office/word/2010/wordprocessingInk" xmlns:wne="http://schemas.microsoft.com/office/word/2006/wordml" xmlns:wps="http://schemas.microsoft.com/office/word/2010/wordprocessingShape" mc:Ignorable="w14 w15 w16se w16cid w16 w16cex w16sdtdh wp14">
+<w:numbering xmlns:wpc="http://schemas.microsoft.com/office/word/2010/wordprocessingCanvas" xmlns:cx="http://schemas.microsoft.com/office/drawing/2014/chartex" xmlns:cx1="http://schemas.microsoft.com/office/drawing/2015/9/8/chartex" xmlns:cx2="http://schemas.microsoft.com/office/drawing/2015/10/21/chartex" xmlns:cx3="http://schemas.microsoft.com/office/drawing/2016/5/9/chartex" xmlns:cx4="http://schemas.microsoft.com/office/drawing/2016/5/10/chartex" xmlns:cx5="http://schemas.microsoft.com/office/drawing/2016/5/11/chartex" xmlns:cx6="http://schemas.microsoft.com/office/drawing/2016/5/12/chartex" xmlns:cx7="http://schemas.microsoft.com/office/drawing/2016/5/13/chartex" xmlns:cx8="http://schemas.microsoft.com/office/drawing/2016/5/14/chartex" xmlns:mc="http://schemas.openxmlformats.org/markup-compatibility/2006" xmlns:aink="http://schemas.microsoft.com/office/drawing/2016/ink" xmlns:am3d="http://schemas.microsoft.com/office/drawing/2017/model3d" xmlns:o="urn:schemas-microsoft-com:office:office" xmlns:oel="http://schemas.microsoft.com/office/2019/extlst" xmlns:r="http://schemas.openxmlformats.org/officeDocument/2006/relationships" xmlns:m="http://schemas.openxmlformats.org/officeDocument/2006/math" xmlns:v="urn:schemas-microsoft-com:vml" xmlns:wp14="http://schemas.microsoft.com/office/word/2010/wordprocessingDrawing" xmlns:wp="http://schemas.openxmlformats.org/drawingml/2006/wordprocessingDrawing" xmlns:w10="urn:schemas-microsoft-com:office:word" xmlns:w="http://schemas.openxmlformats.org/wordprocessingml/2006/main" xmlns:w14="http://schemas.microsoft.com/office/word/2010/wordml" xmlns:w15="http://schemas.microsoft.com/office/word/2012/wordml" xmlns:w16cex="http://schemas.microsoft.com/office/word/2018/wordml/cex" xmlns:w16cid="http://schemas.microsoft.com/office/word/2016/wordml/cid" xmlns:w16="http://schemas.microsoft.com/office/word/2018/wordml" xmlns:w16du="http://schemas.microsoft.com/office/word/2023/wordml/word16du" xmlns:w16sdtdh="http://schemas.microsoft.com/office/word/2020/wordml/sdtdatahash" xmlns:w16se="http://schemas.microsoft.com/office/word/2015/wordml/symex" xmlns:wpg="http://schemas.microsoft.com/office/word/2010/wordprocessingGroup" xmlns:wpi="http://schemas.microsoft.com/office/word/2010/wordprocessingInk" xmlns:wne="http://schemas.microsoft.com/office/word/2006/wordml" xmlns:wps="http://schemas.microsoft.com/office/word/2010/wordprocessingShape" mc:Ignorable="w14 w15 w16se w16cid w16 w16cex w16sdtdh w16du wp14">
   <w:abstractNum w:abstractNumId="0" w15:restartNumberingAfterBreak="0">
     <w:nsid w:val="007C3ADD"/>
     <w:multiLevelType w:val="multilevel"/>
@@ -19769,7 +20937,7 @@
 </file>
 
 <file path=word/styles.xml><?xml version="1.0" encoding="utf-8"?>
-<w:styles xmlns:mc="http://schemas.openxmlformats.org/markup-compatibility/2006" xmlns:r="http://schemas.openxmlformats.org/officeDocument/2006/relationships" xmlns:w="http://schemas.openxmlformats.org/wordprocessingml/2006/main" xmlns:w14="http://schemas.microsoft.com/office/word/2010/wordml" xmlns:w15="http://schemas.microsoft.com/office/word/2012/wordml" xmlns:w16cex="http://schemas.microsoft.com/office/word/2018/wordml/cex" xmlns:w16cid="http://schemas.microsoft.com/office/word/2016/wordml/cid" xmlns:w16="http://schemas.microsoft.com/office/word/2018/wordml" xmlns:w16sdtdh="http://schemas.microsoft.com/office/word/2020/wordml/sdtdatahash" xmlns:w16se="http://schemas.microsoft.com/office/word/2015/wordml/symex" mc:Ignorable="w14 w15 w16se w16cid w16 w16cex w16sdtdh">
+<w:styles xmlns:mc="http://schemas.openxmlformats.org/markup-compatibility/2006" xmlns:r="http://schemas.openxmlformats.org/officeDocument/2006/relationships" xmlns:w="http://schemas.openxmlformats.org/wordprocessingml/2006/main" xmlns:w14="http://schemas.microsoft.com/office/word/2010/wordml" xmlns:w15="http://schemas.microsoft.com/office/word/2012/wordml" xmlns:w16cex="http://schemas.microsoft.com/office/word/2018/wordml/cex" xmlns:w16cid="http://schemas.microsoft.com/office/word/2016/wordml/cid" xmlns:w16="http://schemas.microsoft.com/office/word/2018/wordml" xmlns:w16du="http://schemas.microsoft.com/office/word/2023/wordml/word16du" xmlns:w16sdtdh="http://schemas.microsoft.com/office/word/2020/wordml/sdtdatahash" xmlns:w16se="http://schemas.microsoft.com/office/word/2015/wordml/symex" mc:Ignorable="w14 w15 w16se w16cid w16 w16cex w16sdtdh w16du">
   <w:docDefaults>
     <w:rPrDefault>
       <w:rPr>

</xml_diff>

<commit_message>
fixed the single press funct5ion and making the long press
</commit_message>
<xml_diff>
--- a/Documentation/SystemShock Dokumentācija.docx
+++ b/Documentation/SystemShock Dokumentācija.docx
@@ -96,27 +96,7 @@
           <w:sz w:val="32"/>
           <w:szCs w:val="32"/>
         </w:rPr>
-        <w:t>“</w:t>
-      </w:r>
-      <w:proofErr w:type="spellStart"/>
-      <w:r>
-        <w:rPr>
-          <w:b/>
-          <w:bCs/>
-          <w:sz w:val="32"/>
-          <w:szCs w:val="32"/>
-        </w:rPr>
-        <w:t>SystemShock</w:t>
-      </w:r>
-      <w:proofErr w:type="spellEnd"/>
-      <w:r>
-        <w:rPr>
-          <w:b/>
-          <w:bCs/>
-          <w:sz w:val="32"/>
-          <w:szCs w:val="32"/>
-        </w:rPr>
-        <w:t>” videospēles</w:t>
+        <w:t>“SystemShock” videospēles</w:t>
       </w:r>
     </w:p>
     <w:p>
@@ -154,13 +134,8 @@
       <w:bookmarkStart w:id="4" w:name="_mt2y6jrm0oq9" w:colFirst="0" w:colLast="0"/>
       <w:bookmarkEnd w:id="4"/>
       <w:r>
-        <w:t xml:space="preserve">Darba autors: Kārlis </w:t>
-      </w:r>
-      <w:proofErr w:type="spellStart"/>
-      <w:r>
-        <w:t>Melveris</w:t>
-      </w:r>
-      <w:proofErr w:type="spellEnd"/>
+        <w:t>Darba autors: Kārlis Melveris</w:t>
+      </w:r>
     </w:p>
     <w:p>
       <w:pPr>
@@ -4228,15 +4203,7 @@
     </w:p>
     <w:p>
       <w:r>
-        <w:t>Šis ievads ir domāts, lai iedotu vienkāršu aprakstu par “</w:t>
-      </w:r>
-      <w:proofErr w:type="spellStart"/>
-      <w:r>
-        <w:t>SystemShock</w:t>
-      </w:r>
-      <w:proofErr w:type="spellEnd"/>
-      <w:r>
-        <w:t>”  dokumentāciju, lai gan lielākā daļa informācijas par videospēli būs aprakstīta uzdevuma formulējuma sadaļā.</w:t>
+        <w:t>Šis ievads ir domāts, lai iedotu vienkāršu aprakstu par “SystemShock”  dokumentāciju, lai gan lielākā daļa informācijas par videospēli būs aprakstīta uzdevuma formulējuma sadaļā.</w:t>
       </w:r>
     </w:p>
     <w:p>
@@ -4302,21 +4269,8 @@
         <w:t>Lietojum gadījumu</w:t>
       </w:r>
       <w:r>
-        <w:t xml:space="preserve"> diagramma (</w:t>
-      </w:r>
-      <w:proofErr w:type="spellStart"/>
-      <w:r>
-        <w:t>Use</w:t>
-      </w:r>
-      <w:proofErr w:type="spellEnd"/>
-      <w:r>
-        <w:t xml:space="preserve"> </w:t>
-      </w:r>
-      <w:proofErr w:type="spellStart"/>
-      <w:r>
-        <w:t>Case</w:t>
-      </w:r>
-      <w:proofErr w:type="spellEnd"/>
+        <w:t xml:space="preserve"> diagramma (Use Case</w:t>
+      </w:r>
       <w:r>
         <w:t xml:space="preserve">) tiks izmantota, lai reprezentētu kā spēlētājs un modifikators </w:t>
       </w:r>
@@ -4402,15 +4356,7 @@
         <w:t>ritma</w:t>
       </w:r>
       <w:r>
-        <w:t xml:space="preserve"> videospēli </w:t>
-      </w:r>
-      <w:proofErr w:type="spellStart"/>
-      <w:r>
-        <w:t>cyberpunk</w:t>
-      </w:r>
-      <w:proofErr w:type="spellEnd"/>
-      <w:r>
-        <w:t xml:space="preserve"> stilā ar 3d neon </w:t>
+        <w:t xml:space="preserve"> videospēli cyberpunk stilā ar 3d neon </w:t>
       </w:r>
       <w:r>
         <w:t xml:space="preserve">krāsas </w:t>
@@ -4476,152 +4422,108 @@
       </w:r>
     </w:p>
     <w:p>
-      <w:proofErr w:type="spellStart"/>
+      <w:r>
+        <w:t xml:space="preserve">SystemShock </w:t>
+      </w:r>
+      <w:r>
+        <w:t>programmatūras</w:t>
+      </w:r>
+      <w:r>
+        <w:t xml:space="preserve"> arhitektūrā prioritāte ir modularitāte, lai veicinātu trešās puses iesaistīšanos, izmantojot modifikācijas. Aizmugursistēmas dizaina vienkāršības mērķis ir nodrošināt optimālu veiktspēju, koncentrējoties uz </w:t>
+      </w:r>
+      <w:r>
+        <w:t>preventīvu</w:t>
+      </w:r>
+      <w:r>
+        <w:t xml:space="preserve"> dizainu, lai izvairītos no iespējamām kļūdām. Kā piemēru, ja lietotājs nomaina līmeņus, izdzēš, vai modificē</w:t>
+      </w:r>
+      <w:r>
+        <w:t xml:space="preserve"> tās asētus</w:t>
+      </w:r>
+      <w:r>
+        <w:t xml:space="preserve"> programmai ir jāsaprot tas un jāturpina strādāt.</w:t>
+      </w:r>
+    </w:p>
+    <w:p>
+      <w:r>
+        <w:t xml:space="preserve">Izstrādes process sākas ar cyberpunk stilu un tēmu, kā mūzikas stilu konceptuālu izpēti un piemēru atrašanu. Tālāk seko prototipu izstrāde, lai pārbaudītu spēles galveno mehānismu un iekļautu lietotāju atsauksmes, tiks izveidota funkcionālā versija ar minimāliem vizuāliem, bet galveno spēļu ritmu. </w:t>
+      </w:r>
+      <w:r>
+        <w:t>V</w:t>
+      </w:r>
+      <w:r>
+        <w:t xml:space="preserve">izuālo </w:t>
+      </w:r>
+      <w:r>
+        <w:t>efektu</w:t>
+      </w:r>
+      <w:r>
+        <w:t xml:space="preserve"> versiju kurā ir vizuālie aspekti, bez vairākiem funkcionāliem aspektiem</w:t>
+      </w:r>
+      <w:r>
+        <w:t>,</w:t>
+      </w:r>
+      <w:r>
+        <w:t xml:space="preserve"> lai pārbaudītu dizainu</w:t>
+      </w:r>
+      <w:r>
+        <w:t xml:space="preserve"> un</w:t>
+      </w:r>
+      <w:r>
+        <w:t xml:space="preserve"> stilu. Mākslinieciskā attīstības vienkāršums un skaņas dizains, ārpus mūzikas, ir jāizveido, lai darbojas vienlaikus, lai izveidotu cyberpunk gaisotni. Lai gan veidojot šādu gaisotni aizņem daudz eksperimentāciju. Pēdējās fāzēs tiek uzsvērta kļūdu labošana, optimizācija un stratēģiskā izlaišana ar pastāvīgu atbalstu, izmantojot atjauninājumus un kopienas iesaisti.</w:t>
+      </w:r>
+    </w:p>
+    <w:p>
+      <w:r>
+        <w:t xml:space="preserve">Spēles </w:t>
+      </w:r>
       <w:r>
         <w:t>SystemShock</w:t>
       </w:r>
-      <w:proofErr w:type="spellEnd"/>
+      <w:r>
+        <w:t xml:space="preserve"> tehnoloģiskā infrastruktūra ir pielāgota pašreizējiem veiktspējas standartiem, bet arī piemērota nākotnei</w:t>
+      </w:r>
+      <w:r>
+        <w:t xml:space="preserve"> un vecākām ierīcēm</w:t>
+      </w:r>
+      <w:r>
+        <w:t>,</w:t>
+      </w:r>
       <w:r>
         <w:t xml:space="preserve"> </w:t>
       </w:r>
       <w:r>
-        <w:t>programmatūras</w:t>
-      </w:r>
-      <w:r>
-        <w:t xml:space="preserve"> arhitektūrā prioritāte ir modularitāte, lai veicinātu trešās puses iesaistīšanos, izmantojot modifikācijas. Aizmugursistēmas dizaina vienkāršības mērķis ir nodrošināt optimālu veiktspēju, koncentrējoties uz </w:t>
-      </w:r>
-      <w:r>
-        <w:t>preventīvu</w:t>
-      </w:r>
-      <w:r>
-        <w:t xml:space="preserve"> dizainu, lai izvairītos no iespējamām kļūdām. Kā piemēru, ja lietotājs nomaina līmeņus, izdzēš, vai modificē</w:t>
-      </w:r>
-      <w:r>
-        <w:t xml:space="preserve"> tās asētus</w:t>
-      </w:r>
-      <w:r>
-        <w:t xml:space="preserve"> programmai ir jāsaprot tas un jāturpina strādāt.</w:t>
-      </w:r>
-    </w:p>
-    <w:p>
-      <w:r>
-        <w:t xml:space="preserve">Izstrādes process sākas ar </w:t>
-      </w:r>
-      <w:proofErr w:type="spellStart"/>
-      <w:r>
-        <w:t>cyberpunk</w:t>
-      </w:r>
-      <w:proofErr w:type="spellEnd"/>
-      <w:r>
-        <w:t xml:space="preserve"> stilu un tēmu, kā mūzikas stilu konceptuālu izpēti un piemēru atrašanu. Tālāk seko prototipu izstrāde, lai pārbaudītu spēles galveno mehānismu un iekļautu lietotāju atsauksmes, tiks izveidota funkcionālā versija ar minimāliem vizuāliem, bet galveno spēļu ritmu. </w:t>
-      </w:r>
-      <w:r>
-        <w:t>V</w:t>
-      </w:r>
-      <w:r>
-        <w:t xml:space="preserve">izuālo </w:t>
-      </w:r>
-      <w:r>
-        <w:t>efektu</w:t>
-      </w:r>
-      <w:r>
-        <w:t xml:space="preserve"> versiju kurā ir vizuālie aspekti, bez vairākiem funkcionāliem aspektiem</w:t>
-      </w:r>
-      <w:r>
-        <w:t>,</w:t>
-      </w:r>
-      <w:r>
-        <w:t xml:space="preserve"> lai pārbaudītu dizainu</w:t>
-      </w:r>
-      <w:r>
-        <w:t xml:space="preserve"> un</w:t>
-      </w:r>
-      <w:r>
-        <w:t xml:space="preserve"> stilu. Mākslinieciskā attīstības vienkāršums un skaņas dizains, ārpus mūzikas, ir jāizveido, lai darbojas vienlaikus, lai izveidotu </w:t>
-      </w:r>
-      <w:proofErr w:type="spellStart"/>
-      <w:r>
-        <w:t>cyberpunk</w:t>
-      </w:r>
-      <w:proofErr w:type="spellEnd"/>
-      <w:r>
-        <w:t xml:space="preserve"> gaisotni. Lai gan veidojot šādu gaisotni aizņem daudz </w:t>
-      </w:r>
-      <w:proofErr w:type="spellStart"/>
-      <w:r>
-        <w:t>eksperimentāciju</w:t>
-      </w:r>
-      <w:proofErr w:type="spellEnd"/>
-      <w:r>
-        <w:t>. Pēdējās fāzēs tiek uzsvērta kļūdu labošana, optimizācija un stratēģiskā izlaišana ar pastāvīgu atbalstu, izmantojot atjauninājumus un kopienas iesaisti.</w:t>
-      </w:r>
-    </w:p>
-    <w:p>
-      <w:r>
-        <w:t xml:space="preserve">Spēles </w:t>
-      </w:r>
-      <w:proofErr w:type="spellStart"/>
-      <w:r>
-        <w:t>SystemShock</w:t>
-      </w:r>
-      <w:proofErr w:type="spellEnd"/>
-      <w:r>
-        <w:t xml:space="preserve"> tehnoloģiskā infrastruktūra ir pielāgota pašreizējiem veiktspējas standartiem, bet arī piemērota nākotnei</w:t>
-      </w:r>
-      <w:r>
-        <w:t xml:space="preserve"> un vecākām ierīcēm</w:t>
-      </w:r>
-      <w:r>
-        <w:t>,</w:t>
+        <w:t>lai nodrošinātu saderību ar jaunām</w:t>
+      </w:r>
+      <w:r>
+        <w:t xml:space="preserve"> un vecām</w:t>
+      </w:r>
+      <w:r>
+        <w:t xml:space="preserve"> platformām. Tas ietver apsvērumus par pielāgojamību mainīgajām un nozares standartu ievērošanu, nodrošinot, ka spēle joprojām ir pieejama un atbilstoša tehnoloģijai progresējot.</w:t>
+      </w:r>
+      <w:r>
+        <w:t xml:space="preserve"> Lietotāj</w:t>
+      </w:r>
+      <w:r>
+        <w:t>a</w:t>
+      </w:r>
+      <w:r>
+        <w:t xml:space="preserve"> viegl</w:t>
+      </w:r>
+      <w:r>
+        <w:t>ā</w:t>
       </w:r>
       <w:r>
         <w:t xml:space="preserve"> </w:t>
       </w:r>
       <w:r>
-        <w:t>lai nodrošinātu saderību ar jaunām</w:t>
-      </w:r>
-      <w:r>
-        <w:t xml:space="preserve"> un vecām</w:t>
-      </w:r>
-      <w:r>
-        <w:t xml:space="preserve"> platformām. Tas ietver apsvērumus par pielāgojamību mainīgajām un nozares standartu ievērošanu, nodrošinot, ka spēle joprojām ir pieejama un atbilstoša tehnoloģijai progresējot.</w:t>
-      </w:r>
-      <w:r>
-        <w:t xml:space="preserve"> Lietotāj</w:t>
-      </w:r>
-      <w:r>
-        <w:t>a</w:t>
-      </w:r>
-      <w:r>
-        <w:t xml:space="preserve"> viegl</w:t>
-      </w:r>
-      <w:r>
-        <w:t>ā</w:t>
-      </w:r>
-      <w:r>
-        <w:t xml:space="preserve"> </w:t>
-      </w:r>
-      <w:proofErr w:type="spellStart"/>
-      <w:r>
-        <w:t>modificējamība</w:t>
-      </w:r>
-      <w:proofErr w:type="spellEnd"/>
-      <w:r>
-        <w:t xml:space="preserve"> </w:t>
+        <w:t xml:space="preserve">modificējamība </w:t>
       </w:r>
       <w:r>
         <w:t>ir</w:t>
       </w:r>
       <w:r>
-        <w:t xml:space="preserve"> grūti pievienojama pie vairākām ierīcēm, kā piemēram </w:t>
-      </w:r>
-      <w:proofErr w:type="spellStart"/>
-      <w:r>
-        <w:t>Apple</w:t>
-      </w:r>
-      <w:proofErr w:type="spellEnd"/>
-      <w:r>
-        <w:t xml:space="preserve"> telefoniem un konsolēm, lai gan šī dokumentācija ir izveidota</w:t>
+        <w:t xml:space="preserve"> grūti pievienojama pie vairākām ierīcēm, kā piemēram Apple telefoniem un konsolēm, lai gan šī dokumentācija ir izveidota</w:t>
       </w:r>
       <w:r>
         <w:t>,</w:t>
@@ -4668,16 +4570,8 @@
         <w:rPr>
           <w:lang w:val="lv-LV"/>
         </w:rPr>
-        <w:t xml:space="preserve">ā piemēram izskats, programmēšanas valoda, </w:t>
-      </w:r>
-      <w:proofErr w:type="spellStart"/>
-      <w:r>
-        <w:rPr>
-          <w:lang w:val="lv-LV"/>
-        </w:rPr>
-        <w:t>utt</w:t>
-      </w:r>
-      <w:proofErr w:type="spellEnd"/>
+        <w:t>ā piemēram izskats, programmēšanas valoda, utt</w:t>
+      </w:r>
       <w:r>
         <w:t>.</w:t>
       </w:r>
@@ -4773,35 +4667,22 @@
         <w:t>vizuāliem aspektiem apkārt</w:t>
       </w:r>
       <w:r>
-        <w:t xml:space="preserve">. Spēles gaitā, ārpus no spēlētāja redzes lauka nokrīt </w:t>
-      </w:r>
-      <w:proofErr w:type="spellStart"/>
-      <w:r>
-        <w:t>instrukcionālas</w:t>
-      </w:r>
-      <w:proofErr w:type="spellEnd"/>
+        <w:t xml:space="preserve">. Spēles gaitā, ārpus no spēlētāja redzes lauka nokrīt instrukcionālas </w:t>
+      </w:r>
+      <w:r>
+        <w:t>bultiņas</w:t>
+      </w:r>
+      <w:r>
+        <w:t xml:space="preserve"> kuras korespondē ar kurām pogām ir lietotājam jāspiež. Kad </w:t>
+      </w:r>
+      <w:r>
+        <w:t xml:space="preserve">šīs </w:t>
+      </w:r>
       <w:r>
         <w:t xml:space="preserve"> </w:t>
       </w:r>
       <w:r>
-        <w:t>bultiņas</w:t>
-      </w:r>
-      <w:r>
-        <w:t xml:space="preserve"> kuras korespondē ar kurām pogām ir lietotājam jāspiež. Kad </w:t>
-      </w:r>
-      <w:r>
-        <w:t xml:space="preserve">šīs </w:t>
-      </w:r>
-      <w:r>
-        <w:t xml:space="preserve"> </w:t>
-      </w:r>
-      <w:proofErr w:type="spellStart"/>
-      <w:r>
-        <w:t>instrukcionālas</w:t>
-      </w:r>
-      <w:proofErr w:type="spellEnd"/>
-      <w:r>
-        <w:t xml:space="preserve"> </w:t>
+        <w:t xml:space="preserve">instrukcionālas </w:t>
       </w:r>
       <w:r>
         <w:t>bultiņas</w:t>
@@ -4904,19 +4785,11 @@
           <w:u w:val="single"/>
         </w:rPr>
       </w:pPr>
-      <w:proofErr w:type="spellStart"/>
       <w:r>
         <w:rPr>
           <w:u w:val="single"/>
         </w:rPr>
-        <w:t>Ievaddati</w:t>
-      </w:r>
-      <w:proofErr w:type="spellEnd"/>
-      <w:r>
-        <w:rPr>
-          <w:u w:val="single"/>
-        </w:rPr>
-        <w:t>:</w:t>
+        <w:t>Ievaddati:</w:t>
       </w:r>
     </w:p>
     <w:p>
@@ -5032,13 +4905,8 @@
       <w:pPr>
         <w:pStyle w:val="Heading4"/>
       </w:pPr>
-      <w:proofErr w:type="spellStart"/>
-      <w:r>
-        <w:t>Ievaddati</w:t>
-      </w:r>
-      <w:proofErr w:type="spellEnd"/>
-      <w:r>
-        <w:t>:</w:t>
+      <w:r>
+        <w:t>Ievaddati:</w:t>
       </w:r>
     </w:p>
     <w:p>
@@ -5127,13 +4995,8 @@
       <w:pPr>
         <w:pStyle w:val="Heading4"/>
       </w:pPr>
-      <w:proofErr w:type="spellStart"/>
-      <w:r>
-        <w:t>Ievaddati</w:t>
-      </w:r>
-      <w:proofErr w:type="spellEnd"/>
-      <w:r>
-        <w:t>:</w:t>
+      <w:r>
+        <w:t>Ievaddati:</w:t>
       </w:r>
     </w:p>
     <w:p>
@@ -5209,28 +5072,15 @@
         <w:ind w:left="720"/>
       </w:pPr>
       <w:r>
-        <w:t>Pēc nospiešanas uz konkrēta līmeņa tiek parādīta grūtības izvēle, pop-</w:t>
-      </w:r>
-      <w:proofErr w:type="spellStart"/>
-      <w:r>
-        <w:t>up</w:t>
-      </w:r>
-      <w:proofErr w:type="spellEnd"/>
-      <w:r>
-        <w:t xml:space="preserve"> logā.</w:t>
+        <w:t>Pēc nospiešanas uz konkrēta līmeņa tiek parādīta grūtības izvēle, pop-up logā.</w:t>
       </w:r>
     </w:p>
     <w:p>
       <w:pPr>
         <w:pStyle w:val="Heading4"/>
       </w:pPr>
-      <w:proofErr w:type="spellStart"/>
-      <w:r>
-        <w:t>Ievaddati</w:t>
-      </w:r>
-      <w:proofErr w:type="spellEnd"/>
-      <w:r>
-        <w:t>:</w:t>
+      <w:r>
+        <w:t>Ievaddati:</w:t>
       </w:r>
     </w:p>
     <w:p>
@@ -5343,28 +5193,15 @@
         <w:t xml:space="preserve">grūtības </w:t>
       </w:r>
       <w:r>
-        <w:t xml:space="preserve">izvēle, </w:t>
-      </w:r>
-      <w:proofErr w:type="spellStart"/>
-      <w:r>
-        <w:t>popup</w:t>
-      </w:r>
-      <w:proofErr w:type="spellEnd"/>
-      <w:r>
-        <w:t xml:space="preserve"> logā.</w:t>
+        <w:t>izvēle, popup logā.</w:t>
       </w:r>
     </w:p>
     <w:p>
       <w:pPr>
         <w:pStyle w:val="Heading4"/>
       </w:pPr>
-      <w:proofErr w:type="spellStart"/>
-      <w:r>
-        <w:t>Ievaddati</w:t>
-      </w:r>
-      <w:proofErr w:type="spellEnd"/>
-      <w:r>
-        <w:t>:</w:t>
+      <w:r>
+        <w:t>Ievaddati:</w:t>
       </w:r>
     </w:p>
     <w:p>
@@ -5479,13 +5316,8 @@
       <w:pPr>
         <w:pStyle w:val="Heading4"/>
       </w:pPr>
-      <w:proofErr w:type="spellStart"/>
-      <w:r>
-        <w:t>Ievaddati</w:t>
-      </w:r>
-      <w:proofErr w:type="spellEnd"/>
-      <w:r>
-        <w:t>:</w:t>
+      <w:r>
+        <w:t>Ievaddati:</w:t>
       </w:r>
     </w:p>
     <w:p>
@@ -5684,13 +5516,8 @@
       <w:pPr>
         <w:pStyle w:val="Heading4"/>
       </w:pPr>
-      <w:proofErr w:type="spellStart"/>
-      <w:r>
-        <w:t>Ievaddati</w:t>
-      </w:r>
-      <w:proofErr w:type="spellEnd"/>
-      <w:r>
-        <w:t>:</w:t>
+      <w:r>
+        <w:t>Ievaddati:</w:t>
       </w:r>
     </w:p>
     <w:p>
@@ -5707,21 +5534,7 @@
         <w:rPr>
           <w:color w:val="000000"/>
         </w:rPr>
-        <w:t>Klaviatūras “</w:t>
-      </w:r>
-      <w:proofErr w:type="spellStart"/>
-      <w:r>
-        <w:rPr>
-          <w:color w:val="000000"/>
-        </w:rPr>
-        <w:t>esc</w:t>
-      </w:r>
-      <w:proofErr w:type="spellEnd"/>
-      <w:r>
-        <w:rPr>
-          <w:color w:val="000000"/>
-        </w:rPr>
-        <w:t>” poga.</w:t>
+        <w:t>Klaviatūras “esc” poga.</w:t>
       </w:r>
     </w:p>
     <w:p>
@@ -5795,13 +5608,8 @@
       <w:pPr>
         <w:pStyle w:val="Heading4"/>
       </w:pPr>
-      <w:proofErr w:type="spellStart"/>
-      <w:r>
-        <w:t>Ievaddati</w:t>
-      </w:r>
-      <w:proofErr w:type="spellEnd"/>
-      <w:r>
-        <w:t>:</w:t>
+      <w:r>
+        <w:t>Ievaddati:</w:t>
       </w:r>
     </w:p>
     <w:p>
@@ -5835,21 +5643,7 @@
         <w:rPr>
           <w:color w:val="000000"/>
         </w:rPr>
-        <w:t>Klaviatūras “</w:t>
-      </w:r>
-      <w:proofErr w:type="spellStart"/>
-      <w:r>
-        <w:rPr>
-          <w:color w:val="000000"/>
-        </w:rPr>
-        <w:t>esc</w:t>
-      </w:r>
-      <w:proofErr w:type="spellEnd"/>
-      <w:r>
-        <w:rPr>
-          <w:color w:val="000000"/>
-        </w:rPr>
-        <w:t>” poga.</w:t>
+        <w:t>Klaviatūras “esc” poga.</w:t>
       </w:r>
     </w:p>
     <w:p>
@@ -5946,13 +5740,8 @@
       <w:pPr>
         <w:pStyle w:val="Heading4"/>
       </w:pPr>
-      <w:proofErr w:type="spellStart"/>
-      <w:r>
-        <w:t>Ievaddati</w:t>
-      </w:r>
-      <w:proofErr w:type="spellEnd"/>
-      <w:r>
-        <w:t>:</w:t>
+      <w:r>
+        <w:t>Ievaddati:</w:t>
       </w:r>
     </w:p>
     <w:p>
@@ -6040,22 +5829,12 @@
         <w:ind w:left="1417"/>
       </w:pPr>
       <w:r>
-        <w:t xml:space="preserve">Izlasīt līmeņa failu datus un saglabāt viegli lasāmā formātā, priekš </w:t>
-      </w:r>
-      <w:proofErr w:type="spellStart"/>
-      <w:r>
-        <w:t>lēmeņa</w:t>
-      </w:r>
-      <w:proofErr w:type="spellEnd"/>
-    </w:p>
-    <w:p>
-      <w:proofErr w:type="spellStart"/>
-      <w:r>
-        <w:t>Ievaddati</w:t>
-      </w:r>
-      <w:proofErr w:type="spellEnd"/>
-      <w:r>
-        <w:t>:</w:t>
+        <w:t>Izlasīt līmeņa failu datus un saglabāt viegli lasāmā formātā, priekš lēmeņa</w:t>
+      </w:r>
+    </w:p>
+    <w:p>
+      <w:r>
+        <w:t>Ievaddati:</w:t>
       </w:r>
     </w:p>
     <w:p>
@@ -6067,15 +5846,7 @@
         <w:ind w:left="1417"/>
       </w:pPr>
       <w:r>
-        <w:t xml:space="preserve">Izvēlētā </w:t>
-      </w:r>
-      <w:proofErr w:type="spellStart"/>
-      <w:r>
-        <w:t>limeņa</w:t>
-      </w:r>
-      <w:proofErr w:type="spellEnd"/>
-      <w:r>
-        <w:t xml:space="preserve"> faila nosaukums</w:t>
+        <w:t>Izvēlētā limeņa faila nosaukums</w:t>
       </w:r>
     </w:p>
     <w:p>
@@ -6103,13 +5874,8 @@
         </w:numPr>
       </w:pPr>
       <w:r>
-        <w:t xml:space="preserve">Līmeņa failiem ir jābūt noteiktā </w:t>
-      </w:r>
-      <w:proofErr w:type="spellStart"/>
-      <w:r>
-        <w:t>direktoriā</w:t>
-      </w:r>
-      <w:proofErr w:type="spellEnd"/>
+        <w:t>Līmeņa failiem ir jābūt noteiktā direktoriā</w:t>
+      </w:r>
     </w:p>
     <w:p>
       <w:pPr>
@@ -6119,15 +5885,7 @@
         </w:numPr>
       </w:pPr>
       <w:r>
-        <w:t xml:space="preserve">Izsauc tikai vienu reizi </w:t>
-      </w:r>
-      <w:proofErr w:type="spellStart"/>
-      <w:r>
-        <w:t>pēs</w:t>
-      </w:r>
-      <w:proofErr w:type="spellEnd"/>
-      <w:r>
-        <w:t xml:space="preserve"> spēles sākšanas</w:t>
+        <w:t>Izsauc tikai vienu reizi pēs spēles sākšanas</w:t>
       </w:r>
     </w:p>
     <w:p>
@@ -6194,13 +5952,8 @@
       </w:r>
     </w:p>
     <w:p>
-      <w:proofErr w:type="spellStart"/>
-      <w:r>
-        <w:t>Ievaddati</w:t>
-      </w:r>
-      <w:proofErr w:type="spellEnd"/>
-      <w:r>
-        <w:t>:</w:t>
+      <w:r>
+        <w:t>Ievaddati:</w:t>
       </w:r>
     </w:p>
     <w:p>
@@ -6211,13 +5964,8 @@
         </w:numPr>
       </w:pPr>
       <w:r>
-        <w:t xml:space="preserve">līmeņa faila </w:t>
-      </w:r>
-      <w:proofErr w:type="spellStart"/>
-      <w:r>
-        <w:t>directorija</w:t>
-      </w:r>
-      <w:proofErr w:type="spellEnd"/>
+        <w:t>līmeņa faila directorija</w:t>
+      </w:r>
     </w:p>
     <w:p>
       <w:r>
@@ -6259,23 +6007,7 @@
         </w:numPr>
       </w:pPr>
       <w:r>
-        <w:t xml:space="preserve">Ja ir </w:t>
-      </w:r>
-      <w:proofErr w:type="spellStart"/>
-      <w:r>
-        <w:t>specifizēts</w:t>
-      </w:r>
-      <w:proofErr w:type="spellEnd"/>
-      <w:r>
-        <w:t xml:space="preserve"> parāda PNG failu un maina līmeņa apmales krāsu </w:t>
-      </w:r>
-      <w:proofErr w:type="spellStart"/>
-      <w:r>
-        <w:t>specifizētam</w:t>
-      </w:r>
-      <w:proofErr w:type="spellEnd"/>
-      <w:r>
-        <w:t xml:space="preserve"> līmenim.</w:t>
+        <w:t>Ja ir specifizēts parāda PNG failu un maina līmeņa apmales krāsu specifizētam līmenim.</w:t>
       </w:r>
     </w:p>
     <w:p>
@@ -6308,28 +6040,15 @@
       <w:r>
         <w:lastRenderedPageBreak/>
         <w:tab/>
-        <w:t xml:space="preserve">Parādīt lietotājam kā programma </w:t>
-      </w:r>
-      <w:proofErr w:type="spellStart"/>
-      <w:r>
-        <w:t>procesē</w:t>
-      </w:r>
-      <w:proofErr w:type="spellEnd"/>
-      <w:r>
-        <w:t xml:space="preserve"> datus, lai lietotājs zina ka spēle  nav apstājusies.</w:t>
+        <w:t>Parādīt lietotājam kā programma procesē datus, lai lietotājs zina ka spēle  nav apstājusies.</w:t>
       </w:r>
     </w:p>
     <w:p>
       <w:pPr>
         <w:pStyle w:val="Heading4"/>
       </w:pPr>
-      <w:proofErr w:type="spellStart"/>
-      <w:r>
-        <w:t>Ievaddati</w:t>
-      </w:r>
-      <w:proofErr w:type="spellEnd"/>
-      <w:r>
-        <w:t>:</w:t>
+      <w:r>
+        <w:t>Ievaddati:</w:t>
       </w:r>
     </w:p>
     <w:p>
@@ -6418,28 +6137,15 @@
     <w:p>
       <w:r>
         <w:tab/>
-        <w:t xml:space="preserve">Kad lietotājs nospiež kādu no četrām kustības pogām (w, a, d, vai </w:t>
-      </w:r>
-      <w:proofErr w:type="spellStart"/>
-      <w:r>
-        <w:t>space</w:t>
-      </w:r>
-      <w:proofErr w:type="spellEnd"/>
-      <w:r>
-        <w:t>) spēlei ir jāreaģē, vai tas bija pareizā laikā, vai nē.</w:t>
+        <w:t>Kad lietotājs nospiež kādu no četrām kustības pogām (w, a, d, vai space) spēlei ir jāreaģē, vai tas bija pareizā laikā, vai nē.</w:t>
       </w:r>
     </w:p>
     <w:p>
       <w:pPr>
         <w:pStyle w:val="Heading4"/>
       </w:pPr>
-      <w:proofErr w:type="spellStart"/>
-      <w:r>
-        <w:t>Ievaddati</w:t>
-      </w:r>
-      <w:proofErr w:type="spellEnd"/>
-      <w:r>
-        <w:t>:</w:t>
+      <w:r>
+        <w:t>Ievaddati:</w:t>
       </w:r>
     </w:p>
     <w:p>
@@ -6502,21 +6208,8 @@
           <w:numId w:val="53"/>
         </w:numPr>
       </w:pPr>
-      <w:proofErr w:type="spellStart"/>
-      <w:r>
-        <w:t>Tiaki</w:t>
-      </w:r>
-      <w:proofErr w:type="spellEnd"/>
-      <w:r>
-        <w:t xml:space="preserve"> tiek </w:t>
-      </w:r>
-      <w:proofErr w:type="spellStart"/>
-      <w:r>
-        <w:t>procesēta</w:t>
-      </w:r>
-      <w:proofErr w:type="spellEnd"/>
-      <w:r>
-        <w:t>, ja lietotājs ir jebkurā līmenī</w:t>
+      <w:r>
+        <w:t>Tiaki tiek procesēta, ja lietotājs ir jebkurā līmenī</w:t>
       </w:r>
     </w:p>
     <w:p>
@@ -6538,15 +6231,7 @@
         </w:numPr>
       </w:pPr>
       <w:r>
-        <w:t xml:space="preserve">Netiek </w:t>
-      </w:r>
-      <w:proofErr w:type="spellStart"/>
-      <w:r>
-        <w:t>procesēta</w:t>
-      </w:r>
-      <w:proofErr w:type="spellEnd"/>
-      <w:r>
-        <w:t xml:space="preserve"> pēc līmeņa pabeigšanas </w:t>
+        <w:t xml:space="preserve">Netiek procesēta pēc līmeņa pabeigšanas </w:t>
       </w:r>
     </w:p>
     <w:p>
@@ -6688,54 +6373,8 @@
                 <w:sz w:val="20"/>
                 <w:szCs w:val="20"/>
               </w:rPr>
-              <w:t xml:space="preserve">Īsā </w:t>
-            </w:r>
-            <w:proofErr w:type="spellStart"/>
-            <w:r>
-              <w:rPr>
-                <w:rFonts w:eastAsia="Arial"/>
-                <w:sz w:val="20"/>
-                <w:szCs w:val="20"/>
-              </w:rPr>
-              <w:t>kliška</w:t>
-            </w:r>
-            <w:proofErr w:type="spellEnd"/>
-            <w:r>
-              <w:rPr>
-                <w:rFonts w:eastAsia="Arial"/>
-                <w:sz w:val="20"/>
-                <w:szCs w:val="20"/>
-              </w:rPr>
-              <w:t xml:space="preserve"> </w:t>
-            </w:r>
-            <w:proofErr w:type="spellStart"/>
-            <w:r>
-              <w:rPr>
-                <w:rFonts w:eastAsia="Arial"/>
-                <w:sz w:val="20"/>
-                <w:szCs w:val="20"/>
-              </w:rPr>
-              <w:t>būlta</w:t>
-            </w:r>
-            <w:proofErr w:type="spellEnd"/>
-            <w:r>
-              <w:rPr>
-                <w:rFonts w:eastAsia="Arial"/>
-                <w:sz w:val="20"/>
-                <w:szCs w:val="20"/>
-              </w:rPr>
-              <w:t xml:space="preserve"> </w:t>
-            </w:r>
-            <w:proofErr w:type="spellStart"/>
-            <w:r>
-              <w:rPr>
-                <w:rFonts w:eastAsia="Arial"/>
-                <w:sz w:val="20"/>
-                <w:szCs w:val="20"/>
-              </w:rPr>
-              <w:t>gadijumā</w:t>
-            </w:r>
-            <w:proofErr w:type="spellEnd"/>
+              <w:t>Īsā kliška būlta gadijumā</w:t>
+            </w:r>
           </w:p>
         </w:tc>
         <w:tc>
@@ -6769,36 +6408,8 @@
                 <w:sz w:val="20"/>
                 <w:szCs w:val="20"/>
               </w:rPr>
-              <w:t xml:space="preserve">garu spiedienu </w:t>
-            </w:r>
-            <w:proofErr w:type="spellStart"/>
-            <w:r>
-              <w:rPr>
-                <w:rFonts w:eastAsia="Arial"/>
-                <w:sz w:val="20"/>
-                <w:szCs w:val="20"/>
-              </w:rPr>
-              <w:t>ūltas</w:t>
-            </w:r>
-            <w:proofErr w:type="spellEnd"/>
-            <w:r>
-              <w:rPr>
-                <w:rFonts w:eastAsia="Arial"/>
-                <w:sz w:val="20"/>
-                <w:szCs w:val="20"/>
-              </w:rPr>
-              <w:t xml:space="preserve"> </w:t>
-            </w:r>
-            <w:proofErr w:type="spellStart"/>
-            <w:r>
-              <w:rPr>
-                <w:rFonts w:eastAsia="Arial"/>
-                <w:sz w:val="20"/>
-                <w:szCs w:val="20"/>
-              </w:rPr>
-              <w:t>gadijumā</w:t>
-            </w:r>
-            <w:proofErr w:type="spellEnd"/>
+              <w:t>garu spiedienu ūltas gadijumā</w:t>
+            </w:r>
           </w:p>
         </w:tc>
         <w:tc>
@@ -6832,25 +6443,7 @@
                 <w:sz w:val="20"/>
                 <w:szCs w:val="20"/>
               </w:rPr>
-              <w:t xml:space="preserve">Neviena </w:t>
-            </w:r>
-            <w:proofErr w:type="spellStart"/>
-            <w:r>
-              <w:rPr>
-                <w:rFonts w:eastAsia="Arial"/>
-                <w:sz w:val="20"/>
-                <w:szCs w:val="20"/>
-              </w:rPr>
-              <w:t>būlta</w:t>
-            </w:r>
-            <w:proofErr w:type="spellEnd"/>
-            <w:r>
-              <w:rPr>
-                <w:rFonts w:eastAsia="Arial"/>
-                <w:sz w:val="20"/>
-                <w:szCs w:val="20"/>
-              </w:rPr>
-              <w:t xml:space="preserve"> laukā</w:t>
+              <w:t>Neviena būlta laukā</w:t>
             </w:r>
           </w:p>
         </w:tc>
@@ -6918,23 +6511,13 @@
                 <w:szCs w:val="20"/>
               </w:rPr>
             </w:pPr>
-            <w:proofErr w:type="spellStart"/>
             <w:r>
               <w:rPr>
                 <w:rFonts w:eastAsia="Arial"/>
                 <w:sz w:val="20"/>
                 <w:szCs w:val="20"/>
               </w:rPr>
-              <w:t>Bonus</w:t>
-            </w:r>
-            <w:proofErr w:type="spellEnd"/>
-            <w:r>
-              <w:rPr>
-                <w:rFonts w:eastAsia="Arial"/>
-                <w:sz w:val="20"/>
-                <w:szCs w:val="20"/>
-              </w:rPr>
-              <w:t xml:space="preserve"> punktus un dzīvību iedod</w:t>
+              <w:t>Bonus punktus un dzīvību iedod</w:t>
             </w:r>
           </w:p>
         </w:tc>
@@ -7469,18 +7052,8 @@
                 <w:sz w:val="20"/>
                 <w:szCs w:val="20"/>
               </w:rPr>
-              <w:t xml:space="preserve">Nepareizā poga tika </w:t>
-            </w:r>
-            <w:proofErr w:type="spellStart"/>
-            <w:r>
-              <w:rPr>
-                <w:rFonts w:eastAsia="Arial"/>
-                <w:sz w:val="20"/>
-                <w:szCs w:val="20"/>
-              </w:rPr>
-              <w:t>nosipesta</w:t>
-            </w:r>
-            <w:proofErr w:type="spellEnd"/>
+              <w:t>Nepareizā poga tika nosipesta</w:t>
+            </w:r>
           </w:p>
         </w:tc>
         <w:tc>
@@ -7649,23 +7222,13 @@
                 <w:szCs w:val="20"/>
               </w:rPr>
             </w:pPr>
-            <w:proofErr w:type="spellStart"/>
             <w:r>
               <w:rPr>
                 <w:rFonts w:eastAsia="Arial"/>
                 <w:sz w:val="20"/>
                 <w:szCs w:val="20"/>
               </w:rPr>
-              <w:t>Bonus</w:t>
-            </w:r>
-            <w:proofErr w:type="spellEnd"/>
-            <w:r>
-              <w:rPr>
-                <w:rFonts w:eastAsia="Arial"/>
-                <w:sz w:val="20"/>
-                <w:szCs w:val="20"/>
-              </w:rPr>
-              <w:t xml:space="preserve"> punktus un dzīvību iedod</w:t>
+              <w:t>Bonus punktus un dzīvību iedod</w:t>
             </w:r>
           </w:p>
         </w:tc>
@@ -7693,23 +7256,13 @@
                 <w:szCs w:val="20"/>
               </w:rPr>
             </w:pPr>
-            <w:proofErr w:type="spellStart"/>
             <w:r>
               <w:rPr>
                 <w:rFonts w:eastAsia="Arial"/>
                 <w:sz w:val="20"/>
                 <w:szCs w:val="20"/>
               </w:rPr>
-              <w:t>Bonus</w:t>
-            </w:r>
-            <w:proofErr w:type="spellEnd"/>
-            <w:r>
-              <w:rPr>
-                <w:rFonts w:eastAsia="Arial"/>
-                <w:sz w:val="20"/>
-                <w:szCs w:val="20"/>
-              </w:rPr>
-              <w:t xml:space="preserve"> punktus un dzīvību iedod</w:t>
+              <w:t>Bonus punktus un dzīvību iedod</w:t>
             </w:r>
           </w:p>
         </w:tc>
@@ -7811,23 +7364,13 @@
                 <w:szCs w:val="20"/>
               </w:rPr>
             </w:pPr>
-            <w:proofErr w:type="spellStart"/>
             <w:r>
               <w:rPr>
                 <w:rFonts w:eastAsia="Arial"/>
                 <w:sz w:val="20"/>
                 <w:szCs w:val="20"/>
               </w:rPr>
-              <w:t>Bonus</w:t>
-            </w:r>
-            <w:proofErr w:type="spellEnd"/>
-            <w:r>
-              <w:rPr>
-                <w:rFonts w:eastAsia="Arial"/>
-                <w:sz w:val="20"/>
-                <w:szCs w:val="20"/>
-              </w:rPr>
-              <w:t xml:space="preserve"> punktus un dzīvību iedod</w:t>
+              <w:t>Bonus punktus un dzīvību iedod</w:t>
             </w:r>
           </w:p>
         </w:tc>
@@ -8084,13 +7627,8 @@
       <w:pPr>
         <w:pStyle w:val="Heading4"/>
       </w:pPr>
-      <w:proofErr w:type="spellStart"/>
-      <w:r>
-        <w:t>Ievaddati</w:t>
-      </w:r>
-      <w:proofErr w:type="spellEnd"/>
-      <w:r>
-        <w:t>:</w:t>
+      <w:r>
+        <w:t>Ievaddati:</w:t>
       </w:r>
     </w:p>
     <w:p>
@@ -8125,13 +7663,8 @@
           <w:numId w:val="55"/>
         </w:numPr>
       </w:pPr>
-      <w:proofErr w:type="spellStart"/>
-      <w:r>
-        <w:t>Šobrīdējais</w:t>
-      </w:r>
-      <w:proofErr w:type="spellEnd"/>
-      <w:r>
-        <w:t xml:space="preserve"> laiks līmenī</w:t>
+      <w:r>
+        <w:t>Šobrīdējais laiks līmenī</w:t>
       </w:r>
     </w:p>
     <w:p>
@@ -8149,13 +7682,8 @@
           <w:numId w:val="56"/>
         </w:numPr>
       </w:pPr>
-      <w:proofErr w:type="spellStart"/>
-      <w:r>
-        <w:t>Būltas</w:t>
-      </w:r>
-      <w:proofErr w:type="spellEnd"/>
-      <w:r>
-        <w:t xml:space="preserve"> vienmēr ir ritmiski kopā ar mūziku</w:t>
+      <w:r>
+        <w:t>Būltas vienmēr ir ritmiski kopā ar mūziku</w:t>
       </w:r>
     </w:p>
     <w:p>
@@ -8180,15 +7708,7 @@
         <w:t>bultiņu</w:t>
       </w:r>
       <w:r>
-        <w:t xml:space="preserve"> spēles </w:t>
-      </w:r>
-      <w:proofErr w:type="spellStart"/>
-      <w:r>
-        <w:t>aukšā</w:t>
-      </w:r>
-      <w:proofErr w:type="spellEnd"/>
-      <w:r>
-        <w:t>, tieši kādu pozīciju, tipa un kad līmeņa fails nosaka.</w:t>
+        <w:t xml:space="preserve"> spēles aukšā, tieši kādu pozīciju, tipa un kad līmeņa fails nosaka.</w:t>
       </w:r>
     </w:p>
     <w:p>
@@ -8199,22 +7719,9 @@
       <w:bookmarkStart w:id="43" w:name="_Toc162075742"/>
       <w:bookmarkEnd w:id="42"/>
       <w:r>
-        <w:t xml:space="preserve">2.2.15. Īsā </w:t>
-      </w:r>
-      <w:proofErr w:type="spellStart"/>
-      <w:r>
-        <w:t>kliška</w:t>
-      </w:r>
-      <w:proofErr w:type="spellEnd"/>
-      <w:r>
-        <w:t xml:space="preserve"> </w:t>
-      </w:r>
-      <w:proofErr w:type="spellStart"/>
-      <w:r>
-        <w:t>būltiņa</w:t>
+        <w:t>2.2.15. Īsā kliška būltiņa</w:t>
       </w:r>
       <w:bookmarkEnd w:id="43"/>
-      <w:proofErr w:type="spellEnd"/>
       <w:r>
         <w:t xml:space="preserve">  </w:t>
       </w:r>
@@ -8233,44 +7740,15 @@
       </w:pPr>
       <w:r>
         <w:tab/>
-        <w:t xml:space="preserve">Ja “Spēles noteikto </w:t>
-      </w:r>
-      <w:proofErr w:type="spellStart"/>
-      <w:r>
-        <w:t>būltu</w:t>
-      </w:r>
-      <w:proofErr w:type="spellEnd"/>
-      <w:r>
-        <w:t xml:space="preserve"> ielādēšana” ielādē īsa </w:t>
-      </w:r>
-      <w:proofErr w:type="spellStart"/>
-      <w:r>
-        <w:t>kliška</w:t>
-      </w:r>
-      <w:proofErr w:type="spellEnd"/>
-      <w:r>
-        <w:t xml:space="preserve"> </w:t>
-      </w:r>
-      <w:proofErr w:type="spellStart"/>
-      <w:r>
-        <w:t>būltiņu</w:t>
-      </w:r>
-      <w:proofErr w:type="spellEnd"/>
-      <w:r>
-        <w:t>, šis nosaka visu kas notiks ar to.</w:t>
+        <w:t>Ja “Spēles noteikto būltu ielādēšana” ielādē īsa kliška būltiņu, šis nosaka visu kas notiks ar to.</w:t>
       </w:r>
     </w:p>
     <w:p>
       <w:pPr>
         <w:pStyle w:val="Heading4"/>
       </w:pPr>
-      <w:proofErr w:type="spellStart"/>
-      <w:r>
-        <w:t>Ievaddati</w:t>
-      </w:r>
-      <w:proofErr w:type="spellEnd"/>
-      <w:r>
-        <w:t>:</w:t>
+      <w:r>
+        <w:t>Ievaddati:</w:t>
       </w:r>
     </w:p>
     <w:p>
@@ -8280,13 +7758,8 @@
           <w:numId w:val="58"/>
         </w:numPr>
       </w:pPr>
-      <w:proofErr w:type="spellStart"/>
-      <w:r>
-        <w:t>Būltas</w:t>
-      </w:r>
-      <w:proofErr w:type="spellEnd"/>
-      <w:r>
-        <w:t xml:space="preserve"> ātrums</w:t>
+      <w:r>
+        <w:t>Būltas ātrums</w:t>
       </w:r>
     </w:p>
     <w:p>
@@ -8315,13 +7788,8 @@
           <w:numId w:val="59"/>
         </w:numPr>
       </w:pPr>
-      <w:proofErr w:type="spellStart"/>
-      <w:r>
-        <w:t>Būltas</w:t>
-      </w:r>
-      <w:proofErr w:type="spellEnd"/>
-      <w:r>
-        <w:t xml:space="preserve"> tiek izdzēstas ja tās ir ārpus lietotāja skatam.</w:t>
+      <w:r>
+        <w:t>Būltas tiek izdzēstas ja tās ir ārpus lietotāja skatam.</w:t>
       </w:r>
     </w:p>
     <w:p>
@@ -8340,23 +7808,7 @@
         </w:numPr>
       </w:pPr>
       <w:r>
-        <w:t xml:space="preserve">Pēc ielādēšanās, </w:t>
-      </w:r>
-      <w:proofErr w:type="spellStart"/>
-      <w:r>
-        <w:t>būltas</w:t>
-      </w:r>
-      <w:proofErr w:type="spellEnd"/>
-      <w:r>
-        <w:t xml:space="preserve"> </w:t>
-      </w:r>
-      <w:proofErr w:type="spellStart"/>
-      <w:r>
-        <w:t>spraits</w:t>
-      </w:r>
-      <w:proofErr w:type="spellEnd"/>
-      <w:r>
-        <w:t xml:space="preserve"> kustās uz leju noteiktā ātrum</w:t>
+        <w:t>Pēc ielādēšanās, būltas spraits kustās uz leju noteiktā ātrum</w:t>
       </w:r>
     </w:p>
     <w:p>
@@ -8368,15 +7820,7 @@
       </w:pPr>
       <w:r>
         <w:lastRenderedPageBreak/>
-        <w:t xml:space="preserve">Ja </w:t>
-      </w:r>
-      <w:proofErr w:type="spellStart"/>
-      <w:r>
-        <w:t>būltas</w:t>
-      </w:r>
-      <w:proofErr w:type="spellEnd"/>
-      <w:r>
-        <w:t xml:space="preserve"> sasniedz atzīmēto vietu tās dati tiek pārsūtīti uz “Spēles laikā nospiesta kāda no pozīcijas pogām” funkciju</w:t>
+        <w:t>Ja būltas sasniedz atzīmēto vietu tās dati tiek pārsūtīti uz “Spēles laikā nospiesta kāda no pozīcijas pogām” funkciju</w:t>
       </w:r>
     </w:p>
     <w:p>
@@ -8387,14 +7831,15 @@
       <w:bookmarkStart w:id="45" w:name="_Toc162075743"/>
       <w:bookmarkEnd w:id="44"/>
       <w:r>
-        <w:t xml:space="preserve">2.2.16. garu spiedienu </w:t>
-      </w:r>
-      <w:proofErr w:type="spellStart"/>
-      <w:r>
-        <w:t>būltiņa</w:t>
+        <w:t xml:space="preserve">2.2.16. </w:t>
+      </w:r>
+      <w:r>
+        <w:t>G</w:t>
+      </w:r>
+      <w:r>
+        <w:t>aru spiedienu būltiņa</w:t>
       </w:r>
       <w:bookmarkEnd w:id="45"/>
-      <w:proofErr w:type="spellEnd"/>
       <w:r>
         <w:t xml:space="preserve">  </w:t>
       </w:r>
@@ -8412,37 +7857,18 @@
         <w:ind w:left="720"/>
       </w:pPr>
       <w:r>
-        <w:tab/>
-        <w:t xml:space="preserve">Ja “Spēles noteikto </w:t>
-      </w:r>
-      <w:proofErr w:type="spellStart"/>
-      <w:r>
-        <w:t>būltu</w:t>
-      </w:r>
-      <w:proofErr w:type="spellEnd"/>
-      <w:r>
-        <w:t xml:space="preserve"> ielādēšana” ielādē garu spiediena </w:t>
-      </w:r>
-      <w:proofErr w:type="spellStart"/>
-      <w:r>
-        <w:t>būltiņu</w:t>
-      </w:r>
-      <w:proofErr w:type="spellEnd"/>
-      <w:r>
-        <w:t>, šis nosaka visu kas notiks ar to.</w:t>
+        <w:t xml:space="preserve">Ja </w:t>
+      </w:r>
+      <w:r>
+        <w:t xml:space="preserve">kāda no spēles tekstūrām ir modificētas “Resources” </w:t>
       </w:r>
     </w:p>
     <w:p>
       <w:pPr>
         <w:pStyle w:val="Heading4"/>
       </w:pPr>
-      <w:proofErr w:type="spellStart"/>
-      <w:r>
-        <w:t>Ievaddati</w:t>
-      </w:r>
-      <w:proofErr w:type="spellEnd"/>
-      <w:r>
-        <w:t>:</w:t>
+      <w:r>
+        <w:t>Ievaddati:</w:t>
       </w:r>
     </w:p>
     <w:p>
@@ -8452,13 +7878,8 @@
           <w:numId w:val="61"/>
         </w:numPr>
       </w:pPr>
-      <w:proofErr w:type="spellStart"/>
-      <w:r>
-        <w:t>Būltas</w:t>
-      </w:r>
-      <w:proofErr w:type="spellEnd"/>
-      <w:r>
-        <w:t xml:space="preserve"> ātrums</w:t>
+      <w:r>
+        <w:t>Būltas ātrums</w:t>
       </w:r>
     </w:p>
     <w:p>
@@ -8468,13 +7889,8 @@
           <w:numId w:val="61"/>
         </w:numPr>
       </w:pPr>
-      <w:proofErr w:type="spellStart"/>
-      <w:r>
-        <w:t>Būltas</w:t>
-      </w:r>
-      <w:proofErr w:type="spellEnd"/>
-      <w:r>
-        <w:t xml:space="preserve"> garums</w:t>
+      <w:r>
+        <w:t>Būltas garums</w:t>
       </w:r>
     </w:p>
     <w:p>
@@ -8503,13 +7919,8 @@
           <w:numId w:val="62"/>
         </w:numPr>
       </w:pPr>
-      <w:proofErr w:type="spellStart"/>
-      <w:r>
-        <w:t>Būltas</w:t>
-      </w:r>
-      <w:proofErr w:type="spellEnd"/>
-      <w:r>
-        <w:t xml:space="preserve"> tiek izdzēstas ja tās ir ārpus lietotāja skatam.</w:t>
+      <w:r>
+        <w:t>Būltas tiek izdzēstas ja tās ir ārpus lietotāja skatam.</w:t>
       </w:r>
     </w:p>
     <w:p>
@@ -8528,23 +7939,7 @@
         </w:numPr>
       </w:pPr>
       <w:r>
-        <w:t xml:space="preserve">Pēc ielādēšanās, </w:t>
-      </w:r>
-      <w:proofErr w:type="spellStart"/>
-      <w:r>
-        <w:t>būltas</w:t>
-      </w:r>
-      <w:proofErr w:type="spellEnd"/>
-      <w:r>
-        <w:t xml:space="preserve"> </w:t>
-      </w:r>
-      <w:proofErr w:type="spellStart"/>
-      <w:r>
-        <w:t>spraits</w:t>
-      </w:r>
-      <w:proofErr w:type="spellEnd"/>
-      <w:r>
-        <w:t xml:space="preserve"> kustās uz leju noteiktā ātrumā</w:t>
+        <w:t>Pēc ielādēšanās, būltas spraits kustās uz leju noteiktā ātrumā</w:t>
       </w:r>
     </w:p>
     <w:p>
@@ -8554,13 +7949,8 @@
           <w:numId w:val="63"/>
         </w:numPr>
       </w:pPr>
-      <w:proofErr w:type="spellStart"/>
-      <w:r>
-        <w:t>Būlatai</w:t>
-      </w:r>
-      <w:proofErr w:type="spellEnd"/>
-      <w:r>
-        <w:t xml:space="preserve"> ir jābūt noteiktā garumā.</w:t>
+      <w:r>
+        <w:t>Būlatai ir jābūt noteiktā garumā.</w:t>
       </w:r>
     </w:p>
     <w:p>
@@ -8571,21 +7961,124 @@
         </w:numPr>
       </w:pPr>
       <w:r>
-        <w:t xml:space="preserve">Ja </w:t>
-      </w:r>
-      <w:proofErr w:type="spellStart"/>
-      <w:r>
-        <w:t>būltas</w:t>
-      </w:r>
-      <w:proofErr w:type="spellEnd"/>
-      <w:r>
-        <w:t xml:space="preserve"> sasniedz atzīmēto vietu tās dati tiek pārsūtīti uz “Spēles laikā nospiesta kāda no pozīcijas pogām” </w:t>
-      </w:r>
-      <w:proofErr w:type="spellStart"/>
-      <w:r>
-        <w:t>funkcij</w:t>
-      </w:r>
-      <w:proofErr w:type="spellEnd"/>
+        <w:t>Ja būltas sasniedz atzīmēto vietu tās dati tiek pārsūtīti uz “Spēles laikā nospiesta kāda no pozīcijas pogām” funkcij</w:t>
+      </w:r>
+      <w:r>
+        <w:t>u.</w:t>
+      </w:r>
+    </w:p>
+    <w:p>
+      <w:pPr>
+        <w:pStyle w:val="Heading3"/>
+      </w:pPr>
+      <w:r>
+        <w:t>2.2.1</w:t>
+      </w:r>
+      <w:r>
+        <w:t>7</w:t>
+      </w:r>
+      <w:r>
+        <w:t xml:space="preserve">. </w:t>
+      </w:r>
+      <w:r>
+        <w:t>Fotogrāfijas un tekstūras apstrāde mainīšanas gadījumā.</w:t>
+      </w:r>
+      <w:r>
+        <w:t xml:space="preserve">  </w:t>
+      </w:r>
+    </w:p>
+    <w:p>
+      <w:pPr>
+        <w:pStyle w:val="Heading4"/>
+      </w:pPr>
+      <w:r>
+        <w:t xml:space="preserve">Mērķis: </w:t>
+      </w:r>
+    </w:p>
+    <w:p>
+      <w:pPr>
+        <w:ind w:left="720"/>
+      </w:pPr>
+      <w:r>
+        <w:t xml:space="preserve">Izveidot funkciju kas reaģēs ja lietotājs ir mainījis tekstūras failus, vienalga vai </w:t>
+      </w:r>
+      <w:r>
+        <w:t>mainot vai izdzēsot</w:t>
+      </w:r>
+      <w:r>
+        <w:t>.</w:t>
+      </w:r>
+    </w:p>
+    <w:p>
+      <w:pPr>
+        <w:pStyle w:val="Heading4"/>
+      </w:pPr>
+      <w:r>
+        <w:t>Ievaddati:</w:t>
+      </w:r>
+    </w:p>
+    <w:p>
+      <w:pPr>
+        <w:numPr>
+          <w:ilvl w:val="0"/>
+          <w:numId w:val="71"/>
+        </w:numPr>
+      </w:pPr>
+      <w:r>
+        <w:t>Failu direktorija/faili.</w:t>
+      </w:r>
+    </w:p>
+    <w:p>
+      <w:pPr>
+        <w:pStyle w:val="Heading4"/>
+      </w:pPr>
+      <w:r>
+        <w:t>Nosacījumi:</w:t>
+      </w:r>
+    </w:p>
+    <w:p>
+      <w:pPr>
+        <w:numPr>
+          <w:ilvl w:val="0"/>
+          <w:numId w:val="72"/>
+        </w:numPr>
+      </w:pPr>
+      <w:r>
+        <w:t>Jaunas tekstūras tiek izmantotas spēlē.</w:t>
+      </w:r>
+    </w:p>
+    <w:p>
+      <w:pPr>
+        <w:numPr>
+          <w:ilvl w:val="0"/>
+          <w:numId w:val="72"/>
+        </w:numPr>
+      </w:pPr>
+      <w:r>
+        <w:t>Ja faili ir izdzēsti, tie tiek aizvietoti</w:t>
+      </w:r>
+      <w:r>
+        <w:t xml:space="preserve"> izmantojot nemodificējamus failus spēles datu direktorijā.</w:t>
+      </w:r>
+    </w:p>
+    <w:p>
+      <w:pPr>
+        <w:pStyle w:val="Heading4"/>
+      </w:pPr>
+      <w:r>
+        <w:t xml:space="preserve">Apstrāde: </w:t>
+      </w:r>
+    </w:p>
+    <w:p>
+      <w:pPr>
+        <w:numPr>
+          <w:ilvl w:val="0"/>
+          <w:numId w:val="73"/>
+        </w:numPr>
+      </w:pPr>
+      <w:r>
+        <w:t>Pēc modifikācijas tekstūras mainās.</w:t>
+      </w:r>
     </w:p>
     <w:p>
       <w:pPr>
@@ -8598,6 +8091,7 @@
       </w:pPr>
       <w:bookmarkStart w:id="46" w:name="_Toc162075744"/>
       <w:r>
+        <w:lastRenderedPageBreak/>
         <w:t>2.3. Sistēmas nefunkcionālās prasības</w:t>
       </w:r>
       <w:bookmarkEnd w:id="46"/>
@@ -8627,15 +8121,7 @@
     </w:p>
     <w:p>
       <w:r>
-        <w:t xml:space="preserve">Spēlei ir jāstrādā ar jebkuru datoru ar </w:t>
-      </w:r>
-      <w:proofErr w:type="spellStart"/>
-      <w:r>
-        <w:t>Gtx</w:t>
-      </w:r>
-      <w:proofErr w:type="spellEnd"/>
-      <w:r>
-        <w:t xml:space="preserve"> 1050 grafikas kartes un i7-6800K CPU ekvivalentiem. Lai gan ar ir jābūt grafisku </w:t>
+        <w:t xml:space="preserve">Spēlei ir jāstrādā ar jebkuru datoru ar Gtx 1050 grafikas kartes un i7-6800K CPU ekvivalentiem. Lai gan ar ir jābūt grafisku </w:t>
       </w:r>
       <w:r>
         <w:rPr>
@@ -8691,15 +8177,7 @@
     </w:p>
     <w:p>
       <w:r>
-        <w:t>Visai spēlei ir jābūt krāsainai, lai uzturētu “</w:t>
-      </w:r>
-      <w:proofErr w:type="spellStart"/>
-      <w:r>
-        <w:t>Cyberpunk</w:t>
-      </w:r>
-      <w:proofErr w:type="spellEnd"/>
-      <w:r>
-        <w:t xml:space="preserve">” vai “neon” mākslas stilu. Kā arī visām pogām un </w:t>
+        <w:t xml:space="preserve">Visai spēlei ir jābūt krāsainai, lai uzturētu “Cyberpunk” vai “neon” mākslas stilu. Kā arī visām pogām un </w:t>
       </w:r>
       <w:r>
         <w:rPr>
@@ -8753,7 +8231,6 @@
       <w:bookmarkStart w:id="55" w:name="_Toc162075748"/>
       <w:bookmarkEnd w:id="54"/>
       <w:r>
-        <w:lastRenderedPageBreak/>
         <w:t>2.3.</w:t>
       </w:r>
       <w:r>
@@ -8771,15 +8248,7 @@
         </w:rPr>
       </w:pPr>
       <w:r>
-        <w:t xml:space="preserve">Jābūt relatīvi vienkārši izveidot jaunu līmeni un pievienot to spēlē, pat bez </w:t>
-      </w:r>
-      <w:proofErr w:type="spellStart"/>
-      <w:r>
-        <w:t>Unity</w:t>
-      </w:r>
-      <w:proofErr w:type="spellEnd"/>
-      <w:r>
-        <w:t xml:space="preserve"> projekta pieejas. Kā arī vizuālie elementi, katrā līmenī ir jābūt viegli modificējamiem. Kā piemēru priekš katras dziesmas, tiek mainīts ceļu un bultiņas tekstūr</w:t>
+        <w:t>Jābūt relatīvi vienkārši izveidot jaunu līmeni un pievienot to spēlē, pat bez Unity projekta pieejas. Kā arī vizuālie elementi, katrā līmenī ir jābūt viegli modificējamiem. Kā piemēru priekš katras dziesmas, tiek mainīts ceļu un bultiņas tekstūr</w:t>
       </w:r>
       <w:r>
         <w:t>u.</w:t>
@@ -8807,15 +8276,7 @@
         <w:t xml:space="preserve">Veidojot ritmu spēli kura ir modificējama, veidos divu veidu lietotājus. Vienkāršus lietotājus, kuri instalēts trešās parijas veidotus līmeņus, dizaina elementus un mūziku. Kā arī </w:t>
       </w:r>
       <w:r>
-        <w:t xml:space="preserve">modifikatori, kuri veidos trešās partijas līmeņus, dizaina elementus un mūziku, kurus varēs publicēt un pievienot pie </w:t>
-      </w:r>
-      <w:proofErr w:type="spellStart"/>
-      <w:r>
-        <w:t>Cybershock</w:t>
-      </w:r>
-      <w:proofErr w:type="spellEnd"/>
-      <w:r>
-        <w:t>.</w:t>
+        <w:t>modifikatori, kuri veidos trešās partijas līmeņus, dizaina elementus un mūziku, kurus varēs publicēt un pievienot pie Cybershock.</w:t>
       </w:r>
     </w:p>
     <w:p>
@@ -8857,6 +8318,7 @@
     </w:p>
     <w:p>
       <w:r>
+        <w:lastRenderedPageBreak/>
         <w:t xml:space="preserve"> </w:t>
       </w:r>
     </w:p>
@@ -8978,13 +8440,8 @@
           <w:u w:val="single"/>
         </w:rPr>
       </w:pPr>
-      <w:proofErr w:type="spellStart"/>
-      <w:r>
-        <w:t>Unity</w:t>
-      </w:r>
-      <w:proofErr w:type="spellEnd"/>
-      <w:r>
-        <w:t xml:space="preserve"> </w:t>
+      <w:r>
+        <w:t xml:space="preserve">Unity </w:t>
       </w:r>
       <w:r>
         <w:t>2019.4.f3.1</w:t>
@@ -8995,23 +8452,7 @@
         <w:ind w:left="709" w:firstLine="0"/>
       </w:pPr>
       <w:r>
-        <w:t xml:space="preserve">Galvenā sadaļa tiek taisīta </w:t>
-      </w:r>
-      <w:proofErr w:type="spellStart"/>
-      <w:r>
-        <w:t>Unity</w:t>
-      </w:r>
-      <w:proofErr w:type="spellEnd"/>
-      <w:r>
-        <w:t xml:space="preserve"> spēles dzini, kurš tiks izmantots, lai izveidotu spēles funkcionalitāti, failu glabāšanu, renderēšanu un citu programmatūru integrāciju. Lai atbalstītu iepriekšējo pieredzi tiks izmantota </w:t>
-      </w:r>
-      <w:proofErr w:type="spellStart"/>
-      <w:r>
-        <w:t>Unity</w:t>
-      </w:r>
-      <w:proofErr w:type="spellEnd"/>
-      <w:r>
-        <w:t xml:space="preserve"> versiju 2019.4.f3.1 ar kuru ir iepriekšējā pieredze. Var būt problēmas ar šo versiju, viss īpaši ar partikulu un efektu sadaļu. Tādēļ pāriešana uz citu versiju var notikt. </w:t>
+        <w:t xml:space="preserve">Galvenā sadaļa tiek taisīta Unity spēles dzini, kurš tiks izmantots, lai izveidotu spēles funkcionalitāti, failu glabāšanu, renderēšanu un citu programmatūru integrāciju. Lai atbalstītu iepriekšējo pieredzi tiks izmantota Unity versiju 2019.4.f3.1 ar kuru ir iepriekšējā pieredze. Var būt problēmas ar šo versiju, viss īpaši ar partikulu un efektu sadaļu. Tādēļ pāriešana uz citu versiju var notikt. </w:t>
       </w:r>
     </w:p>
     <w:p>
@@ -9022,13 +8463,8 @@
           <w:numId w:val="64"/>
         </w:numPr>
       </w:pPr>
-      <w:proofErr w:type="spellStart"/>
-      <w:r>
-        <w:t>Studio</w:t>
-      </w:r>
-      <w:proofErr w:type="spellEnd"/>
-      <w:r>
-        <w:t xml:space="preserve"> </w:t>
+      <w:r>
+        <w:t xml:space="preserve">Studio </w:t>
       </w:r>
       <w:r>
         <w:t>C</w:t>
@@ -9045,37 +8481,13 @@
         <w:ind w:left="709" w:firstLine="0"/>
       </w:pPr>
       <w:r>
-        <w:t xml:space="preserve">Lai izmainītu </w:t>
-      </w:r>
-      <w:proofErr w:type="spellStart"/>
-      <w:r>
-        <w:t>Unity</w:t>
-      </w:r>
-      <w:proofErr w:type="spellEnd"/>
-      <w:r>
-        <w:t xml:space="preserve"> programmatūru ir jāizmanto C# programmēšanas valodu, lai to valodu rediģētu es izmantošu rekomendēto IDE.</w:t>
-      </w:r>
-      <w:r>
-        <w:t xml:space="preserve"> Pie </w:t>
-      </w:r>
-      <w:proofErr w:type="spellStart"/>
-      <w:r>
-        <w:t>Studio</w:t>
-      </w:r>
-      <w:proofErr w:type="spellEnd"/>
-      <w:r>
-        <w:t xml:space="preserve"> Code Editor</w:t>
-      </w:r>
-      <w:r>
-        <w:t xml:space="preserve"> ir </w:t>
-      </w:r>
-      <w:proofErr w:type="spellStart"/>
-      <w:r>
-        <w:t>ispēja</w:t>
-      </w:r>
-      <w:proofErr w:type="spellEnd"/>
-      <w:r>
-        <w:t xml:space="preserve"> pievienot </w:t>
+        <w:t>Lai izmainītu Unity programmatūru ir jāizmanto C# programmēšanas valodu, lai to valodu rediģētu es izmantošu rekomendēto IDE.</w:t>
+      </w:r>
+      <w:r>
+        <w:t xml:space="preserve"> Pie Studio Code Editor</w:t>
+      </w:r>
+      <w:r>
+        <w:t xml:space="preserve"> ir ispēja pievienot </w:t>
       </w:r>
     </w:p>
     <w:p>
@@ -9096,34 +8508,16 @@
           <w:numId w:val="64"/>
         </w:numPr>
       </w:pPr>
-      <w:proofErr w:type="spellStart"/>
       <w:r>
         <w:t>Photoshop</w:t>
       </w:r>
-      <w:proofErr w:type="spellEnd"/>
     </w:p>
     <w:p>
       <w:pPr>
         <w:ind w:left="709" w:firstLine="0"/>
       </w:pPr>
       <w:r>
-        <w:t xml:space="preserve">Lai veidotu lielāko daļu 2D dizainus tiks izmantota jaunākā versija ar </w:t>
-      </w:r>
-      <w:proofErr w:type="spellStart"/>
-      <w:r>
-        <w:t>Photoshop</w:t>
-      </w:r>
-      <w:proofErr w:type="spellEnd"/>
-      <w:r>
-        <w:t xml:space="preserve">. </w:t>
-      </w:r>
-      <w:proofErr w:type="spellStart"/>
-      <w:r>
-        <w:t>Photoshop</w:t>
-      </w:r>
-      <w:proofErr w:type="spellEnd"/>
-      <w:r>
-        <w:t xml:space="preserve"> ir noderīgs dēļ krāsas regulācijas iestatījumiem kas atļauj izveidot detalizētus </w:t>
+        <w:t xml:space="preserve">Lai veidotu lielāko daļu 2D dizainus tiks izmantota jaunākā versija ar Photoshop. Photoshop ir noderīgs dēļ krāsas regulācijas iestatījumiem kas atļauj izveidot detalizētus </w:t>
       </w:r>
       <w:r>
         <w:t>emisijas un svara kartes.</w:t>
@@ -9140,23 +8534,16 @@
           <w:numId w:val="64"/>
         </w:numPr>
       </w:pPr>
-      <w:proofErr w:type="spellStart"/>
       <w:r>
         <w:t>Blender</w:t>
       </w:r>
-      <w:proofErr w:type="spellEnd"/>
     </w:p>
     <w:p>
       <w:pPr>
         <w:ind w:left="709" w:firstLine="0"/>
       </w:pPr>
-      <w:proofErr w:type="spellStart"/>
-      <w:r>
-        <w:t>Blender</w:t>
-      </w:r>
-      <w:proofErr w:type="spellEnd"/>
-      <w:r>
-        <w:t xml:space="preserve"> </w:t>
+      <w:r>
+        <w:t xml:space="preserve">Blender </w:t>
       </w:r>
       <w:r>
         <w:t>programma tiks izmantota lai veidotu</w:t>
@@ -9205,24 +8592,17 @@
           <w:numId w:val="64"/>
         </w:numPr>
       </w:pPr>
-      <w:proofErr w:type="spellStart"/>
       <w:r>
         <w:t>Json</w:t>
       </w:r>
-      <w:proofErr w:type="spellEnd"/>
     </w:p>
     <w:p>
       <w:pPr>
         <w:pStyle w:val="ListParagraph"/>
         <w:ind w:firstLine="0"/>
       </w:pPr>
-      <w:proofErr w:type="spellStart"/>
-      <w:r>
-        <w:t>Json</w:t>
-      </w:r>
-      <w:proofErr w:type="spellEnd"/>
-      <w:r>
-        <w:t xml:space="preserve"> faila formāts ir ļoti viegli modificējams un pieejams caur lielāka daļa valodām tas izveido daudz vieglā</w:t>
+      <w:r>
+        <w:t>Json faila formāts ir ļoti viegli modificējams un pieejams caur lielāka daļa valodām tas izveido daudz vieglā</w:t>
       </w:r>
       <w:r>
         <w:t>ku datu modifikāciju un veidošanu. Kā arī tas atļauj pievienot jaunus pievienojumus un modifikācijas nemainot kopējo datu struktūru.</w:t>
@@ -9297,13 +8677,8 @@
           <w:u w:val="single"/>
         </w:rPr>
       </w:pPr>
-      <w:proofErr w:type="spellStart"/>
-      <w:r>
-        <w:t>Unity</w:t>
-      </w:r>
-      <w:proofErr w:type="spellEnd"/>
-      <w:r>
-        <w:t xml:space="preserve"> </w:t>
+      <w:r>
+        <w:t xml:space="preserve">Unity </w:t>
       </w:r>
       <w:r>
         <w:t>2022.3.6f1</w:t>
@@ -9343,19 +8718,9 @@
           <w:numId w:val="64"/>
         </w:numPr>
       </w:pPr>
-      <w:proofErr w:type="spellStart"/>
-      <w:r>
-        <w:t>Unreal</w:t>
-      </w:r>
-      <w:proofErr w:type="spellEnd"/>
-      <w:r>
-        <w:t xml:space="preserve"> </w:t>
-      </w:r>
-      <w:proofErr w:type="spellStart"/>
-      <w:r>
-        <w:t>Engine</w:t>
-      </w:r>
-      <w:proofErr w:type="spellEnd"/>
+      <w:r>
+        <w:t>Unreal Engine</w:t>
+      </w:r>
     </w:p>
     <w:p>
       <w:pPr>
@@ -9363,26 +8728,10 @@
         <w:ind w:firstLine="0"/>
       </w:pPr>
       <w:r>
-        <w:t xml:space="preserve">Šis ir cits dzinis kas ir populāri lietots. Tam ir vairāki uzlabojumi kas nav </w:t>
-      </w:r>
-      <w:proofErr w:type="spellStart"/>
-      <w:r>
-        <w:t>unity</w:t>
-      </w:r>
-      <w:proofErr w:type="spellEnd"/>
-      <w:r>
-        <w:t>, kā piemēram labāka ēnotāja kontrole, apgaismojuma sistēma un ģenerāli labāk optimizēta. Lai gan es regulāri to neizmantoju</w:t>
-      </w:r>
-      <w:r>
-        <w:t xml:space="preserve"> un nav daudz pieredze. </w:t>
-      </w:r>
-      <w:proofErr w:type="spellStart"/>
-      <w:r>
-        <w:t>Unreal</w:t>
-      </w:r>
-      <w:proofErr w:type="spellEnd"/>
-      <w:r>
-        <w:t xml:space="preserve"> ir arī vienkāršojusi vairākas sadaļas kas nozīmē būs mazāk jāraksta skripti.</w:t>
+        <w:t>Šis ir cits dzinis kas ir populāri lietots. Tam ir vairāki uzlabojumi kas nav unity, kā piemēram labāka ēnotāja kontrole, apgaismojuma sistēma un ģenerāli labāk optimizēta. Lai gan es regulāri to neizmantoju</w:t>
+      </w:r>
+      <w:r>
+        <w:t xml:space="preserve"> un nav daudz pieredze. Unreal ir arī vienkāršojusi vairākas sadaļas kas nozīmē būs mazāk jāraksta skripti.</w:t>
       </w:r>
     </w:p>
     <w:p>
@@ -9393,63 +8742,16 @@
           <w:numId w:val="64"/>
         </w:numPr>
       </w:pPr>
-      <w:proofErr w:type="spellStart"/>
-      <w:r>
-        <w:t>Visual</w:t>
-      </w:r>
-      <w:proofErr w:type="spellEnd"/>
-      <w:r>
-        <w:t xml:space="preserve"> </w:t>
-      </w:r>
-      <w:proofErr w:type="spellStart"/>
-      <w:r>
-        <w:t>studio</w:t>
-      </w:r>
-      <w:proofErr w:type="spellEnd"/>
+      <w:r>
+        <w:t>Visual studio</w:t>
+      </w:r>
     </w:p>
     <w:p>
       <w:pPr>
         <w:ind w:left="709" w:firstLine="0"/>
       </w:pPr>
-      <w:proofErr w:type="spellStart"/>
-      <w:r>
-        <w:t>Visual</w:t>
-      </w:r>
-      <w:proofErr w:type="spellEnd"/>
-      <w:r>
-        <w:t xml:space="preserve"> </w:t>
-      </w:r>
-      <w:proofErr w:type="spellStart"/>
-      <w:r>
-        <w:t>studio</w:t>
-      </w:r>
-      <w:proofErr w:type="spellEnd"/>
-      <w:r>
-        <w:t xml:space="preserve"> ir parasti rekomendēta priekš </w:t>
-      </w:r>
-      <w:proofErr w:type="spellStart"/>
-      <w:r>
-        <w:t>Unity</w:t>
-      </w:r>
-      <w:proofErr w:type="spellEnd"/>
-      <w:r>
-        <w:t xml:space="preserve"> C# galvenokārt dēļ visām trešās partijas bibliotēkām un modifikācijām kuras ir domātas  C# un konkrētu </w:t>
-      </w:r>
-      <w:proofErr w:type="spellStart"/>
-      <w:r>
-        <w:t>Unity</w:t>
-      </w:r>
-      <w:proofErr w:type="spellEnd"/>
-      <w:r>
-        <w:t xml:space="preserve">. Pat ja lielākā daļa </w:t>
-      </w:r>
-      <w:proofErr w:type="spellStart"/>
-      <w:r>
-        <w:t>Unity</w:t>
-      </w:r>
-      <w:proofErr w:type="spellEnd"/>
-      <w:r>
-        <w:t xml:space="preserve"> programmētāji izmanto šo IDE tai ir problēmas ar optimizāciju, un parasti</w:t>
+      <w:r>
+        <w:t>Visual studio ir parasti rekomendēta priekš Unity C# galvenokārt dēļ visām trešās partijas bibliotēkām un modifikācijām kuras ir domātas  C# un konkrētu Unity. Pat ja lielākā daļa Unity programmētāji izmanto šo IDE tai ir problēmas ar optimizāciju, un parasti</w:t>
       </w:r>
       <w:r>
         <w:t xml:space="preserve"> aizņem pārāk daudz RAM kas var ļoti ietekmēt testēšanu.</w:t>
@@ -9479,11 +8781,9 @@
           <w:numId w:val="64"/>
         </w:numPr>
       </w:pPr>
-      <w:proofErr w:type="spellStart"/>
       <w:r>
         <w:t>Inkscape</w:t>
       </w:r>
-      <w:proofErr w:type="spellEnd"/>
     </w:p>
     <w:p>
       <w:pPr>
@@ -9491,15 +8791,7 @@
         <w:ind w:firstLine="0"/>
       </w:pPr>
       <w:r>
-        <w:t xml:space="preserve">Šī programma ir domāta, lai veidotu vektora grafikus kuri ir daudz labāki priekš videospēles grafikiem, lai gan </w:t>
-      </w:r>
-      <w:proofErr w:type="spellStart"/>
-      <w:r>
-        <w:t>Inkscape</w:t>
-      </w:r>
-      <w:proofErr w:type="spellEnd"/>
-      <w:r>
-        <w:t xml:space="preserve"> ir krāsas imitācijas kas izveido problēmas ar modifikāciju,</w:t>
+        <w:t>Šī programma ir domāta, lai veidotu vektora grafikus kuri ir daudz labāki priekš videospēles grafikiem, lai gan Inkscape ir krāsas imitācijas kas izveido problēmas ar modifikāciju,</w:t>
       </w:r>
       <w:r>
         <w:t xml:space="preserve"> svara kartes veidošanu un emisijas kartes veidošanu.</w:t>
@@ -9595,15 +8887,7 @@
         </w:numPr>
       </w:pPr>
       <w:r>
-        <w:t xml:space="preserve">Paštaisīta </w:t>
-      </w:r>
-      <w:proofErr w:type="spellStart"/>
-      <w:r>
-        <w:t>json</w:t>
-      </w:r>
-      <w:proofErr w:type="spellEnd"/>
-      <w:r>
-        <w:t xml:space="preserve"> kartes veidošanas aplikācija</w:t>
+        <w:t>Paštaisīta json kartes veidošanas aplikācija</w:t>
       </w:r>
     </w:p>
     <w:p>
@@ -9629,15 +8913,7 @@
         <w:t xml:space="preserve"> ātrāk ir iespēja veidot alternatīvu programmu kas </w:t>
       </w:r>
       <w:r>
-        <w:t xml:space="preserve">izmantojot JSON formātu atļaus spēlēt korespondējošo mūziku un demonstrācijas skatu no videospēles skatupunkta. Šādi veidota programmatūra ir specifiska un tikai izmantojama ar </w:t>
-      </w:r>
-      <w:proofErr w:type="spellStart"/>
-      <w:r>
-        <w:t>cybershock</w:t>
-      </w:r>
-      <w:proofErr w:type="spellEnd"/>
-      <w:r>
-        <w:t xml:space="preserve"> JSON </w:t>
+        <w:t xml:space="preserve">izmantojot JSON formātu atļaus spēlēt korespondējošo mūziku un demonstrācijas skatu no videospēles skatupunkta. Šādi veidota programmatūra ir specifiska un tikai izmantojama ar cybershock JSON </w:t>
       </w:r>
       <w:r>
         <w:t xml:space="preserve">kārtojuma </w:t>
@@ -9928,15 +9204,7 @@
         <w:t>.</w:t>
       </w:r>
       <w:r>
-        <w:t xml:space="preserve"> </w:t>
-      </w:r>
-      <w:proofErr w:type="spellStart"/>
-      <w:r>
-        <w:t>State</w:t>
-      </w:r>
-      <w:proofErr w:type="spellEnd"/>
-      <w:r>
-        <w:t xml:space="preserve"> diagramma</w:t>
+        <w:t xml:space="preserve"> State diagramma</w:t>
       </w:r>
       <w:r>
         <w:t xml:space="preserve"> </w:t>
@@ -10012,15 +9280,7 @@
         </w:drawing>
       </w:r>
       <w:r>
-        <w:t xml:space="preserve">Šī diagramma reprezentē tikai navigācijas un loģistikas funkcijas. Šī diagramma nav veidota, lai demonstrētu </w:t>
-      </w:r>
-      <w:proofErr w:type="spellStart"/>
-      <w:r>
-        <w:t>internālas</w:t>
-      </w:r>
-      <w:proofErr w:type="spellEnd"/>
-      <w:r>
-        <w:t xml:space="preserve"> un datu pārraides funkcijas.</w:t>
+        <w:t>Šī diagramma reprezentē tikai navigācijas un loģistikas funkcijas. Šī diagramma nav veidota, lai demonstrētu internālas un datu pārraides funkcijas.</w:t>
       </w:r>
     </w:p>
     <w:p>
@@ -10061,7 +9321,6 @@
         </w:rPr>
         <w:t xml:space="preserve">attēls </w:t>
       </w:r>
-      <w:proofErr w:type="spellStart"/>
       <w:r>
         <w:rPr>
           <w:rStyle w:val="SubtleEmphasis"/>
@@ -10069,17 +9328,7 @@
           <w:i w:val="0"/>
           <w:iCs w:val="0"/>
         </w:rPr>
-        <w:t>State</w:t>
-      </w:r>
-      <w:proofErr w:type="spellEnd"/>
-      <w:r>
-        <w:rPr>
-          <w:rStyle w:val="SubtleEmphasis"/>
-          <w:b/>
-          <w:i w:val="0"/>
-          <w:iCs w:val="0"/>
-        </w:rPr>
-        <w:t xml:space="preserve"> diagramma</w:t>
+        <w:t>State diagramma</w:t>
       </w:r>
     </w:p>
     <w:p>
@@ -10201,27 +9450,7 @@
           <w:i w:val="0"/>
           <w:iCs w:val="0"/>
         </w:rPr>
-        <w:t xml:space="preserve">attēls </w:t>
-      </w:r>
-      <w:proofErr w:type="spellStart"/>
-      <w:r>
-        <w:rPr>
-          <w:rStyle w:val="SubtleEmphasis"/>
-          <w:b/>
-          <w:i w:val="0"/>
-          <w:iCs w:val="0"/>
-        </w:rPr>
-        <w:t>State</w:t>
-      </w:r>
-      <w:proofErr w:type="spellEnd"/>
-      <w:r>
-        <w:rPr>
-          <w:rStyle w:val="SubtleEmphasis"/>
-          <w:b/>
-          <w:i w:val="0"/>
-          <w:iCs w:val="0"/>
-        </w:rPr>
-        <w:t xml:space="preserve"> diagramma</w:t>
+        <w:t>attēls State diagramma</w:t>
       </w:r>
     </w:p>
     <w:p>
@@ -10605,17 +9834,12 @@
         <w:pStyle w:val="ListParagraph"/>
         <w:numPr>
           <w:ilvl w:val="6"/>
-          <w:numId w:val="63"/>
+          <w:numId w:val="73"/>
         </w:numPr>
         <w:ind w:left="284" w:hanging="284"/>
       </w:pPr>
-      <w:proofErr w:type="spellStart"/>
-      <w:r>
-        <w:t>Play</w:t>
-      </w:r>
-      <w:proofErr w:type="spellEnd"/>
-      <w:r>
-        <w:t xml:space="preserve"> pārvietos tevi uz 5.3 nodaļu kurā varēs izvēlēties kuru līmeni vēlies spēlēt.</w:t>
+      <w:r>
+        <w:t>Play pārvietos tevi uz 5.3 nodaļu kurā varēs izvēlēties kuru līmeni vēlies spēlēt.</w:t>
       </w:r>
     </w:p>
     <w:p>
@@ -10623,17 +9847,12 @@
         <w:pStyle w:val="ListParagraph"/>
         <w:numPr>
           <w:ilvl w:val="6"/>
-          <w:numId w:val="63"/>
+          <w:numId w:val="73"/>
         </w:numPr>
         <w:ind w:left="284" w:hanging="284"/>
       </w:pPr>
-      <w:proofErr w:type="spellStart"/>
-      <w:r>
-        <w:t>Settings</w:t>
-      </w:r>
-      <w:proofErr w:type="spellEnd"/>
-      <w:r>
-        <w:t xml:space="preserve"> pārvietos tevi uz 5.2 nodaļu kurā varēs mainīt iestatījumus.</w:t>
+      <w:r>
+        <w:t>Settings pārvietos tevi uz 5.2 nodaļu kurā varēs mainīt iestatījumus.</w:t>
       </w:r>
     </w:p>
     <w:p>
@@ -10641,17 +9860,12 @@
         <w:pStyle w:val="ListParagraph"/>
         <w:numPr>
           <w:ilvl w:val="6"/>
-          <w:numId w:val="63"/>
+          <w:numId w:val="73"/>
         </w:numPr>
         <w:ind w:left="284" w:hanging="284"/>
       </w:pPr>
-      <w:proofErr w:type="spellStart"/>
-      <w:r>
-        <w:t>Quit</w:t>
-      </w:r>
-      <w:proofErr w:type="spellEnd"/>
-      <w:r>
-        <w:t xml:space="preserve"> aizver aplikāciju.</w:t>
+      <w:r>
+        <w:t>Quit aizver aplikāciju.</w:t>
       </w:r>
     </w:p>
     <w:p>
@@ -10795,17 +10009,12 @@
         <w:pStyle w:val="ListParagraph"/>
         <w:numPr>
           <w:ilvl w:val="6"/>
-          <w:numId w:val="62"/>
+          <w:numId w:val="72"/>
         </w:numPr>
         <w:ind w:left="284"/>
       </w:pPr>
-      <w:proofErr w:type="spellStart"/>
-      <w:r>
-        <w:t>Resolution</w:t>
-      </w:r>
-      <w:proofErr w:type="spellEnd"/>
-      <w:r>
-        <w:t xml:space="preserve"> izmaina izšķirtspēju kurā spēle tiks vadīta, pa kreisi ir mazāka un pa labi palielina izšķirtspēju. </w:t>
+      <w:r>
+        <w:t xml:space="preserve">Resolution izmaina izšķirtspēju kurā spēle tiks vadīta, pa kreisi ir mazāka un pa labi palielina izšķirtspēju. </w:t>
       </w:r>
     </w:p>
     <w:p>
@@ -10813,68 +10022,15 @@
         <w:pStyle w:val="ListParagraph"/>
         <w:numPr>
           <w:ilvl w:val="6"/>
-          <w:numId w:val="62"/>
+          <w:numId w:val="72"/>
         </w:numPr>
         <w:ind w:left="284"/>
       </w:pPr>
-      <w:proofErr w:type="spellStart"/>
-      <w:r>
-        <w:t>Screen</w:t>
-      </w:r>
-      <w:proofErr w:type="spellEnd"/>
-      <w:r>
-        <w:t xml:space="preserve"> mode maina kā spēle tiks vadīta caur </w:t>
-      </w:r>
-      <w:proofErr w:type="spellStart"/>
-      <w:r>
-        <w:t>windows</w:t>
-      </w:r>
-      <w:proofErr w:type="spellEnd"/>
-      <w:r>
-        <w:t>, pa kreisi ir “</w:t>
-      </w:r>
-      <w:proofErr w:type="spellStart"/>
-      <w:r>
-        <w:t>Windowd</w:t>
-      </w:r>
-      <w:proofErr w:type="spellEnd"/>
-      <w:r>
-        <w:t>” kas nozīmē ka izskatīsies tā kā jebkura cita aplikācija, ja ir “</w:t>
-      </w:r>
-      <w:proofErr w:type="spellStart"/>
-      <w:r>
-        <w:t>Borderless</w:t>
-      </w:r>
-      <w:proofErr w:type="spellEnd"/>
-      <w:r>
-        <w:t xml:space="preserve"> </w:t>
-      </w:r>
-      <w:proofErr w:type="spellStart"/>
-      <w:r>
-        <w:t>window</w:t>
-      </w:r>
-      <w:proofErr w:type="spellEnd"/>
-      <w:r>
-        <w:t>” tad tas aizņems visu ekrānu, bet varēs iziet ārā no programmas un izmantot citu ekrānu neai</w:t>
-      </w:r>
-      <w:r>
-        <w:t>zverot programmu. “</w:t>
-      </w:r>
-      <w:proofErr w:type="spellStart"/>
-      <w:r>
-        <w:t>Full</w:t>
-      </w:r>
-      <w:proofErr w:type="spellEnd"/>
-      <w:r>
-        <w:t xml:space="preserve"> </w:t>
-      </w:r>
-      <w:proofErr w:type="spellStart"/>
-      <w:r>
-        <w:t>screen</w:t>
-      </w:r>
-      <w:proofErr w:type="spellEnd"/>
-      <w:r>
-        <w:t xml:space="preserve">” aizņems visu ekrānu un ja nospiedīs uz jebkuru citu aplikāciju </w:t>
+      <w:r>
+        <w:t>Screen mode maina kā spēle tiks vadīta caur windows, pa kreisi ir “Windowd” kas nozīmē ka izskatīsies tā kā jebkura cita aplikācija, ja ir “Borderless window” tad tas aizņems visu ekrānu, bet varēs iziet ārā no programmas un izmantot citu ekrānu neai</w:t>
+      </w:r>
+      <w:r>
+        <w:t xml:space="preserve">zverot programmu. “Full screen” aizņems visu ekrānu un ja nospiedīs uz jebkuru citu aplikāciju </w:t>
       </w:r>
       <w:r>
         <w:t>programma</w:t>
@@ -10888,17 +10044,12 @@
         <w:pStyle w:val="ListParagraph"/>
         <w:numPr>
           <w:ilvl w:val="6"/>
-          <w:numId w:val="62"/>
+          <w:numId w:val="72"/>
         </w:numPr>
         <w:ind w:left="284"/>
       </w:pPr>
-      <w:proofErr w:type="spellStart"/>
-      <w:r>
-        <w:t>Quality</w:t>
-      </w:r>
-      <w:proofErr w:type="spellEnd"/>
-      <w:r>
-        <w:t xml:space="preserve"> iestatījumi maina cik detalizēti izskatīsies spēle. Ko</w:t>
+      <w:r>
+        <w:t>Quality iestatījumi maina cik detalizēti izskatīsies spēle. Ko</w:t>
       </w:r>
       <w:r>
         <w:t>n</w:t>
@@ -11006,31 +10157,13 @@
               </w:rPr>
               <w:t>“</w:t>
             </w:r>
-            <w:proofErr w:type="spellStart"/>
             <w:r>
               <w:rPr>
                 <w:sz w:val="22"/>
                 <w:szCs w:val="22"/>
               </w:rPr>
-              <w:t>Very</w:t>
-            </w:r>
-            <w:proofErr w:type="spellEnd"/>
-            <w:r>
-              <w:rPr>
-                <w:sz w:val="22"/>
-                <w:szCs w:val="22"/>
-              </w:rPr>
-              <w:t xml:space="preserve"> </w:t>
-            </w:r>
-            <w:proofErr w:type="spellStart"/>
-            <w:r>
-              <w:rPr>
-                <w:sz w:val="22"/>
-                <w:szCs w:val="22"/>
-              </w:rPr>
-              <w:t>low</w:t>
-            </w:r>
-            <w:proofErr w:type="spellEnd"/>
+              <w:t>Very low</w:t>
+            </w:r>
             <w:r>
               <w:rPr>
                 <w:sz w:val="22"/>
@@ -11060,7 +10193,6 @@
               </w:rPr>
               <w:t>“</w:t>
             </w:r>
-            <w:proofErr w:type="spellStart"/>
             <w:r>
               <w:rPr>
                 <w:sz w:val="22"/>
@@ -11075,7 +10207,6 @@
               </w:rPr>
               <w:t>ow</w:t>
             </w:r>
-            <w:proofErr w:type="spellEnd"/>
             <w:r>
               <w:rPr>
                 <w:sz w:val="22"/>
@@ -11103,24 +10234,15 @@
                 <w:sz w:val="22"/>
                 <w:szCs w:val="22"/>
               </w:rPr>
-              <w:t>“</w:t>
-            </w:r>
-            <w:proofErr w:type="spellStart"/>
+              <w:t>“M</w:t>
+            </w:r>
             <w:r>
               <w:rPr>
                 <w:sz w:val="22"/>
                 <w:szCs w:val="22"/>
               </w:rPr>
-              <w:t>M</w:t>
-            </w:r>
-            <w:r>
-              <w:rPr>
-                <w:sz w:val="22"/>
-                <w:szCs w:val="22"/>
-              </w:rPr>
               <w:t>edium</w:t>
             </w:r>
-            <w:proofErr w:type="spellEnd"/>
             <w:r>
               <w:rPr>
                 <w:sz w:val="22"/>
@@ -11150,7 +10272,6 @@
               </w:rPr>
               <w:t>“</w:t>
             </w:r>
-            <w:proofErr w:type="spellStart"/>
             <w:r>
               <w:rPr>
                 <w:sz w:val="22"/>
@@ -11165,7 +10286,6 @@
               </w:rPr>
               <w:t>igh</w:t>
             </w:r>
-            <w:proofErr w:type="spellEnd"/>
             <w:r>
               <w:rPr>
                 <w:sz w:val="22"/>
@@ -11195,31 +10315,13 @@
               </w:rPr>
               <w:t>“</w:t>
             </w:r>
-            <w:proofErr w:type="spellStart"/>
             <w:r>
               <w:rPr>
                 <w:sz w:val="22"/>
                 <w:szCs w:val="22"/>
               </w:rPr>
-              <w:t>Very</w:t>
-            </w:r>
-            <w:proofErr w:type="spellEnd"/>
-            <w:r>
-              <w:rPr>
-                <w:sz w:val="22"/>
-                <w:szCs w:val="22"/>
-              </w:rPr>
-              <w:t xml:space="preserve"> </w:t>
-            </w:r>
-            <w:proofErr w:type="spellStart"/>
-            <w:r>
-              <w:rPr>
-                <w:sz w:val="22"/>
-                <w:szCs w:val="22"/>
-              </w:rPr>
-              <w:t>high</w:t>
-            </w:r>
-            <w:proofErr w:type="spellEnd"/>
+              <w:t>Very high</w:t>
+            </w:r>
             <w:r>
               <w:rPr>
                 <w:sz w:val="22"/>
@@ -11296,7 +10398,6 @@
               </w:rPr>
               <w:t xml:space="preserve"> nekā “</w:t>
             </w:r>
-            <w:proofErr w:type="spellStart"/>
             <w:r>
               <w:rPr>
                 <w:sz w:val="22"/>
@@ -11309,31 +10410,7 @@
                 <w:sz w:val="22"/>
                 <w:szCs w:val="22"/>
               </w:rPr>
-              <w:t>ery</w:t>
-            </w:r>
-            <w:proofErr w:type="spellEnd"/>
-            <w:r>
-              <w:rPr>
-                <w:sz w:val="22"/>
-                <w:szCs w:val="22"/>
-              </w:rPr>
-              <w:t xml:space="preserve"> </w:t>
-            </w:r>
-            <w:proofErr w:type="spellStart"/>
-            <w:r>
-              <w:rPr>
-                <w:sz w:val="22"/>
-                <w:szCs w:val="22"/>
-              </w:rPr>
-              <w:t>low</w:t>
-            </w:r>
-            <w:proofErr w:type="spellEnd"/>
-            <w:r>
-              <w:rPr>
-                <w:sz w:val="22"/>
-                <w:szCs w:val="22"/>
-              </w:rPr>
-              <w:t>”</w:t>
+              <w:t>ery low”</w:t>
             </w:r>
             <w:r>
               <w:rPr>
@@ -11515,25 +10592,15 @@
         <w:pStyle w:val="ListParagraph"/>
         <w:numPr>
           <w:ilvl w:val="6"/>
-          <w:numId w:val="62"/>
+          <w:numId w:val="72"/>
         </w:numPr>
         <w:ind w:left="284"/>
       </w:pPr>
-      <w:proofErr w:type="spellStart"/>
-      <w:r>
-        <w:t>Volume</w:t>
-      </w:r>
-      <w:proofErr w:type="spellEnd"/>
-      <w:r>
-        <w:t xml:space="preserve"> vada kopējo aplikācijas skaļumu, kā piemēru ja mūzikas skaļums ir 50% un </w:t>
-      </w:r>
-      <w:proofErr w:type="spellStart"/>
-      <w:r>
-        <w:t>volume</w:t>
-      </w:r>
-      <w:proofErr w:type="spellEnd"/>
-      <w:r>
-        <w:t xml:space="preserve"> ir arī 50% tad kopējais mūzikas skaļums būs 25%.</w:t>
+      <w:r>
+        <w:t xml:space="preserve">Volume vada kopējo aplikācijas skaļumu, kā piemēru ja mūzikas skaļums ir 50% un </w:t>
+      </w:r>
+      <w:r>
+        <w:t>volume ir arī 50% tad kopējais mūzikas skaļums būs 25%.</w:t>
       </w:r>
     </w:p>
     <w:p>
@@ -11541,7 +10608,7 @@
         <w:pStyle w:val="ListParagraph"/>
         <w:numPr>
           <w:ilvl w:val="6"/>
-          <w:numId w:val="62"/>
+          <w:numId w:val="72"/>
         </w:numPr>
         <w:ind w:left="284"/>
       </w:pPr>
@@ -11554,17 +10621,12 @@
         <w:pStyle w:val="ListParagraph"/>
         <w:numPr>
           <w:ilvl w:val="6"/>
-          <w:numId w:val="62"/>
+          <w:numId w:val="72"/>
         </w:numPr>
         <w:ind w:left="284"/>
       </w:pPr>
-      <w:proofErr w:type="spellStart"/>
-      <w:r>
-        <w:t>Music</w:t>
-      </w:r>
-      <w:proofErr w:type="spellEnd"/>
-      <w:r>
-        <w:t xml:space="preserve"> maina mūzikas skaļumu, tas ir gan spēles laikā, gan ceļvedī.</w:t>
+      <w:r>
+        <w:t>Music maina mūzikas skaļumu, tas ir gan spēles laikā, gan ceļvedī.</w:t>
       </w:r>
     </w:p>
     <w:p>
@@ -11572,17 +10634,12 @@
         <w:pStyle w:val="ListParagraph"/>
         <w:numPr>
           <w:ilvl w:val="6"/>
-          <w:numId w:val="62"/>
+          <w:numId w:val="72"/>
         </w:numPr>
         <w:ind w:left="284"/>
       </w:pPr>
-      <w:proofErr w:type="spellStart"/>
-      <w:r>
-        <w:t>Back</w:t>
-      </w:r>
-      <w:proofErr w:type="spellEnd"/>
-      <w:r>
-        <w:t xml:space="preserve"> pārvieto tevi atpakaļ uz 5.1 nodaļu. </w:t>
+      <w:r>
+        <w:t xml:space="preserve">Back pārvieto tevi atpakaļ uz 5.1 nodaļu. </w:t>
       </w:r>
     </w:p>
     <w:p>
@@ -11590,17 +10647,12 @@
         <w:pStyle w:val="ListParagraph"/>
         <w:numPr>
           <w:ilvl w:val="6"/>
-          <w:numId w:val="62"/>
+          <w:numId w:val="72"/>
         </w:numPr>
         <w:ind w:left="284"/>
       </w:pPr>
-      <w:proofErr w:type="spellStart"/>
-      <w:r>
-        <w:t>Apply</w:t>
-      </w:r>
-      <w:proofErr w:type="spellEnd"/>
-      <w:r>
-        <w:t xml:space="preserve"> saglabā iestatītos </w:t>
+      <w:r>
+        <w:t xml:space="preserve">Apply saglabā iestatītos </w:t>
       </w:r>
       <w:r>
         <w:t>iestatījumus</w:t>
@@ -11806,15 +10858,7 @@
         <w:ind w:left="284"/>
       </w:pPr>
       <w:r>
-        <w:t>Zem tā ir grūtības iestatījumu saraksts. Katrai mūzikai var būt citi nosaukumi, krāsas un grūtības iestatījumu skaits. Kad kāda grūtības izvēle ir nospiesta tā tiek atzīmēta un “</w:t>
-      </w:r>
-      <w:proofErr w:type="spellStart"/>
-      <w:r>
-        <w:t>play</w:t>
-      </w:r>
-      <w:proofErr w:type="spellEnd"/>
-      <w:r>
-        <w:t xml:space="preserve">” poga ir pieejamā. </w:t>
+        <w:t xml:space="preserve">Zem tā ir grūtības iestatījumu saraksts. Katrai mūzikai var būt citi nosaukumi, krāsas un grūtības iestatījumu skaits. Kad kāda grūtības izvēle ir nospiesta tā tiek atzīmēta un “play” poga ir pieejamā. </w:t>
       </w:r>
     </w:p>
     <w:p>
@@ -11826,13 +10870,8 @@
         </w:numPr>
         <w:ind w:left="284"/>
       </w:pPr>
-      <w:proofErr w:type="spellStart"/>
-      <w:r>
-        <w:t>Back</w:t>
-      </w:r>
-      <w:proofErr w:type="spellEnd"/>
-      <w:r>
-        <w:t xml:space="preserve"> poga ignorēs kas tika nospiests un pāries uz sākumlapu.</w:t>
+      <w:r>
+        <w:t>Back poga ignorēs kas tika nospiests un pāries uz sākumlapu.</w:t>
       </w:r>
     </w:p>
     <w:p>
@@ -11844,13 +10883,8 @@
         </w:numPr>
         <w:ind w:left="284"/>
       </w:pPr>
-      <w:proofErr w:type="spellStart"/>
-      <w:r>
-        <w:t>Play</w:t>
-      </w:r>
-      <w:proofErr w:type="spellEnd"/>
-      <w:r>
-        <w:t xml:space="preserve"> poga ir tikai pieejama, ja ir izvēlēta grūtības izvēle. Šī poga pārvietos tevi uz pašu spēli ar iestatīto mūziku un grūtību.</w:t>
+      <w:r>
+        <w:t>Play poga ir tikai pieejama, ja ir izvēlēta grūtības izvēle. Šī poga pārvietos tevi uz pašu spēli ar iestatīto mūziku un grūtību.</w:t>
       </w:r>
     </w:p>
     <w:p>
@@ -15923,6 +14957,146 @@
     </w:lvl>
   </w:abstractNum>
   <w:abstractNum w:abstractNumId="34" w15:restartNumberingAfterBreak="0">
+    <w:nsid w:val="432B15CA"/>
+    <w:multiLevelType w:val="multilevel"/>
+    <w:tmpl w:val="1102D33E"/>
+    <w:lvl w:ilvl="0">
+      <w:start w:val="1"/>
+      <w:numFmt w:val="decimal"/>
+      <w:lvlText w:val="%1)"/>
+      <w:lvlJc w:val="left"/>
+      <w:pPr>
+        <w:ind w:left="1440" w:hanging="360"/>
+      </w:pPr>
+      <w:rPr>
+        <w:strike w:val="0"/>
+        <w:dstrike w:val="0"/>
+        <w:u w:val="none"/>
+        <w:effect w:val="none"/>
+      </w:rPr>
+    </w:lvl>
+    <w:lvl w:ilvl="1">
+      <w:start w:val="1"/>
+      <w:numFmt w:val="lowerLetter"/>
+      <w:lvlText w:val="%2)"/>
+      <w:lvlJc w:val="left"/>
+      <w:pPr>
+        <w:ind w:left="2160" w:hanging="360"/>
+      </w:pPr>
+      <w:rPr>
+        <w:strike w:val="0"/>
+        <w:dstrike w:val="0"/>
+        <w:u w:val="none"/>
+        <w:effect w:val="none"/>
+      </w:rPr>
+    </w:lvl>
+    <w:lvl w:ilvl="2">
+      <w:start w:val="1"/>
+      <w:numFmt w:val="lowerRoman"/>
+      <w:lvlText w:val="%3)"/>
+      <w:lvlJc w:val="right"/>
+      <w:pPr>
+        <w:ind w:left="2880" w:hanging="360"/>
+      </w:pPr>
+      <w:rPr>
+        <w:strike w:val="0"/>
+        <w:dstrike w:val="0"/>
+        <w:u w:val="none"/>
+        <w:effect w:val="none"/>
+      </w:rPr>
+    </w:lvl>
+    <w:lvl w:ilvl="3">
+      <w:start w:val="1"/>
+      <w:numFmt w:val="decimal"/>
+      <w:lvlText w:val="(%4)"/>
+      <w:lvlJc w:val="left"/>
+      <w:pPr>
+        <w:ind w:left="3600" w:hanging="360"/>
+      </w:pPr>
+      <w:rPr>
+        <w:strike w:val="0"/>
+        <w:dstrike w:val="0"/>
+        <w:u w:val="none"/>
+        <w:effect w:val="none"/>
+      </w:rPr>
+    </w:lvl>
+    <w:lvl w:ilvl="4">
+      <w:start w:val="1"/>
+      <w:numFmt w:val="lowerLetter"/>
+      <w:lvlText w:val="(%5)"/>
+      <w:lvlJc w:val="left"/>
+      <w:pPr>
+        <w:ind w:left="4320" w:hanging="360"/>
+      </w:pPr>
+      <w:rPr>
+        <w:strike w:val="0"/>
+        <w:dstrike w:val="0"/>
+        <w:u w:val="none"/>
+        <w:effect w:val="none"/>
+      </w:rPr>
+    </w:lvl>
+    <w:lvl w:ilvl="5">
+      <w:start w:val="1"/>
+      <w:numFmt w:val="lowerRoman"/>
+      <w:lvlText w:val="(%6)"/>
+      <w:lvlJc w:val="right"/>
+      <w:pPr>
+        <w:ind w:left="5040" w:hanging="360"/>
+      </w:pPr>
+      <w:rPr>
+        <w:strike w:val="0"/>
+        <w:dstrike w:val="0"/>
+        <w:u w:val="none"/>
+        <w:effect w:val="none"/>
+      </w:rPr>
+    </w:lvl>
+    <w:lvl w:ilvl="6">
+      <w:start w:val="1"/>
+      <w:numFmt w:val="decimal"/>
+      <w:lvlText w:val="%7."/>
+      <w:lvlJc w:val="left"/>
+      <w:pPr>
+        <w:ind w:left="5760" w:hanging="360"/>
+      </w:pPr>
+      <w:rPr>
+        <w:strike w:val="0"/>
+        <w:dstrike w:val="0"/>
+        <w:u w:val="none"/>
+        <w:effect w:val="none"/>
+      </w:rPr>
+    </w:lvl>
+    <w:lvl w:ilvl="7">
+      <w:start w:val="1"/>
+      <w:numFmt w:val="lowerLetter"/>
+      <w:lvlText w:val="%8."/>
+      <w:lvlJc w:val="left"/>
+      <w:pPr>
+        <w:ind w:left="6480" w:hanging="360"/>
+      </w:pPr>
+      <w:rPr>
+        <w:strike w:val="0"/>
+        <w:dstrike w:val="0"/>
+        <w:u w:val="none"/>
+        <w:effect w:val="none"/>
+      </w:rPr>
+    </w:lvl>
+    <w:lvl w:ilvl="8">
+      <w:start w:val="1"/>
+      <w:numFmt w:val="lowerRoman"/>
+      <w:lvlText w:val="%9."/>
+      <w:lvlJc w:val="right"/>
+      <w:pPr>
+        <w:ind w:left="7200" w:hanging="360"/>
+      </w:pPr>
+      <w:rPr>
+        <w:strike w:val="0"/>
+        <w:dstrike w:val="0"/>
+        <w:u w:val="none"/>
+        <w:effect w:val="none"/>
+      </w:rPr>
+    </w:lvl>
+  </w:abstractNum>
+  <w:abstractNum w:abstractNumId="35" w15:restartNumberingAfterBreak="0">
     <w:nsid w:val="43DC19E5"/>
     <w:multiLevelType w:val="multilevel"/>
     <w:tmpl w:val="59383E2A"/>
@@ -16062,7 +15236,7 @@
       </w:rPr>
     </w:lvl>
   </w:abstractNum>
-  <w:abstractNum w:abstractNumId="35" w15:restartNumberingAfterBreak="0">
+  <w:abstractNum w:abstractNumId="36" w15:restartNumberingAfterBreak="0">
     <w:nsid w:val="442159FD"/>
     <w:multiLevelType w:val="multilevel"/>
     <w:tmpl w:val="1102D33E"/>
@@ -16202,7 +15376,7 @@
       </w:rPr>
     </w:lvl>
   </w:abstractNum>
-  <w:abstractNum w:abstractNumId="36" w15:restartNumberingAfterBreak="0">
+  <w:abstractNum w:abstractNumId="37" w15:restartNumberingAfterBreak="0">
     <w:nsid w:val="46D92DD0"/>
     <w:multiLevelType w:val="multilevel"/>
     <w:tmpl w:val="725CD6FA"/>
@@ -16288,7 +15462,7 @@
       </w:pPr>
     </w:lvl>
   </w:abstractNum>
-  <w:abstractNum w:abstractNumId="37" w15:restartNumberingAfterBreak="0">
+  <w:abstractNum w:abstractNumId="38" w15:restartNumberingAfterBreak="0">
     <w:nsid w:val="476D6274"/>
     <w:multiLevelType w:val="multilevel"/>
     <w:tmpl w:val="A8AC4D6A"/>
@@ -16374,7 +15548,7 @@
       </w:pPr>
     </w:lvl>
   </w:abstractNum>
-  <w:abstractNum w:abstractNumId="38" w15:restartNumberingAfterBreak="0">
+  <w:abstractNum w:abstractNumId="39" w15:restartNumberingAfterBreak="0">
     <w:nsid w:val="4825686A"/>
     <w:multiLevelType w:val="multilevel"/>
     <w:tmpl w:val="E6305438"/>
@@ -16514,7 +15688,7 @@
       </w:rPr>
     </w:lvl>
   </w:abstractNum>
-  <w:abstractNum w:abstractNumId="39" w15:restartNumberingAfterBreak="0">
+  <w:abstractNum w:abstractNumId="40" w15:restartNumberingAfterBreak="0">
     <w:nsid w:val="492F55AB"/>
     <w:multiLevelType w:val="multilevel"/>
     <w:tmpl w:val="73C492DA"/>
@@ -16654,7 +15828,7 @@
       </w:rPr>
     </w:lvl>
   </w:abstractNum>
-  <w:abstractNum w:abstractNumId="40" w15:restartNumberingAfterBreak="0">
+  <w:abstractNum w:abstractNumId="41" w15:restartNumberingAfterBreak="0">
     <w:nsid w:val="4C1037D1"/>
     <w:multiLevelType w:val="multilevel"/>
     <w:tmpl w:val="2C180B6E"/>
@@ -16740,7 +15914,7 @@
       </w:pPr>
     </w:lvl>
   </w:abstractNum>
-  <w:abstractNum w:abstractNumId="41" w15:restartNumberingAfterBreak="0">
+  <w:abstractNum w:abstractNumId="42" w15:restartNumberingAfterBreak="0">
     <w:nsid w:val="4D7078E1"/>
     <w:multiLevelType w:val="multilevel"/>
     <w:tmpl w:val="543A8D32"/>
@@ -16880,7 +16054,7 @@
       </w:rPr>
     </w:lvl>
   </w:abstractNum>
-  <w:abstractNum w:abstractNumId="42" w15:restartNumberingAfterBreak="0">
+  <w:abstractNum w:abstractNumId="43" w15:restartNumberingAfterBreak="0">
     <w:nsid w:val="4FB80AC1"/>
     <w:multiLevelType w:val="hybridMultilevel"/>
     <w:tmpl w:val="6FE079D0"/>
@@ -16969,7 +16143,7 @@
       </w:pPr>
     </w:lvl>
   </w:abstractNum>
-  <w:abstractNum w:abstractNumId="43" w15:restartNumberingAfterBreak="0">
+  <w:abstractNum w:abstractNumId="44" w15:restartNumberingAfterBreak="0">
     <w:nsid w:val="50801284"/>
     <w:multiLevelType w:val="multilevel"/>
     <w:tmpl w:val="EBAA8D82"/>
@@ -17055,7 +16229,7 @@
       </w:pPr>
     </w:lvl>
   </w:abstractNum>
-  <w:abstractNum w:abstractNumId="44" w15:restartNumberingAfterBreak="0">
+  <w:abstractNum w:abstractNumId="45" w15:restartNumberingAfterBreak="0">
     <w:nsid w:val="532908B1"/>
     <w:multiLevelType w:val="multilevel"/>
     <w:tmpl w:val="5608CB6C"/>
@@ -17141,7 +16315,7 @@
       </w:pPr>
     </w:lvl>
   </w:abstractNum>
-  <w:abstractNum w:abstractNumId="45" w15:restartNumberingAfterBreak="0">
+  <w:abstractNum w:abstractNumId="46" w15:restartNumberingAfterBreak="0">
     <w:nsid w:val="533E2DE5"/>
     <w:multiLevelType w:val="hybridMultilevel"/>
     <w:tmpl w:val="032614F8"/>
@@ -17230,7 +16404,287 @@
       </w:pPr>
     </w:lvl>
   </w:abstractNum>
-  <w:abstractNum w:abstractNumId="46" w15:restartNumberingAfterBreak="0">
+  <w:abstractNum w:abstractNumId="47" w15:restartNumberingAfterBreak="0">
+    <w:nsid w:val="575823F8"/>
+    <w:multiLevelType w:val="multilevel"/>
+    <w:tmpl w:val="2B7A2F9A"/>
+    <w:lvl w:ilvl="0">
+      <w:start w:val="1"/>
+      <w:numFmt w:val="decimal"/>
+      <w:lvlText w:val="%1)"/>
+      <w:lvlJc w:val="left"/>
+      <w:pPr>
+        <w:ind w:left="1440" w:hanging="360"/>
+      </w:pPr>
+      <w:rPr>
+        <w:strike w:val="0"/>
+        <w:dstrike w:val="0"/>
+        <w:u w:val="none"/>
+        <w:effect w:val="none"/>
+      </w:rPr>
+    </w:lvl>
+    <w:lvl w:ilvl="1">
+      <w:start w:val="1"/>
+      <w:numFmt w:val="lowerLetter"/>
+      <w:lvlText w:val="%2)"/>
+      <w:lvlJc w:val="left"/>
+      <w:pPr>
+        <w:ind w:left="2160" w:hanging="360"/>
+      </w:pPr>
+      <w:rPr>
+        <w:strike w:val="0"/>
+        <w:dstrike w:val="0"/>
+        <w:u w:val="none"/>
+        <w:effect w:val="none"/>
+      </w:rPr>
+    </w:lvl>
+    <w:lvl w:ilvl="2">
+      <w:start w:val="1"/>
+      <w:numFmt w:val="lowerRoman"/>
+      <w:lvlText w:val="%3)"/>
+      <w:lvlJc w:val="right"/>
+      <w:pPr>
+        <w:ind w:left="2880" w:hanging="360"/>
+      </w:pPr>
+      <w:rPr>
+        <w:strike w:val="0"/>
+        <w:dstrike w:val="0"/>
+        <w:u w:val="none"/>
+        <w:effect w:val="none"/>
+      </w:rPr>
+    </w:lvl>
+    <w:lvl w:ilvl="3">
+      <w:start w:val="1"/>
+      <w:numFmt w:val="decimal"/>
+      <w:lvlText w:val="(%4)"/>
+      <w:lvlJc w:val="left"/>
+      <w:pPr>
+        <w:ind w:left="3600" w:hanging="360"/>
+      </w:pPr>
+      <w:rPr>
+        <w:strike w:val="0"/>
+        <w:dstrike w:val="0"/>
+        <w:u w:val="none"/>
+        <w:effect w:val="none"/>
+      </w:rPr>
+    </w:lvl>
+    <w:lvl w:ilvl="4">
+      <w:start w:val="1"/>
+      <w:numFmt w:val="lowerLetter"/>
+      <w:lvlText w:val="(%5)"/>
+      <w:lvlJc w:val="left"/>
+      <w:pPr>
+        <w:ind w:left="4320" w:hanging="360"/>
+      </w:pPr>
+      <w:rPr>
+        <w:strike w:val="0"/>
+        <w:dstrike w:val="0"/>
+        <w:u w:val="none"/>
+        <w:effect w:val="none"/>
+      </w:rPr>
+    </w:lvl>
+    <w:lvl w:ilvl="5">
+      <w:start w:val="1"/>
+      <w:numFmt w:val="lowerRoman"/>
+      <w:lvlText w:val="(%6)"/>
+      <w:lvlJc w:val="right"/>
+      <w:pPr>
+        <w:ind w:left="5040" w:hanging="360"/>
+      </w:pPr>
+      <w:rPr>
+        <w:strike w:val="0"/>
+        <w:dstrike w:val="0"/>
+        <w:u w:val="none"/>
+        <w:effect w:val="none"/>
+      </w:rPr>
+    </w:lvl>
+    <w:lvl w:ilvl="6">
+      <w:start w:val="1"/>
+      <w:numFmt w:val="decimal"/>
+      <w:lvlText w:val="%7."/>
+      <w:lvlJc w:val="left"/>
+      <w:pPr>
+        <w:ind w:left="5760" w:hanging="360"/>
+      </w:pPr>
+      <w:rPr>
+        <w:strike w:val="0"/>
+        <w:dstrike w:val="0"/>
+        <w:u w:val="none"/>
+        <w:effect w:val="none"/>
+      </w:rPr>
+    </w:lvl>
+    <w:lvl w:ilvl="7">
+      <w:start w:val="1"/>
+      <w:numFmt w:val="lowerLetter"/>
+      <w:lvlText w:val="%8."/>
+      <w:lvlJc w:val="left"/>
+      <w:pPr>
+        <w:ind w:left="6480" w:hanging="360"/>
+      </w:pPr>
+      <w:rPr>
+        <w:strike w:val="0"/>
+        <w:dstrike w:val="0"/>
+        <w:u w:val="none"/>
+        <w:effect w:val="none"/>
+      </w:rPr>
+    </w:lvl>
+    <w:lvl w:ilvl="8">
+      <w:start w:val="1"/>
+      <w:numFmt w:val="lowerRoman"/>
+      <w:lvlText w:val="%9."/>
+      <w:lvlJc w:val="right"/>
+      <w:pPr>
+        <w:ind w:left="7200" w:hanging="360"/>
+      </w:pPr>
+      <w:rPr>
+        <w:strike w:val="0"/>
+        <w:dstrike w:val="0"/>
+        <w:u w:val="none"/>
+        <w:effect w:val="none"/>
+      </w:rPr>
+    </w:lvl>
+  </w:abstractNum>
+  <w:abstractNum w:abstractNumId="48" w15:restartNumberingAfterBreak="0">
+    <w:nsid w:val="5C4B05A0"/>
+    <w:multiLevelType w:val="multilevel"/>
+    <w:tmpl w:val="096CCD42"/>
+    <w:lvl w:ilvl="0">
+      <w:start w:val="1"/>
+      <w:numFmt w:val="decimal"/>
+      <w:lvlText w:val="%1)"/>
+      <w:lvlJc w:val="left"/>
+      <w:pPr>
+        <w:ind w:left="1440" w:hanging="360"/>
+      </w:pPr>
+      <w:rPr>
+        <w:strike w:val="0"/>
+        <w:dstrike w:val="0"/>
+        <w:u w:val="none"/>
+        <w:effect w:val="none"/>
+      </w:rPr>
+    </w:lvl>
+    <w:lvl w:ilvl="1">
+      <w:start w:val="1"/>
+      <w:numFmt w:val="lowerLetter"/>
+      <w:lvlText w:val="%2)"/>
+      <w:lvlJc w:val="left"/>
+      <w:pPr>
+        <w:ind w:left="2160" w:hanging="360"/>
+      </w:pPr>
+      <w:rPr>
+        <w:strike w:val="0"/>
+        <w:dstrike w:val="0"/>
+        <w:u w:val="none"/>
+        <w:effect w:val="none"/>
+      </w:rPr>
+    </w:lvl>
+    <w:lvl w:ilvl="2">
+      <w:start w:val="1"/>
+      <w:numFmt w:val="lowerRoman"/>
+      <w:lvlText w:val="%3)"/>
+      <w:lvlJc w:val="right"/>
+      <w:pPr>
+        <w:ind w:left="2880" w:hanging="360"/>
+      </w:pPr>
+      <w:rPr>
+        <w:strike w:val="0"/>
+        <w:dstrike w:val="0"/>
+        <w:u w:val="none"/>
+        <w:effect w:val="none"/>
+      </w:rPr>
+    </w:lvl>
+    <w:lvl w:ilvl="3">
+      <w:start w:val="1"/>
+      <w:numFmt w:val="decimal"/>
+      <w:lvlText w:val="(%4)"/>
+      <w:lvlJc w:val="left"/>
+      <w:pPr>
+        <w:ind w:left="3600" w:hanging="360"/>
+      </w:pPr>
+      <w:rPr>
+        <w:strike w:val="0"/>
+        <w:dstrike w:val="0"/>
+        <w:u w:val="none"/>
+        <w:effect w:val="none"/>
+      </w:rPr>
+    </w:lvl>
+    <w:lvl w:ilvl="4">
+      <w:start w:val="1"/>
+      <w:numFmt w:val="lowerLetter"/>
+      <w:lvlText w:val="(%5)"/>
+      <w:lvlJc w:val="left"/>
+      <w:pPr>
+        <w:ind w:left="4320" w:hanging="360"/>
+      </w:pPr>
+      <w:rPr>
+        <w:strike w:val="0"/>
+        <w:dstrike w:val="0"/>
+        <w:u w:val="none"/>
+        <w:effect w:val="none"/>
+      </w:rPr>
+    </w:lvl>
+    <w:lvl w:ilvl="5">
+      <w:start w:val="1"/>
+      <w:numFmt w:val="lowerRoman"/>
+      <w:lvlText w:val="(%6)"/>
+      <w:lvlJc w:val="right"/>
+      <w:pPr>
+        <w:ind w:left="5040" w:hanging="360"/>
+      </w:pPr>
+      <w:rPr>
+        <w:strike w:val="0"/>
+        <w:dstrike w:val="0"/>
+        <w:u w:val="none"/>
+        <w:effect w:val="none"/>
+      </w:rPr>
+    </w:lvl>
+    <w:lvl w:ilvl="6">
+      <w:start w:val="1"/>
+      <w:numFmt w:val="decimal"/>
+      <w:lvlText w:val="%7."/>
+      <w:lvlJc w:val="left"/>
+      <w:pPr>
+        <w:ind w:left="5760" w:hanging="360"/>
+      </w:pPr>
+      <w:rPr>
+        <w:strike w:val="0"/>
+        <w:dstrike w:val="0"/>
+        <w:u w:val="none"/>
+        <w:effect w:val="none"/>
+      </w:rPr>
+    </w:lvl>
+    <w:lvl w:ilvl="7">
+      <w:start w:val="1"/>
+      <w:numFmt w:val="lowerLetter"/>
+      <w:lvlText w:val="%8."/>
+      <w:lvlJc w:val="left"/>
+      <w:pPr>
+        <w:ind w:left="6480" w:hanging="360"/>
+      </w:pPr>
+      <w:rPr>
+        <w:strike w:val="0"/>
+        <w:dstrike w:val="0"/>
+        <w:u w:val="none"/>
+        <w:effect w:val="none"/>
+      </w:rPr>
+    </w:lvl>
+    <w:lvl w:ilvl="8">
+      <w:start w:val="1"/>
+      <w:numFmt w:val="lowerRoman"/>
+      <w:lvlText w:val="%9."/>
+      <w:lvlJc w:val="right"/>
+      <w:pPr>
+        <w:ind w:left="7200" w:hanging="360"/>
+      </w:pPr>
+      <w:rPr>
+        <w:strike w:val="0"/>
+        <w:dstrike w:val="0"/>
+        <w:u w:val="none"/>
+        <w:effect w:val="none"/>
+      </w:rPr>
+    </w:lvl>
+  </w:abstractNum>
+  <w:abstractNum w:abstractNumId="49" w15:restartNumberingAfterBreak="0">
     <w:nsid w:val="5C4E54A3"/>
     <w:multiLevelType w:val="multilevel"/>
     <w:tmpl w:val="70503A40"/>
@@ -17316,7 +16770,7 @@
       </w:pPr>
     </w:lvl>
   </w:abstractNum>
-  <w:abstractNum w:abstractNumId="47" w15:restartNumberingAfterBreak="0">
+  <w:abstractNum w:abstractNumId="50" w15:restartNumberingAfterBreak="0">
     <w:nsid w:val="5DFE10CB"/>
     <w:multiLevelType w:val="hybridMultilevel"/>
     <w:tmpl w:val="844E27DA"/>
@@ -17405,7 +16859,7 @@
       </w:pPr>
     </w:lvl>
   </w:abstractNum>
-  <w:abstractNum w:abstractNumId="48" w15:restartNumberingAfterBreak="0">
+  <w:abstractNum w:abstractNumId="51" w15:restartNumberingAfterBreak="0">
     <w:nsid w:val="5FD07271"/>
     <w:multiLevelType w:val="hybridMultilevel"/>
     <w:tmpl w:val="6FE079D0"/>
@@ -17494,7 +16948,7 @@
       </w:pPr>
     </w:lvl>
   </w:abstractNum>
-  <w:abstractNum w:abstractNumId="49" w15:restartNumberingAfterBreak="0">
+  <w:abstractNum w:abstractNumId="52" w15:restartNumberingAfterBreak="0">
     <w:nsid w:val="614B3ED1"/>
     <w:multiLevelType w:val="hybridMultilevel"/>
     <w:tmpl w:val="15303DF0"/>
@@ -17580,7 +17034,7 @@
       </w:pPr>
     </w:lvl>
   </w:abstractNum>
-  <w:abstractNum w:abstractNumId="50" w15:restartNumberingAfterBreak="0">
+  <w:abstractNum w:abstractNumId="53" w15:restartNumberingAfterBreak="0">
     <w:nsid w:val="67D94221"/>
     <w:multiLevelType w:val="multilevel"/>
     <w:tmpl w:val="39AE5504"/>
@@ -17720,7 +17174,7 @@
       </w:rPr>
     </w:lvl>
   </w:abstractNum>
-  <w:abstractNum w:abstractNumId="51" w15:restartNumberingAfterBreak="0">
+  <w:abstractNum w:abstractNumId="54" w15:restartNumberingAfterBreak="0">
     <w:nsid w:val="6A451DE5"/>
     <w:multiLevelType w:val="hybridMultilevel"/>
     <w:tmpl w:val="BFD4AA3A"/>
@@ -17809,7 +17263,7 @@
       </w:pPr>
     </w:lvl>
   </w:abstractNum>
-  <w:abstractNum w:abstractNumId="52" w15:restartNumberingAfterBreak="0">
+  <w:abstractNum w:abstractNumId="55" w15:restartNumberingAfterBreak="0">
     <w:nsid w:val="6D466850"/>
     <w:multiLevelType w:val="hybridMultilevel"/>
     <w:tmpl w:val="931E7514"/>
@@ -17898,7 +17352,7 @@
       </w:pPr>
     </w:lvl>
   </w:abstractNum>
-  <w:abstractNum w:abstractNumId="53" w15:restartNumberingAfterBreak="0">
+  <w:abstractNum w:abstractNumId="56" w15:restartNumberingAfterBreak="0">
     <w:nsid w:val="6FFE3D8C"/>
     <w:multiLevelType w:val="hybridMultilevel"/>
     <w:tmpl w:val="6FE079D0"/>
@@ -17987,7 +17441,7 @@
       </w:pPr>
     </w:lvl>
   </w:abstractNum>
-  <w:abstractNum w:abstractNumId="54" w15:restartNumberingAfterBreak="0">
+  <w:abstractNum w:abstractNumId="57" w15:restartNumberingAfterBreak="0">
     <w:nsid w:val="7055302E"/>
     <w:multiLevelType w:val="hybridMultilevel"/>
     <w:tmpl w:val="C8003388"/>
@@ -18076,7 +17530,7 @@
       </w:pPr>
     </w:lvl>
   </w:abstractNum>
-  <w:abstractNum w:abstractNumId="55" w15:restartNumberingAfterBreak="0">
+  <w:abstractNum w:abstractNumId="58" w15:restartNumberingAfterBreak="0">
     <w:nsid w:val="71A62D7F"/>
     <w:multiLevelType w:val="multilevel"/>
     <w:tmpl w:val="3E964B52"/>
@@ -18162,7 +17616,7 @@
       </w:pPr>
     </w:lvl>
   </w:abstractNum>
-  <w:abstractNum w:abstractNumId="56" w15:restartNumberingAfterBreak="0">
+  <w:abstractNum w:abstractNumId="59" w15:restartNumberingAfterBreak="0">
     <w:nsid w:val="71B8635A"/>
     <w:multiLevelType w:val="hybridMultilevel"/>
     <w:tmpl w:val="F1169AD2"/>
@@ -18251,7 +17705,7 @@
       </w:pPr>
     </w:lvl>
   </w:abstractNum>
-  <w:abstractNum w:abstractNumId="57" w15:restartNumberingAfterBreak="0">
+  <w:abstractNum w:abstractNumId="60" w15:restartNumberingAfterBreak="0">
     <w:nsid w:val="72027883"/>
     <w:multiLevelType w:val="multilevel"/>
     <w:tmpl w:val="2C42552C"/>
@@ -18337,7 +17791,7 @@
       </w:pPr>
     </w:lvl>
   </w:abstractNum>
-  <w:abstractNum w:abstractNumId="58" w15:restartNumberingAfterBreak="0">
+  <w:abstractNum w:abstractNumId="61" w15:restartNumberingAfterBreak="0">
     <w:nsid w:val="72AA25D7"/>
     <w:multiLevelType w:val="multilevel"/>
     <w:tmpl w:val="CA3CEC3C"/>
@@ -18477,7 +17931,7 @@
       </w:rPr>
     </w:lvl>
   </w:abstractNum>
-  <w:abstractNum w:abstractNumId="59" w15:restartNumberingAfterBreak="0">
+  <w:abstractNum w:abstractNumId="62" w15:restartNumberingAfterBreak="0">
     <w:nsid w:val="72AA3E45"/>
     <w:multiLevelType w:val="multilevel"/>
     <w:tmpl w:val="1A4E63B2"/>
@@ -18617,7 +18071,7 @@
       </w:rPr>
     </w:lvl>
   </w:abstractNum>
-  <w:abstractNum w:abstractNumId="60" w15:restartNumberingAfterBreak="0">
+  <w:abstractNum w:abstractNumId="63" w15:restartNumberingAfterBreak="0">
     <w:nsid w:val="72B31EF0"/>
     <w:multiLevelType w:val="hybridMultilevel"/>
     <w:tmpl w:val="2D022ECE"/>
@@ -18730,7 +18184,7 @@
       </w:rPr>
     </w:lvl>
   </w:abstractNum>
-  <w:abstractNum w:abstractNumId="61" w15:restartNumberingAfterBreak="0">
+  <w:abstractNum w:abstractNumId="64" w15:restartNumberingAfterBreak="0">
     <w:nsid w:val="74012DB6"/>
     <w:multiLevelType w:val="multilevel"/>
     <w:tmpl w:val="CDB67BEC"/>
@@ -18816,7 +18270,7 @@
       </w:pPr>
     </w:lvl>
   </w:abstractNum>
-  <w:abstractNum w:abstractNumId="62" w15:restartNumberingAfterBreak="0">
+  <w:abstractNum w:abstractNumId="65" w15:restartNumberingAfterBreak="0">
     <w:nsid w:val="74FD56E7"/>
     <w:multiLevelType w:val="hybridMultilevel"/>
     <w:tmpl w:val="C51C5518"/>
@@ -18905,7 +18359,7 @@
       </w:pPr>
     </w:lvl>
   </w:abstractNum>
-  <w:abstractNum w:abstractNumId="63" w15:restartNumberingAfterBreak="0">
+  <w:abstractNum w:abstractNumId="66" w15:restartNumberingAfterBreak="0">
     <w:nsid w:val="75910886"/>
     <w:multiLevelType w:val="multilevel"/>
     <w:tmpl w:val="6ED0B3B2"/>
@@ -19045,7 +18499,7 @@
       </w:rPr>
     </w:lvl>
   </w:abstractNum>
-  <w:abstractNum w:abstractNumId="64" w15:restartNumberingAfterBreak="0">
+  <w:abstractNum w:abstractNumId="67" w15:restartNumberingAfterBreak="0">
     <w:nsid w:val="769624C5"/>
     <w:multiLevelType w:val="multilevel"/>
     <w:tmpl w:val="C0CA8092"/>
@@ -19185,7 +18639,7 @@
       </w:rPr>
     </w:lvl>
   </w:abstractNum>
-  <w:abstractNum w:abstractNumId="65" w15:restartNumberingAfterBreak="0">
+  <w:abstractNum w:abstractNumId="68" w15:restartNumberingAfterBreak="0">
     <w:nsid w:val="77AD0428"/>
     <w:multiLevelType w:val="multilevel"/>
     <w:tmpl w:val="20F6D40C"/>
@@ -19325,7 +18779,7 @@
       </w:rPr>
     </w:lvl>
   </w:abstractNum>
-  <w:abstractNum w:abstractNumId="66" w15:restartNumberingAfterBreak="0">
+  <w:abstractNum w:abstractNumId="69" w15:restartNumberingAfterBreak="0">
     <w:nsid w:val="79CE195B"/>
     <w:multiLevelType w:val="multilevel"/>
     <w:tmpl w:val="BFDE5B96"/>
@@ -19411,7 +18865,7 @@
       </w:pPr>
     </w:lvl>
   </w:abstractNum>
-  <w:abstractNum w:abstractNumId="67" w15:restartNumberingAfterBreak="0">
+  <w:abstractNum w:abstractNumId="70" w15:restartNumberingAfterBreak="0">
     <w:nsid w:val="7CF050D9"/>
     <w:multiLevelType w:val="hybridMultilevel"/>
     <w:tmpl w:val="20DE54B4"/>
@@ -19500,7 +18954,7 @@
       </w:pPr>
     </w:lvl>
   </w:abstractNum>
-  <w:abstractNum w:abstractNumId="68" w15:restartNumberingAfterBreak="0">
+  <w:abstractNum w:abstractNumId="71" w15:restartNumberingAfterBreak="0">
     <w:nsid w:val="7D545D5A"/>
     <w:multiLevelType w:val="hybridMultilevel"/>
     <w:tmpl w:val="28B89B86"/>
@@ -19599,13 +19053,13 @@
     <w:abstractNumId w:val="10"/>
   </w:num>
   <w:num w:numId="4" w16cid:durableId="689917795">
-    <w:abstractNumId w:val="42"/>
+    <w:abstractNumId w:val="43"/>
   </w:num>
   <w:num w:numId="5" w16cid:durableId="302581473">
-    <w:abstractNumId w:val="48"/>
+    <w:abstractNumId w:val="51"/>
   </w:num>
   <w:num w:numId="6" w16cid:durableId="1360349710">
-    <w:abstractNumId w:val="53"/>
+    <w:abstractNumId w:val="56"/>
   </w:num>
   <w:num w:numId="7" w16cid:durableId="2139108509">
     <w:abstractNumId w:val="13"/>
@@ -19617,13 +19071,13 @@
     <w:abstractNumId w:val="33"/>
   </w:num>
   <w:num w:numId="10" w16cid:durableId="2118596218">
-    <w:abstractNumId w:val="47"/>
+    <w:abstractNumId w:val="50"/>
   </w:num>
   <w:num w:numId="11" w16cid:durableId="1410692418">
-    <w:abstractNumId w:val="68"/>
+    <w:abstractNumId w:val="71"/>
   </w:num>
   <w:num w:numId="12" w16cid:durableId="516121534">
-    <w:abstractNumId w:val="45"/>
+    <w:abstractNumId w:val="46"/>
   </w:num>
   <w:num w:numId="13" w16cid:durableId="2015183731">
     <w:abstractNumId w:val="15"/>
@@ -19632,28 +19086,28 @@
     <w:abstractNumId w:val="32"/>
   </w:num>
   <w:num w:numId="15" w16cid:durableId="1724449170">
-    <w:abstractNumId w:val="62"/>
+    <w:abstractNumId w:val="65"/>
   </w:num>
   <w:num w:numId="16" w16cid:durableId="686754050">
-    <w:abstractNumId w:val="54"/>
+    <w:abstractNumId w:val="57"/>
   </w:num>
   <w:num w:numId="17" w16cid:durableId="1627153858">
-    <w:abstractNumId w:val="67"/>
+    <w:abstractNumId w:val="70"/>
   </w:num>
   <w:num w:numId="18" w16cid:durableId="1145925994">
     <w:abstractNumId w:val="6"/>
   </w:num>
   <w:num w:numId="19" w16cid:durableId="1809123854">
-    <w:abstractNumId w:val="56"/>
+    <w:abstractNumId w:val="59"/>
   </w:num>
   <w:num w:numId="20" w16cid:durableId="323170342">
-    <w:abstractNumId w:val="52"/>
+    <w:abstractNumId w:val="55"/>
   </w:num>
   <w:num w:numId="21" w16cid:durableId="1290671098">
-    <w:abstractNumId w:val="51"/>
+    <w:abstractNumId w:val="54"/>
   </w:num>
   <w:num w:numId="22" w16cid:durableId="205610370">
-    <w:abstractNumId w:val="57"/>
+    <w:abstractNumId w:val="60"/>
     <w:lvlOverride w:ilvl="0">
       <w:startOverride w:val="1"/>
     </w:lvlOverride>
@@ -19713,7 +19167,7 @@
     </w:lvlOverride>
   </w:num>
   <w:num w:numId="24" w16cid:durableId="311131938">
-    <w:abstractNumId w:val="37"/>
+    <w:abstractNumId w:val="38"/>
     <w:lvlOverride w:ilvl="0">
       <w:startOverride w:val="1"/>
     </w:lvlOverride>
@@ -19743,7 +19197,7 @@
     </w:lvlOverride>
   </w:num>
   <w:num w:numId="25" w16cid:durableId="1427576293">
-    <w:abstractNumId w:val="55"/>
+    <w:abstractNumId w:val="58"/>
     <w:lvlOverride w:ilvl="0">
       <w:startOverride w:val="1"/>
     </w:lvlOverride>
@@ -19803,7 +19257,7 @@
     </w:lvlOverride>
   </w:num>
   <w:num w:numId="27" w16cid:durableId="1130130846">
-    <w:abstractNumId w:val="43"/>
+    <w:abstractNumId w:val="44"/>
     <w:lvlOverride w:ilvl="0">
       <w:startOverride w:val="1"/>
     </w:lvlOverride>
@@ -19863,7 +19317,7 @@
     </w:lvlOverride>
   </w:num>
   <w:num w:numId="29" w16cid:durableId="2097172189">
-    <w:abstractNumId w:val="46"/>
+    <w:abstractNumId w:val="49"/>
     <w:lvlOverride w:ilvl="0">
       <w:startOverride w:val="1"/>
     </w:lvlOverride>
@@ -19983,7 +19437,7 @@
     </w:lvlOverride>
   </w:num>
   <w:num w:numId="33" w16cid:durableId="230818547">
-    <w:abstractNumId w:val="66"/>
+    <w:abstractNumId w:val="69"/>
     <w:lvlOverride w:ilvl="0">
       <w:startOverride w:val="1"/>
     </w:lvlOverride>
@@ -20013,7 +19467,7 @@
     </w:lvlOverride>
   </w:num>
   <w:num w:numId="34" w16cid:durableId="769590837">
-    <w:abstractNumId w:val="40"/>
+    <w:abstractNumId w:val="41"/>
     <w:lvlOverride w:ilvl="0">
       <w:startOverride w:val="1"/>
     </w:lvlOverride>
@@ -20043,7 +19497,7 @@
     </w:lvlOverride>
   </w:num>
   <w:num w:numId="35" w16cid:durableId="645083439">
-    <w:abstractNumId w:val="36"/>
+    <w:abstractNumId w:val="37"/>
     <w:lvlOverride w:ilvl="0">
       <w:startOverride w:val="1"/>
     </w:lvlOverride>
@@ -20073,7 +19527,7 @@
     </w:lvlOverride>
   </w:num>
   <w:num w:numId="36" w16cid:durableId="1404987353">
-    <w:abstractNumId w:val="44"/>
+    <w:abstractNumId w:val="45"/>
     <w:lvlOverride w:ilvl="0">
       <w:startOverride w:val="1"/>
     </w:lvlOverride>
@@ -20193,6 +19647,36 @@
     </w:lvlOverride>
   </w:num>
   <w:num w:numId="40" w16cid:durableId="911934389">
+    <w:abstractNumId w:val="64"/>
+    <w:lvlOverride w:ilvl="0">
+      <w:startOverride w:val="1"/>
+    </w:lvlOverride>
+    <w:lvlOverride w:ilvl="1">
+      <w:startOverride w:val="1"/>
+    </w:lvlOverride>
+    <w:lvlOverride w:ilvl="2">
+      <w:startOverride w:val="1"/>
+    </w:lvlOverride>
+    <w:lvlOverride w:ilvl="3">
+      <w:startOverride w:val="1"/>
+    </w:lvlOverride>
+    <w:lvlOverride w:ilvl="4">
+      <w:startOverride w:val="1"/>
+    </w:lvlOverride>
+    <w:lvlOverride w:ilvl="5">
+      <w:startOverride w:val="1"/>
+    </w:lvlOverride>
+    <w:lvlOverride w:ilvl="6">
+      <w:startOverride w:val="1"/>
+    </w:lvlOverride>
+    <w:lvlOverride w:ilvl="7">
+      <w:startOverride w:val="1"/>
+    </w:lvlOverride>
+    <w:lvlOverride w:ilvl="8">
+      <w:startOverride w:val="1"/>
+    </w:lvlOverride>
+  </w:num>
+  <w:num w:numId="41" w16cid:durableId="338194967">
     <w:abstractNumId w:val="61"/>
     <w:lvlOverride w:ilvl="0">
       <w:startOverride w:val="1"/>
@@ -20222,38 +19706,8 @@
       <w:startOverride w:val="1"/>
     </w:lvlOverride>
   </w:num>
-  <w:num w:numId="41" w16cid:durableId="338194967">
-    <w:abstractNumId w:val="58"/>
-    <w:lvlOverride w:ilvl="0">
-      <w:startOverride w:val="1"/>
-    </w:lvlOverride>
-    <w:lvlOverride w:ilvl="1">
-      <w:startOverride w:val="1"/>
-    </w:lvlOverride>
-    <w:lvlOverride w:ilvl="2">
-      <w:startOverride w:val="1"/>
-    </w:lvlOverride>
-    <w:lvlOverride w:ilvl="3">
-      <w:startOverride w:val="1"/>
-    </w:lvlOverride>
-    <w:lvlOverride w:ilvl="4">
-      <w:startOverride w:val="1"/>
-    </w:lvlOverride>
-    <w:lvlOverride w:ilvl="5">
-      <w:startOverride w:val="1"/>
-    </w:lvlOverride>
-    <w:lvlOverride w:ilvl="6">
-      <w:startOverride w:val="1"/>
-    </w:lvlOverride>
-    <w:lvlOverride w:ilvl="7">
-      <w:startOverride w:val="1"/>
-    </w:lvlOverride>
-    <w:lvlOverride w:ilvl="8">
-      <w:startOverride w:val="1"/>
-    </w:lvlOverride>
-  </w:num>
   <w:num w:numId="42" w16cid:durableId="1073700333">
-    <w:abstractNumId w:val="64"/>
+    <w:abstractNumId w:val="67"/>
     <w:lvlOverride w:ilvl="0">
       <w:startOverride w:val="1"/>
     </w:lvlOverride>
@@ -20283,7 +19737,7 @@
     </w:lvlOverride>
   </w:num>
   <w:num w:numId="43" w16cid:durableId="1215384323">
-    <w:abstractNumId w:val="34"/>
+    <w:abstractNumId w:val="35"/>
     <w:lvlOverride w:ilvl="0">
       <w:startOverride w:val="1"/>
     </w:lvlOverride>
@@ -20433,7 +19887,7 @@
     </w:lvlOverride>
   </w:num>
   <w:num w:numId="48" w16cid:durableId="1224294783">
-    <w:abstractNumId w:val="39"/>
+    <w:abstractNumId w:val="40"/>
     <w:lvlOverride w:ilvl="0">
       <w:startOverride w:val="1"/>
     </w:lvlOverride>
@@ -20463,7 +19917,7 @@
     </w:lvlOverride>
   </w:num>
   <w:num w:numId="49" w16cid:durableId="597105304">
-    <w:abstractNumId w:val="41"/>
+    <w:abstractNumId w:val="42"/>
     <w:lvlOverride w:ilvl="0">
       <w:startOverride w:val="1"/>
     </w:lvlOverride>
@@ -20493,7 +19947,7 @@
     </w:lvlOverride>
   </w:num>
   <w:num w:numId="50" w16cid:durableId="803812260">
-    <w:abstractNumId w:val="65"/>
+    <w:abstractNumId w:val="68"/>
     <w:lvlOverride w:ilvl="0">
       <w:startOverride w:val="1"/>
     </w:lvlOverride>
@@ -20523,7 +19977,7 @@
     </w:lvlOverride>
   </w:num>
   <w:num w:numId="51" w16cid:durableId="1018308759">
-    <w:abstractNumId w:val="63"/>
+    <w:abstractNumId w:val="66"/>
     <w:lvlOverride w:ilvl="0">
       <w:startOverride w:val="1"/>
     </w:lvlOverride>
@@ -20553,7 +20007,7 @@
     </w:lvlOverride>
   </w:num>
   <w:num w:numId="52" w16cid:durableId="1561284939">
-    <w:abstractNumId w:val="38"/>
+    <w:abstractNumId w:val="39"/>
     <w:lvlOverride w:ilvl="0">
       <w:startOverride w:val="1"/>
     </w:lvlOverride>
@@ -20733,7 +20187,7 @@
     </w:lvlOverride>
   </w:num>
   <w:num w:numId="58" w16cid:durableId="1838300877">
-    <w:abstractNumId w:val="50"/>
+    <w:abstractNumId w:val="53"/>
     <w:lvlOverride w:ilvl="0">
       <w:startOverride w:val="1"/>
     </w:lvlOverride>
@@ -20793,7 +20247,7 @@
     </w:lvlOverride>
   </w:num>
   <w:num w:numId="60" w16cid:durableId="1637225838">
-    <w:abstractNumId w:val="59"/>
+    <w:abstractNumId w:val="62"/>
     <w:lvlOverride w:ilvl="0">
       <w:startOverride w:val="1"/>
     </w:lvlOverride>
@@ -20853,7 +20307,7 @@
     </w:lvlOverride>
   </w:num>
   <w:num w:numId="62" w16cid:durableId="1510487681">
-    <w:abstractNumId w:val="35"/>
+    <w:abstractNumId w:val="36"/>
     <w:lvlOverride w:ilvl="0">
       <w:startOverride w:val="1"/>
     </w:lvlOverride>
@@ -20913,10 +20367,10 @@
     </w:lvlOverride>
   </w:num>
   <w:num w:numId="64" w16cid:durableId="393939107">
-    <w:abstractNumId w:val="60"/>
+    <w:abstractNumId w:val="63"/>
   </w:num>
   <w:num w:numId="65" w16cid:durableId="298998940">
-    <w:abstractNumId w:val="60"/>
+    <w:abstractNumId w:val="63"/>
   </w:num>
   <w:num w:numId="66" w16cid:durableId="1674606212">
     <w:abstractNumId w:val="7"/>
@@ -20928,10 +20382,19 @@
     <w:abstractNumId w:val="5"/>
   </w:num>
   <w:num w:numId="69" w16cid:durableId="1257323719">
-    <w:abstractNumId w:val="49"/>
+    <w:abstractNumId w:val="52"/>
   </w:num>
   <w:num w:numId="70" w16cid:durableId="1416054301">
     <w:abstractNumId w:val="26"/>
+  </w:num>
+  <w:num w:numId="71" w16cid:durableId="259485472">
+    <w:abstractNumId w:val="47"/>
+  </w:num>
+  <w:num w:numId="72" w16cid:durableId="654795262">
+    <w:abstractNumId w:val="34"/>
+  </w:num>
+  <w:num w:numId="73" w16cid:durableId="2004894803">
+    <w:abstractNumId w:val="48"/>
   </w:num>
 </w:numbering>
 </file>

</xml_diff>